<commit_message>
new tables and report updated
</commit_message>
<xml_diff>
--- a/ds_course_report.docx
+++ b/ds_course_report.docx
@@ -810,6 +810,7 @@
     </w:p>
     <w:p>
       <w:pPr>
+        <w:spacing w:line="360" w:lineRule="auto"/>
         <w:jc w:val="right"/>
         <w:rPr>
           <w:rFonts w:ascii="Times New Roman" w:hAnsi="Times New Roman" w:cs="Times New Roman"/>
@@ -845,6 +846,15 @@
     </w:p>
     <w:sdt>
       <w:sdtPr>
+        <w:rPr>
+          <w:rFonts w:ascii="Courier New" w:eastAsia="Times New Roman" w:hAnsi="Courier New" w:cs="Courier New"/>
+          <w:b w:val="0"/>
+          <w:bCs w:val="0"/>
+          <w:color w:val="auto"/>
+          <w:sz w:val="22"/>
+          <w:szCs w:val="20"/>
+          <w:lang w:val="ru-RU" w:eastAsia="zh-CN"/>
+        </w:rPr>
         <w:id w:val="294179059"/>
         <w:docPartObj>
           <w:docPartGallery w:val="Table of Contents"/>
@@ -853,18 +863,15 @@
       </w:sdtPr>
       <w:sdtEndPr>
         <w:rPr>
-          <w:rFonts w:ascii="Times New Roman" w:eastAsia="Times New Roman" w:hAnsi="Times New Roman" w:cs="Times New Roman"/>
-          <w:b w:val="0"/>
-          <w:bCs w:val="0"/>
+          <w:rFonts w:ascii="Times New Roman" w:hAnsi="Times New Roman" w:cs="Times New Roman"/>
           <w:noProof/>
-          <w:color w:val="auto"/>
-          <w:lang w:val="ru-RU" w:eastAsia="zh-CN"/>
         </w:rPr>
       </w:sdtEndPr>
       <w:sdtContent>
         <w:p>
           <w:pPr>
             <w:pStyle w:val="TOCHeading"/>
+            <w:spacing w:line="360" w:lineRule="auto"/>
             <w:rPr>
               <w:lang w:val="ru-RU"/>
             </w:rPr>
@@ -876,6 +883,7 @@
             <w:tabs>
               <w:tab w:val="right" w:leader="dot" w:pos="9911"/>
             </w:tabs>
+            <w:spacing w:line="360" w:lineRule="auto"/>
             <w:rPr>
               <w:rFonts w:eastAsiaTheme="minorEastAsia" w:cstheme="minorBidi"/>
               <w:b w:val="0"/>
@@ -925,7 +933,7 @@
             </w:rPr>
             <w:fldChar w:fldCharType="separate"/>
           </w:r>
-          <w:hyperlink w:anchor="_Toc167918191" w:history="1">
+          <w:hyperlink w:anchor="_Toc168248272" w:history="1">
             <w:r>
               <w:rPr>
                 <w:rStyle w:val="Hyperlink"/>
@@ -952,7 +960,7 @@
                 <w:noProof/>
                 <w:webHidden/>
               </w:rPr>
-              <w:instrText xml:space="preserve"> PAGEREF _Toc167918191 \h </w:instrText>
+              <w:instrText xml:space="preserve"> PAGEREF _Toc168248272 \h </w:instrText>
             </w:r>
             <w:r>
               <w:rPr>
@@ -989,6 +997,7 @@
             <w:tabs>
               <w:tab w:val="right" w:leader="dot" w:pos="9911"/>
             </w:tabs>
+            <w:spacing w:line="360" w:lineRule="auto"/>
             <w:rPr>
               <w:rFonts w:eastAsiaTheme="minorEastAsia" w:cstheme="minorBidi"/>
               <w:b w:val="0"/>
@@ -1001,7 +1010,7 @@
               <w14:ligatures w14:val="standardContextual"/>
             </w:rPr>
           </w:pPr>
-          <w:hyperlink w:anchor="_Toc167918192" w:history="1">
+          <w:hyperlink w:anchor="_Toc168248273" w:history="1">
             <w:r>
               <w:rPr>
                 <w:rStyle w:val="Hyperlink"/>
@@ -1028,7 +1037,7 @@
                 <w:noProof/>
                 <w:webHidden/>
               </w:rPr>
-              <w:instrText xml:space="preserve"> PAGEREF _Toc167918192 \h </w:instrText>
+              <w:instrText xml:space="preserve"> PAGEREF _Toc168248273 \h </w:instrText>
             </w:r>
             <w:r>
               <w:rPr>
@@ -1065,6 +1074,7 @@
             <w:tabs>
               <w:tab w:val="right" w:leader="dot" w:pos="9911"/>
             </w:tabs>
+            <w:spacing w:line="360" w:lineRule="auto"/>
             <w:rPr>
               <w:rFonts w:eastAsiaTheme="minorEastAsia" w:cstheme="minorBidi"/>
               <w:b w:val="0"/>
@@ -1077,7 +1087,7 @@
               <w14:ligatures w14:val="standardContextual"/>
             </w:rPr>
           </w:pPr>
-          <w:hyperlink w:anchor="_Toc167918193" w:history="1">
+          <w:hyperlink w:anchor="_Toc168248274" w:history="1">
             <w:r>
               <w:rPr>
                 <w:rStyle w:val="Hyperlink"/>
@@ -1104,7 +1114,7 @@
                 <w:noProof/>
                 <w:webHidden/>
               </w:rPr>
-              <w:instrText xml:space="preserve"> PAGEREF _Toc167918193 \h </w:instrText>
+              <w:instrText xml:space="preserve"> PAGEREF _Toc168248274 \h </w:instrText>
             </w:r>
             <w:r>
               <w:rPr>
@@ -1137,6 +1147,329 @@
         </w:p>
         <w:p>
           <w:pPr>
+            <w:pStyle w:val="TOC1"/>
+            <w:tabs>
+              <w:tab w:val="right" w:leader="dot" w:pos="9911"/>
+            </w:tabs>
+            <w:spacing w:line="360" w:lineRule="auto"/>
+            <w:rPr>
+              <w:rFonts w:eastAsiaTheme="minorEastAsia" w:cstheme="minorBidi"/>
+              <w:b w:val="0"/>
+              <w:bCs w:val="0"/>
+              <w:i w:val="0"/>
+              <w:iCs w:val="0"/>
+              <w:noProof/>
+              <w:kern w:val="2"/>
+              <w:lang w:val="en-RU" w:eastAsia="en-GB"/>
+              <w14:ligatures w14:val="standardContextual"/>
+            </w:rPr>
+          </w:pPr>
+          <w:hyperlink w:anchor="_Toc168248275" w:history="1">
+            <w:r>
+              <w:rPr>
+                <w:rStyle w:val="Hyperlink"/>
+                <w:noProof/>
+              </w:rPr>
+              <w:t>1.1.1. ГЛАВНОЕ ОКНО</w:t>
+            </w:r>
+            <w:r>
+              <w:rPr>
+                <w:noProof/>
+                <w:webHidden/>
+              </w:rPr>
+              <w:tab/>
+            </w:r>
+            <w:r>
+              <w:rPr>
+                <w:noProof/>
+                <w:webHidden/>
+              </w:rPr>
+              <w:fldChar w:fldCharType="begin"/>
+            </w:r>
+            <w:r>
+              <w:rPr>
+                <w:noProof/>
+                <w:webHidden/>
+              </w:rPr>
+              <w:instrText xml:space="preserve"> PAGEREF _Toc168248275 \h </w:instrText>
+            </w:r>
+            <w:r>
+              <w:rPr>
+                <w:noProof/>
+                <w:webHidden/>
+              </w:rPr>
+            </w:r>
+            <w:r>
+              <w:rPr>
+                <w:noProof/>
+                <w:webHidden/>
+              </w:rPr>
+              <w:fldChar w:fldCharType="separate"/>
+            </w:r>
+            <w:r>
+              <w:rPr>
+                <w:noProof/>
+                <w:webHidden/>
+              </w:rPr>
+              <w:t>6</w:t>
+            </w:r>
+            <w:r>
+              <w:rPr>
+                <w:noProof/>
+                <w:webHidden/>
+              </w:rPr>
+              <w:fldChar w:fldCharType="end"/>
+            </w:r>
+          </w:hyperlink>
+        </w:p>
+        <w:p>
+          <w:pPr>
+            <w:pStyle w:val="TOC1"/>
+            <w:tabs>
+              <w:tab w:val="right" w:leader="dot" w:pos="9911"/>
+            </w:tabs>
+            <w:spacing w:line="360" w:lineRule="auto"/>
+            <w:rPr>
+              <w:rFonts w:eastAsiaTheme="minorEastAsia" w:cstheme="minorBidi"/>
+              <w:b w:val="0"/>
+              <w:bCs w:val="0"/>
+              <w:i w:val="0"/>
+              <w:iCs w:val="0"/>
+              <w:noProof/>
+              <w:kern w:val="2"/>
+              <w:lang w:val="en-RU" w:eastAsia="en-GB"/>
+              <w14:ligatures w14:val="standardContextual"/>
+            </w:rPr>
+          </w:pPr>
+          <w:hyperlink w:anchor="_Toc168248276" w:history="1">
+            <w:r>
+              <w:rPr>
+                <w:rStyle w:val="Hyperlink"/>
+                <w:noProof/>
+              </w:rPr>
+              <w:t>1.1.2. ПРЕДСТАВЛЕНИЕ КУБИКА И ЕГО ОТРИСОВКА</w:t>
+            </w:r>
+            <w:r>
+              <w:rPr>
+                <w:noProof/>
+                <w:webHidden/>
+              </w:rPr>
+              <w:tab/>
+            </w:r>
+            <w:r>
+              <w:rPr>
+                <w:noProof/>
+                <w:webHidden/>
+              </w:rPr>
+              <w:fldChar w:fldCharType="begin"/>
+            </w:r>
+            <w:r>
+              <w:rPr>
+                <w:noProof/>
+                <w:webHidden/>
+              </w:rPr>
+              <w:instrText xml:space="preserve"> PAGEREF _Toc168248276 \h </w:instrText>
+            </w:r>
+            <w:r>
+              <w:rPr>
+                <w:noProof/>
+                <w:webHidden/>
+              </w:rPr>
+            </w:r>
+            <w:r>
+              <w:rPr>
+                <w:noProof/>
+                <w:webHidden/>
+              </w:rPr>
+              <w:fldChar w:fldCharType="separate"/>
+            </w:r>
+            <w:r>
+              <w:rPr>
+                <w:noProof/>
+                <w:webHidden/>
+              </w:rPr>
+              <w:t>9</w:t>
+            </w:r>
+            <w:r>
+              <w:rPr>
+                <w:noProof/>
+                <w:webHidden/>
+              </w:rPr>
+              <w:fldChar w:fldCharType="end"/>
+            </w:r>
+          </w:hyperlink>
+        </w:p>
+        <w:p>
+          <w:pPr>
+            <w:pStyle w:val="TOC1"/>
+            <w:tabs>
+              <w:tab w:val="right" w:leader="dot" w:pos="9911"/>
+            </w:tabs>
+            <w:spacing w:line="360" w:lineRule="auto"/>
+            <w:rPr>
+              <w:rFonts w:eastAsiaTheme="minorEastAsia" w:cstheme="minorBidi"/>
+              <w:b w:val="0"/>
+              <w:bCs w:val="0"/>
+              <w:i w:val="0"/>
+              <w:iCs w:val="0"/>
+              <w:noProof/>
+              <w:kern w:val="2"/>
+              <w:lang w:val="en-RU" w:eastAsia="en-GB"/>
+              <w14:ligatures w14:val="standardContextual"/>
+            </w:rPr>
+          </w:pPr>
+          <w:hyperlink w:anchor="_Toc168248277" w:history="1">
+            <w:r>
+              <w:rPr>
+                <w:rStyle w:val="Hyperlink"/>
+                <w:noProof/>
+              </w:rPr>
+              <w:t>1.1.3. ОКНО ВВО</w:t>
+            </w:r>
+            <w:r>
+              <w:rPr>
+                <w:rStyle w:val="Hyperlink"/>
+                <w:noProof/>
+              </w:rPr>
+              <w:t>Д</w:t>
+            </w:r>
+            <w:r>
+              <w:rPr>
+                <w:rStyle w:val="Hyperlink"/>
+                <w:noProof/>
+              </w:rPr>
+              <w:t>А КУБИКА</w:t>
+            </w:r>
+            <w:r>
+              <w:rPr>
+                <w:noProof/>
+                <w:webHidden/>
+              </w:rPr>
+              <w:tab/>
+            </w:r>
+            <w:r>
+              <w:rPr>
+                <w:noProof/>
+                <w:webHidden/>
+              </w:rPr>
+              <w:fldChar w:fldCharType="begin"/>
+            </w:r>
+            <w:r>
+              <w:rPr>
+                <w:noProof/>
+                <w:webHidden/>
+              </w:rPr>
+              <w:instrText xml:space="preserve"> PAGEREF _Toc168248277 \h </w:instrText>
+            </w:r>
+            <w:r>
+              <w:rPr>
+                <w:noProof/>
+                <w:webHidden/>
+              </w:rPr>
+            </w:r>
+            <w:r>
+              <w:rPr>
+                <w:noProof/>
+                <w:webHidden/>
+              </w:rPr>
+              <w:fldChar w:fldCharType="separate"/>
+            </w:r>
+            <w:r>
+              <w:rPr>
+                <w:noProof/>
+                <w:webHidden/>
+              </w:rPr>
+              <w:t>10</w:t>
+            </w:r>
+            <w:r>
+              <w:rPr>
+                <w:noProof/>
+                <w:webHidden/>
+              </w:rPr>
+              <w:fldChar w:fldCharType="end"/>
+            </w:r>
+          </w:hyperlink>
+        </w:p>
+        <w:p>
+          <w:pPr>
+            <w:pStyle w:val="TOC1"/>
+            <w:tabs>
+              <w:tab w:val="right" w:leader="dot" w:pos="9911"/>
+            </w:tabs>
+            <w:spacing w:line="360" w:lineRule="auto"/>
+            <w:rPr>
+              <w:rFonts w:eastAsiaTheme="minorEastAsia" w:cstheme="minorBidi"/>
+              <w:b w:val="0"/>
+              <w:bCs w:val="0"/>
+              <w:i w:val="0"/>
+              <w:iCs w:val="0"/>
+              <w:noProof/>
+              <w:kern w:val="2"/>
+              <w:lang w:val="en-RU" w:eastAsia="en-GB"/>
+              <w14:ligatures w14:val="standardContextual"/>
+            </w:rPr>
+          </w:pPr>
+          <w:hyperlink w:anchor="_Toc168248278" w:history="1">
+            <w:r>
+              <w:rPr>
+                <w:rStyle w:val="Hyperlink"/>
+                <w:noProof/>
+              </w:rPr>
+              <w:t>1.2. АЛГОРИТМ РЕШЕНИЯ КУБИКА</w:t>
+            </w:r>
+            <w:r>
+              <w:rPr>
+                <w:noProof/>
+                <w:webHidden/>
+              </w:rPr>
+              <w:tab/>
+            </w:r>
+            <w:r>
+              <w:rPr>
+                <w:noProof/>
+                <w:webHidden/>
+              </w:rPr>
+              <w:fldChar w:fldCharType="begin"/>
+            </w:r>
+            <w:r>
+              <w:rPr>
+                <w:noProof/>
+                <w:webHidden/>
+              </w:rPr>
+              <w:instrText xml:space="preserve"> PAGEREF _Toc168248278 \h </w:instrText>
+            </w:r>
+            <w:r>
+              <w:rPr>
+                <w:noProof/>
+                <w:webHidden/>
+              </w:rPr>
+            </w:r>
+            <w:r>
+              <w:rPr>
+                <w:noProof/>
+                <w:webHidden/>
+              </w:rPr>
+              <w:fldChar w:fldCharType="separate"/>
+            </w:r>
+            <w:r>
+              <w:rPr>
+                <w:noProof/>
+                <w:webHidden/>
+              </w:rPr>
+              <w:t>12</w:t>
+            </w:r>
+            <w:r>
+              <w:rPr>
+                <w:noProof/>
+                <w:webHidden/>
+              </w:rPr>
+              <w:fldChar w:fldCharType="end"/>
+            </w:r>
+          </w:hyperlink>
+        </w:p>
+        <w:p>
+          <w:pPr>
+            <w:spacing w:line="360" w:lineRule="auto"/>
             <w:rPr>
               <w:rFonts w:ascii="Times New Roman" w:hAnsi="Times New Roman" w:cs="Times New Roman"/>
               <w:sz w:val="28"/>
@@ -1159,7 +1492,6 @@
     <w:p>
       <w:pPr>
         <w:spacing w:line="360" w:lineRule="auto"/>
-        <w:jc w:val="center"/>
         <w:rPr>
           <w:rFonts w:ascii="Times New Roman" w:hAnsi="Times New Roman" w:cs="Times New Roman"/>
           <w:b/>
@@ -1173,25 +1505,24 @@
     </w:p>
     <w:p>
       <w:pPr>
+        <w:spacing w:line="360" w:lineRule="auto"/>
+        <w:rPr>
+          <w:rFonts w:ascii="Times New Roman" w:hAnsi="Times New Roman" w:cs="Times New Roman"/>
+          <w:color w:val="333333"/>
+          <w:sz w:val="28"/>
+          <w:szCs w:val="28"/>
+          <w:lang w:val="en-US"/>
+        </w:rPr>
+      </w:pPr>
+    </w:p>
+    <w:p>
+      <w:pPr>
         <w:spacing w:line="326" w:lineRule="atLeast"/>
         <w:rPr>
           <w:rFonts w:ascii="Times New Roman" w:hAnsi="Times New Roman" w:cs="Times New Roman"/>
           <w:color w:val="333333"/>
           <w:sz w:val="28"/>
           <w:szCs w:val="28"/>
-          <w:lang w:val="en-US"/>
-        </w:rPr>
-      </w:pPr>
-    </w:p>
-    <w:p>
-      <w:pPr>
-        <w:spacing w:line="326" w:lineRule="atLeast"/>
-        <w:rPr>
-          <w:rFonts w:ascii="Times New Roman" w:hAnsi="Times New Roman" w:cs="Times New Roman"/>
-          <w:color w:val="333333"/>
-          <w:sz w:val="28"/>
-          <w:szCs w:val="28"/>
-          <w:lang w:val="en-US"/>
         </w:rPr>
         <w:sectPr>
           <w:headerReference w:type="default" r:id="rId8"/>
@@ -1211,7 +1542,7 @@
       <w:pPr>
         <w:pStyle w:val="Heading"/>
       </w:pPr>
-      <w:bookmarkStart w:id="0" w:name="_Toc167918191"/>
+      <w:bookmarkStart w:id="0" w:name="_Toc168248272"/>
       <w:r>
         <w:lastRenderedPageBreak/>
         <w:t>ВВЕДЕНИЕ</w:t>
@@ -1242,10 +1573,7 @@
         <w:t xml:space="preserve">В рамках исследования был разработан и реализован алгоритм, основанный на </w:t>
       </w:r>
       <w:r>
-        <w:rPr>
-          <w:highlight w:val="yellow"/>
-        </w:rPr>
-        <w:t>ЗАКОНЧИТЬ</w:t>
+        <w:t>методе обхода в ширину</w:t>
       </w:r>
       <w:r>
         <w:t>.</w:t>
@@ -1274,7 +1602,7 @@
       <w:pPr>
         <w:pStyle w:val="Heading"/>
       </w:pPr>
-      <w:bookmarkStart w:id="1" w:name="_Toc167918192"/>
+      <w:bookmarkStart w:id="1" w:name="_Toc168248273"/>
       <w:r>
         <w:lastRenderedPageBreak/>
         <w:t xml:space="preserve">1. </w:t>
@@ -1367,7 +1695,7 @@
       <w:pPr>
         <w:pStyle w:val="Heading"/>
       </w:pPr>
-      <w:bookmarkStart w:id="2" w:name="_Toc167918193"/>
+      <w:bookmarkStart w:id="2" w:name="_Toc168248274"/>
       <w:r>
         <w:lastRenderedPageBreak/>
         <w:t>1.1. ГРАФИЧЕСКАЯ ЧАСТЬ</w:t>
@@ -1427,10 +1755,7 @@
         <w:t xml:space="preserve"> </w:t>
       </w:r>
       <w:r>
-        <w:t>– одинарная буферизация. При ней все изменения в кадре сразу же отображаются в экранном буфере, что может привести к мерцанию экрана. Для разрешения этих ситуаций в решении использована двойная буферизация. При ней в</w:t>
-      </w:r>
-      <w:r>
-        <w:t>место одного буфера кадра используются два:</w:t>
+        <w:t>– одинарная буферизация. При ней все изменения в кадре сразу же отображаются в экранном буфере, что может привести к мерцанию экрана. Для разрешения этих ситуаций в решении использована двойная буферизация. При ней вместо одного буфера кадра используются два:</w:t>
       </w:r>
     </w:p>
     <w:p>
@@ -1443,13 +1768,23 @@
         <w:ind w:left="0" w:firstLine="709"/>
       </w:pPr>
       <w:r>
-        <w:t xml:space="preserve">Задний буфер (back buffer): </w:t>
-      </w:r>
-      <w:r>
-        <w:t>с</w:t>
-      </w:r>
-      <w:r>
-        <w:t>крытый от пользователя буфер, где происходит рисование объектов.</w:t>
+        <w:t>Задний буфер (</w:t>
+      </w:r>
+      <w:proofErr w:type="spellStart"/>
+      <w:r>
+        <w:t>back</w:t>
+      </w:r>
+      <w:proofErr w:type="spellEnd"/>
+      <w:r>
+        <w:t xml:space="preserve"> </w:t>
+      </w:r>
+      <w:proofErr w:type="spellStart"/>
+      <w:r>
+        <w:t>buffer</w:t>
+      </w:r>
+      <w:proofErr w:type="spellEnd"/>
+      <w:r>
+        <w:t>): скрытый от пользователя буфер, где происходит рисование объектов.</w:t>
       </w:r>
     </w:p>
     <w:p>
@@ -1462,13 +1797,23 @@
         <w:ind w:left="0" w:firstLine="709"/>
       </w:pPr>
       <w:r>
-        <w:t xml:space="preserve">Передний буфер (front buffer): </w:t>
-      </w:r>
-      <w:r>
-        <w:t>б</w:t>
-      </w:r>
-      <w:r>
-        <w:t>уфер, который в данный момент отображается на экране.</w:t>
+        <w:t>Передний буфер (</w:t>
+      </w:r>
+      <w:proofErr w:type="spellStart"/>
+      <w:r>
+        <w:t>front</w:t>
+      </w:r>
+      <w:proofErr w:type="spellEnd"/>
+      <w:r>
+        <w:t xml:space="preserve"> </w:t>
+      </w:r>
+      <w:proofErr w:type="spellStart"/>
+      <w:r>
+        <w:t>buffer</w:t>
+      </w:r>
+      <w:proofErr w:type="spellEnd"/>
+      <w:r>
+        <w:t>): буфер, который в данный момент отображается на экране.</w:t>
       </w:r>
     </w:p>
     <w:p>
@@ -1482,7 +1827,15 @@
         <w:t xml:space="preserve">. </w:t>
       </w:r>
       <w:r>
-        <w:t>Как только кадр полностью отрисован в заднем буфере, происходит мгновенный обмен (swap) между передним и задним буферами. Задний буфер становится видимым, а передний становится доступным для рисования следующего кадра.</w:t>
+        <w:t>Как только кадр полностью отрисован в заднем буфере, происходит мгновенный обмен (</w:t>
+      </w:r>
+      <w:proofErr w:type="spellStart"/>
+      <w:r>
+        <w:t>swap</w:t>
+      </w:r>
+      <w:proofErr w:type="spellEnd"/>
+      <w:r>
+        <w:t>) между передним и задним буферами. Задний буфер становится видимым, а передний становится доступным для рисования следующего кадра.</w:t>
       </w:r>
       <w:r>
         <w:t xml:space="preserve"> При двойной буферизации достигается целостность кадров: п</w:t>
@@ -1500,6 +1853,540 @@
         <w:autoSpaceDE/>
         <w:jc w:val="left"/>
         <w:textAlignment w:val="auto"/>
+      </w:pPr>
+      <w:r>
+        <w:br w:type="page"/>
+      </w:r>
+    </w:p>
+    <w:p>
+      <w:pPr>
+        <w:pStyle w:val="Heading"/>
+      </w:pPr>
+      <w:bookmarkStart w:id="3" w:name="_Toc168248275"/>
+      <w:r>
+        <w:lastRenderedPageBreak/>
+        <w:t>1.</w:t>
+      </w:r>
+      <w:r>
+        <w:t>1.</w:t>
+      </w:r>
+      <w:r>
+        <w:t>1</w:t>
+      </w:r>
+      <w:r>
+        <w:t xml:space="preserve">. </w:t>
+      </w:r>
+      <w:r>
+        <w:rPr>
+          <w:caps w:val="0"/>
+        </w:rPr>
+        <w:t>ГЛАВНОЕ ОКНО</w:t>
+      </w:r>
+      <w:bookmarkEnd w:id="3"/>
+    </w:p>
+    <w:p>
+      <w:pPr>
+        <w:pStyle w:val="Default"/>
+      </w:pPr>
+      <w:r>
+        <w:t>Первое, что видит пользователь при запуске приложения – главное окно. Главное окно представлено на рисунке 1.</w:t>
+      </w:r>
+    </w:p>
+    <w:p>
+      <w:pPr>
+        <w:pStyle w:val="Default"/>
+      </w:pPr>
+    </w:p>
+    <w:p>
+      <w:pPr>
+        <w:pStyle w:val="Default"/>
+        <w:ind w:firstLine="0"/>
+        <w:jc w:val="center"/>
+      </w:pPr>
+      <w:r>
+        <w:drawing>
+          <wp:inline distT="0" distB="0" distL="0" distR="0" wp14:anchorId="7C1099CF" wp14:editId="64076EEE">
+            <wp:extent cx="4372477" cy="4544291"/>
+            <wp:effectExtent l="0" t="0" r="0" b="0"/>
+            <wp:docPr id="169881224" name="Picture 1" descr="A screenshot of a game&#10;&#10;Description automatically generated"/>
+            <wp:cNvGraphicFramePr>
+              <a:graphicFrameLocks xmlns:a="http://schemas.openxmlformats.org/drawingml/2006/main" noChangeAspect="1"/>
+            </wp:cNvGraphicFramePr>
+            <a:graphic xmlns:a="http://schemas.openxmlformats.org/drawingml/2006/main">
+              <a:graphicData uri="http://schemas.openxmlformats.org/drawingml/2006/picture">
+                <pic:pic xmlns:pic="http://schemas.openxmlformats.org/drawingml/2006/picture">
+                  <pic:nvPicPr>
+                    <pic:cNvPr id="169881224" name="Picture 1" descr="A screenshot of a game&#10;&#10;Description automatically generated"/>
+                    <pic:cNvPicPr/>
+                  </pic:nvPicPr>
+                  <pic:blipFill>
+                    <a:blip r:embed="rId11"/>
+                    <a:stretch>
+                      <a:fillRect/>
+                    </a:stretch>
+                  </pic:blipFill>
+                  <pic:spPr>
+                    <a:xfrm>
+                      <a:off x="0" y="0"/>
+                      <a:ext cx="4388783" cy="4561238"/>
+                    </a:xfrm>
+                    <a:prstGeom prst="rect">
+                      <a:avLst/>
+                    </a:prstGeom>
+                  </pic:spPr>
+                </pic:pic>
+              </a:graphicData>
+            </a:graphic>
+          </wp:inline>
+        </w:drawing>
+      </w:r>
+    </w:p>
+    <w:p>
+      <w:pPr>
+        <w:pStyle w:val="Default"/>
+        <w:ind w:firstLine="0"/>
+        <w:jc w:val="center"/>
+      </w:pPr>
+      <w:r>
+        <w:t>Рисунок 1 – Главное окно разработанного приложения</w:t>
+      </w:r>
+    </w:p>
+    <w:p>
+      <w:pPr>
+        <w:pStyle w:val="Default"/>
+        <w:ind w:firstLine="0"/>
+        <w:jc w:val="center"/>
+      </w:pPr>
+    </w:p>
+    <w:p>
+      <w:pPr>
+        <w:pStyle w:val="Default"/>
+      </w:pPr>
+      <w:r>
+        <w:t>Как можно пронаблюдать по рисунку 1, главное окно состоит из куб</w:t>
+      </w:r>
+      <w:r>
+        <w:t>ика</w:t>
+      </w:r>
+      <w:r>
+        <w:t xml:space="preserve"> и подписанных кнопок управления.</w:t>
+      </w:r>
+      <w:r>
+        <w:t xml:space="preserve"> Преставление кубика в памяти и процесс его отрисовки описаны </w:t>
+      </w:r>
+      <w:r>
+        <w:t>в последующих главах</w:t>
+      </w:r>
+      <w:r>
+        <w:t>.</w:t>
+      </w:r>
+    </w:p>
+    <w:p>
+      <w:pPr>
+        <w:pStyle w:val="Default"/>
+      </w:pPr>
+      <w:r>
+        <w:t xml:space="preserve">Кнопка </w:t>
+      </w:r>
+      <w:r>
+        <w:rPr>
+          <w:lang w:val="en-US"/>
+        </w:rPr>
+        <w:t>R</w:t>
+      </w:r>
+      <w:r>
+        <w:t xml:space="preserve"> </w:t>
+      </w:r>
+      <w:r>
+        <w:t>отвечает за приведение кубика к изначальному (собранному) виду.</w:t>
+      </w:r>
+    </w:p>
+    <w:p>
+      <w:pPr>
+        <w:pStyle w:val="Default"/>
+      </w:pPr>
+      <w:r>
+        <w:t xml:space="preserve">Цветные кнопки без надписей рядом с кнопкой </w:t>
+      </w:r>
+      <w:r>
+        <w:rPr>
+          <w:lang w:val="en-US"/>
+        </w:rPr>
+        <w:t>R</w:t>
+      </w:r>
+      <w:r>
+        <w:t xml:space="preserve"> </w:t>
+      </w:r>
+      <w:r>
+        <w:t>отвечают за повороты соответствующих сторон по и против часовой стрелки. Если нажать на одну из таких кнопок левой клавишей мыши, соответствующая сторона повернется по часовой стрелке, если правой – против часовой.</w:t>
+      </w:r>
+    </w:p>
+    <w:p>
+      <w:pPr>
+        <w:pStyle w:val="Default"/>
+      </w:pPr>
+      <w:r>
+        <w:lastRenderedPageBreak/>
+        <w:t xml:space="preserve">Кнопка </w:t>
+      </w:r>
+      <w:r>
+        <w:rPr>
+          <w:lang w:val="en-US"/>
+        </w:rPr>
+        <w:t>O</w:t>
+      </w:r>
+      <w:r>
+        <w:t xml:space="preserve"> </w:t>
+      </w:r>
+      <w:r>
+        <w:t xml:space="preserve">отвечает за открытие файла с шагами решения. Если у пользователя уже есть готовое решение для кубика, он может нажать на эту кнопку, далее откроется системный диалог выбора файла. После выбора файла он загружается в программу, становясь готовым для исполнения. Для реализации </w:t>
+      </w:r>
+      <w:r>
+        <w:t>файлового диалога в</w:t>
+      </w:r>
+      <w:r>
+        <w:t xml:space="preserve"> </w:t>
+      </w:r>
+      <w:r>
+        <w:rPr>
+          <w:lang w:val="en-US"/>
+        </w:rPr>
+        <w:t>Windows</w:t>
+      </w:r>
+      <w:r>
+        <w:t xml:space="preserve"> </w:t>
+      </w:r>
+      <w:r>
+        <w:t xml:space="preserve">используется системная функция </w:t>
+      </w:r>
+      <w:proofErr w:type="spellStart"/>
+      <w:r>
+        <w:t>GetOpenFilename</w:t>
+      </w:r>
+      <w:proofErr w:type="spellEnd"/>
+      <w:r>
+        <w:t xml:space="preserve">, в </w:t>
+      </w:r>
+      <w:r>
+        <w:rPr>
+          <w:lang w:val="en-US"/>
+        </w:rPr>
+        <w:t>Linux</w:t>
+      </w:r>
+      <w:r>
+        <w:t xml:space="preserve"> </w:t>
+      </w:r>
+      <w:r>
+        <w:t xml:space="preserve">используется встроенная в стандартный пакет </w:t>
+      </w:r>
+      <w:r>
+        <w:rPr>
+          <w:lang w:val="en-US"/>
+        </w:rPr>
+        <w:t>Ubuntu</w:t>
+      </w:r>
+      <w:r>
+        <w:t xml:space="preserve"> </w:t>
+      </w:r>
+      <w:r>
+        <w:t xml:space="preserve">утилита </w:t>
+      </w:r>
+      <w:proofErr w:type="spellStart"/>
+      <w:r>
+        <w:rPr>
+          <w:lang w:val="en-US"/>
+        </w:rPr>
+        <w:t>zenity</w:t>
+      </w:r>
+      <w:proofErr w:type="spellEnd"/>
+      <w:r>
+        <w:t>.</w:t>
+      </w:r>
+      <w:r>
+        <w:t xml:space="preserve"> </w:t>
+      </w:r>
+      <w:r>
+        <w:t xml:space="preserve">В файле с шагами каждое действие записывается в новой строке. Сначала опционально записывается символ </w:t>
+      </w:r>
+      <w:r>
+        <w:t>‘_’</w:t>
+      </w:r>
+      <w:r>
+        <w:t>, являющийся показателем того, что соответствующий поворот происходит против часовой стрелки. Далее записывается название стороны в соответствии с общепринятой нотацией (</w:t>
+      </w:r>
+      <w:r>
+        <w:rPr>
+          <w:lang w:val="en-US"/>
+        </w:rPr>
+        <w:t>F </w:t>
+      </w:r>
+      <w:r>
+        <w:t>–</w:t>
+      </w:r>
+      <w:r>
+        <w:rPr>
+          <w:lang w:val="en-US"/>
+        </w:rPr>
+        <w:t> Front</w:t>
+      </w:r>
+      <w:r>
+        <w:t xml:space="preserve">, </w:t>
+      </w:r>
+      <w:r>
+        <w:rPr>
+          <w:lang w:val="en-US"/>
+        </w:rPr>
+        <w:t>B </w:t>
+      </w:r>
+      <w:r>
+        <w:t>–</w:t>
+      </w:r>
+      <w:r>
+        <w:rPr>
+          <w:lang w:val="en-US"/>
+        </w:rPr>
+        <w:t> Back</w:t>
+      </w:r>
+      <w:r>
+        <w:t xml:space="preserve">, </w:t>
+      </w:r>
+      <w:r>
+        <w:rPr>
+          <w:lang w:val="en-US"/>
+        </w:rPr>
+        <w:t>U </w:t>
+      </w:r>
+      <w:r>
+        <w:t>–</w:t>
+      </w:r>
+      <w:r>
+        <w:rPr>
+          <w:lang w:val="en-US"/>
+        </w:rPr>
+        <w:t> Up</w:t>
+      </w:r>
+      <w:r>
+        <w:t xml:space="preserve">, </w:t>
+      </w:r>
+      <w:r>
+        <w:rPr>
+          <w:lang w:val="en-US"/>
+        </w:rPr>
+        <w:t>D </w:t>
+      </w:r>
+      <w:r>
+        <w:t>–</w:t>
+      </w:r>
+      <w:r>
+        <w:rPr>
+          <w:lang w:val="en-US"/>
+        </w:rPr>
+        <w:t> Down</w:t>
+      </w:r>
+      <w:r>
+        <w:t xml:space="preserve">, </w:t>
+      </w:r>
+      <w:r>
+        <w:rPr>
+          <w:lang w:val="en-US"/>
+        </w:rPr>
+        <w:t>L </w:t>
+      </w:r>
+      <w:r>
+        <w:t>–</w:t>
+      </w:r>
+      <w:r>
+        <w:rPr>
+          <w:lang w:val="en-US"/>
+        </w:rPr>
+        <w:t> Left</w:t>
+      </w:r>
+      <w:r>
+        <w:t xml:space="preserve">, </w:t>
+      </w:r>
+      <w:r>
+        <w:rPr>
+          <w:lang w:val="en-US"/>
+        </w:rPr>
+        <w:t>R </w:t>
+      </w:r>
+      <w:r>
+        <w:t>–</w:t>
+      </w:r>
+      <w:r>
+        <w:rPr>
+          <w:lang w:val="en-US"/>
+        </w:rPr>
+        <w:t> Right</w:t>
+      </w:r>
+      <w:r>
+        <w:t>)</w:t>
+      </w:r>
+      <w:r>
+        <w:t>.</w:t>
+      </w:r>
+      <w:r>
+        <w:t xml:space="preserve"> </w:t>
+      </w:r>
+      <w:r>
+        <w:t xml:space="preserve">Далее записывается требуемое число поворотов. </w:t>
+      </w:r>
+      <w:r>
+        <w:t>Пример файла с шагами представлен на рисунке 2.</w:t>
+      </w:r>
+    </w:p>
+    <w:p>
+      <w:pPr>
+        <w:pStyle w:val="Default"/>
+      </w:pPr>
+    </w:p>
+    <w:p>
+      <w:pPr>
+        <w:pStyle w:val="Default"/>
+        <w:ind w:firstLine="0"/>
+        <w:jc w:val="center"/>
+        <w:rPr>
+          <w:lang w:val="en-US"/>
+        </w:rPr>
+      </w:pPr>
+      <w:r>
+        <w:rPr>
+          <w:lang w:val="en-US"/>
+        </w:rPr>
+        <w:drawing>
+          <wp:inline distT="0" distB="0" distL="0" distR="0" wp14:anchorId="229AC0CC" wp14:editId="7A4C5498">
+            <wp:extent cx="3389728" cy="2146300"/>
+            <wp:effectExtent l="0" t="0" r="0" b="0"/>
+            <wp:docPr id="2112823423" name="Picture 1" descr="A screenshot of a computer&#10;&#10;Description automatically generated"/>
+            <wp:cNvGraphicFramePr>
+              <a:graphicFrameLocks xmlns:a="http://schemas.openxmlformats.org/drawingml/2006/main" noChangeAspect="1"/>
+            </wp:cNvGraphicFramePr>
+            <a:graphic xmlns:a="http://schemas.openxmlformats.org/drawingml/2006/main">
+              <a:graphicData uri="http://schemas.openxmlformats.org/drawingml/2006/picture">
+                <pic:pic xmlns:pic="http://schemas.openxmlformats.org/drawingml/2006/picture">
+                  <pic:nvPicPr>
+                    <pic:cNvPr id="2112823423" name="Picture 1" descr="A screenshot of a computer&#10;&#10;Description automatically generated"/>
+                    <pic:cNvPicPr/>
+                  </pic:nvPicPr>
+                  <pic:blipFill>
+                    <a:blip r:embed="rId12"/>
+                    <a:stretch>
+                      <a:fillRect/>
+                    </a:stretch>
+                  </pic:blipFill>
+                  <pic:spPr>
+                    <a:xfrm>
+                      <a:off x="0" y="0"/>
+                      <a:ext cx="3423195" cy="2167491"/>
+                    </a:xfrm>
+                    <a:prstGeom prst="rect">
+                      <a:avLst/>
+                    </a:prstGeom>
+                  </pic:spPr>
+                </pic:pic>
+              </a:graphicData>
+            </a:graphic>
+          </wp:inline>
+        </w:drawing>
+      </w:r>
+    </w:p>
+    <w:p>
+      <w:pPr>
+        <w:pStyle w:val="Default"/>
+        <w:ind w:firstLine="0"/>
+        <w:jc w:val="center"/>
+      </w:pPr>
+      <w:r>
+        <w:t>Рисунок 2 – Пример файла с шагами</w:t>
+      </w:r>
+    </w:p>
+    <w:p>
+      <w:pPr>
+        <w:pStyle w:val="Default"/>
+      </w:pPr>
+    </w:p>
+    <w:p>
+      <w:pPr>
+        <w:pStyle w:val="Default"/>
+      </w:pPr>
+      <w:r>
+        <w:t xml:space="preserve">Кнопка </w:t>
+      </w:r>
+      <w:r>
+        <w:rPr>
+          <w:lang w:val="en-US"/>
+        </w:rPr>
+        <w:t>N</w:t>
+      </w:r>
+      <w:r>
+        <w:t xml:space="preserve"> </w:t>
+      </w:r>
+      <w:r>
+        <w:t>исполняет следующий шаг из открытого файла с шагами, выводя инстру</w:t>
+      </w:r>
+      <w:r>
+        <w:t>к</w:t>
+      </w:r>
+      <w:r>
+        <w:t>цию к шагу</w:t>
+      </w:r>
+      <w:r>
+        <w:t xml:space="preserve"> наверху окна. В случае если файл не открыт, либо в случае если все шаги из открытого файла исполнены, выводится соответствующее сообщение.</w:t>
+      </w:r>
+    </w:p>
+    <w:p>
+      <w:pPr>
+        <w:pStyle w:val="Default"/>
+      </w:pPr>
+      <w:r>
+        <w:t xml:space="preserve">Кнопка С открывает окно ввода кубика, который необходимо решить. Вызов этого окна переключает так называемый контекст, делая главное окно неактивным. Окно ввода кубика описано </w:t>
+      </w:r>
+      <w:r>
+        <w:t>в последующих главах</w:t>
+      </w:r>
+      <w:r>
+        <w:t>.</w:t>
+      </w:r>
+    </w:p>
+    <w:p>
+      <w:pPr>
+        <w:pStyle w:val="Default"/>
+      </w:pPr>
+      <w:r>
+        <w:lastRenderedPageBreak/>
+        <w:t xml:space="preserve">Кнопка </w:t>
+      </w:r>
+      <w:r>
+        <w:rPr>
+          <w:lang w:val="en-US"/>
+        </w:rPr>
+        <w:t>S</w:t>
+      </w:r>
+      <w:r>
+        <w:t xml:space="preserve"> </w:t>
+      </w:r>
+      <w:r>
+        <w:t xml:space="preserve">решает кубик и сразу предлагает пользователю сохранить решение в файл с шагами, а далее загружает этот файл в программу. После решения кубика пользователь может последовательно исполнить шаги решения, нажимая на кнопку </w:t>
+      </w:r>
+      <w:r>
+        <w:rPr>
+          <w:lang w:val="en-US"/>
+        </w:rPr>
+        <w:t>N</w:t>
+      </w:r>
+      <w:r>
+        <w:t xml:space="preserve">. </w:t>
+      </w:r>
+      <w:r>
+        <w:t>Алгоритм решения кубика описан в последующих главах.</w:t>
+      </w:r>
+    </w:p>
+    <w:p>
+      <w:pPr>
+        <w:overflowPunct/>
+        <w:autoSpaceDE/>
+        <w:jc w:val="left"/>
+        <w:textAlignment w:val="auto"/>
         <w:rPr>
           <w:rFonts w:ascii="Times New Roman" w:hAnsi="Times New Roman" w:cs="Times New Roman"/>
           <w:color w:val="000000"/>
@@ -1515,10 +2402,21 @@
       <w:pPr>
         <w:pStyle w:val="Heading"/>
       </w:pPr>
+      <w:bookmarkStart w:id="4" w:name="_Toc168248276"/>
       <w:r>
         <w:lastRenderedPageBreak/>
-        <w:t>1.2. ПРЕДСТАВЛЕНИЕ КУБИКА И ЕГО ОТРИСОВКА</w:t>
-      </w:r>
+        <w:t>1.</w:t>
+      </w:r>
+      <w:r>
+        <w:t>1.</w:t>
+      </w:r>
+      <w:r>
+        <w:t>2</w:t>
+      </w:r>
+      <w:r>
+        <w:t>. ПРЕДСТАВЛЕНИЕ КУБИКА И ЕГО ОТРИСОВКА</w:t>
+      </w:r>
+      <w:bookmarkEnd w:id="4"/>
     </w:p>
     <w:p>
       <w:pPr>
@@ -1565,24 +2463,28 @@
       <w:r>
         <w:t xml:space="preserve">Отрисовка кубика происходит в изометрии: пользователю видны три смежных стороны, чего вполне достаточно для полноценного отображения любого поворота. За отрисовку кубика отвечают функции </w:t>
       </w:r>
+      <w:proofErr w:type="spellStart"/>
       <w:r>
         <w:rPr>
           <w:lang w:val="en-US"/>
         </w:rPr>
         <w:t>drawSide</w:t>
       </w:r>
+      <w:proofErr w:type="spellEnd"/>
       <w:r>
         <w:t xml:space="preserve"> </w:t>
       </w:r>
       <w:r>
         <w:t xml:space="preserve">и </w:t>
       </w:r>
+      <w:proofErr w:type="spellStart"/>
       <w:r>
         <w:rPr>
           <w:lang w:val="en-US"/>
         </w:rPr>
         <w:t>drawSquare</w:t>
       </w:r>
+      <w:proofErr w:type="spellEnd"/>
       <w:r>
         <w:t xml:space="preserve">. </w:t>
       </w:r>
@@ -1593,11 +2495,441 @@
         <w:t xml:space="preserve"> Вторая вызывается первой девять раз, по каждому на каждую клетку. Эта функция принимает на вход координаты угла клетки и три компоненты цвета этой клетки.</w:t>
       </w:r>
     </w:p>
+    <w:p>
+      <w:pPr>
+        <w:pStyle w:val="Default"/>
+      </w:pPr>
+      <w:r>
+        <w:t>Состояние кубика обновляется каждый кадр, а хранение его состояния в глобальной переменной позволяет делать повороты сторон из любой точки программы, моментально получая отрисованный результат.</w:t>
+      </w:r>
+    </w:p>
+    <w:p>
+      <w:pPr>
+        <w:overflowPunct/>
+        <w:autoSpaceDE/>
+        <w:jc w:val="left"/>
+        <w:textAlignment w:val="auto"/>
+        <w:rPr>
+          <w:rFonts w:ascii="Times New Roman" w:hAnsi="Times New Roman" w:cs="Times New Roman"/>
+          <w:color w:val="000000"/>
+          <w:sz w:val="28"/>
+          <w:szCs w:val="24"/>
+        </w:rPr>
+      </w:pPr>
+      <w:r>
+        <w:br w:type="page"/>
+      </w:r>
+    </w:p>
+    <w:p>
+      <w:pPr>
+        <w:pStyle w:val="Heading"/>
+      </w:pPr>
+      <w:bookmarkStart w:id="5" w:name="_Toc168248277"/>
+      <w:r>
+        <w:lastRenderedPageBreak/>
+        <w:t>1.</w:t>
+      </w:r>
+      <w:r>
+        <w:t>1.</w:t>
+      </w:r>
+      <w:r>
+        <w:t>3</w:t>
+      </w:r>
+      <w:r>
+        <w:t xml:space="preserve">. </w:t>
+      </w:r>
+      <w:r>
+        <w:t>ОКНО ВВОДА КУБИКА</w:t>
+      </w:r>
+      <w:bookmarkEnd w:id="5"/>
+    </w:p>
+    <w:p>
+      <w:pPr>
+        <w:pStyle w:val="Default"/>
+      </w:pPr>
+      <w:r>
+        <w:t xml:space="preserve">На рисунке </w:t>
+      </w:r>
+      <w:r>
+        <w:t>3</w:t>
+      </w:r>
+      <w:r>
+        <w:t xml:space="preserve"> представлен внешний вид окна ввода кубика.</w:t>
+      </w:r>
+    </w:p>
+    <w:p>
+      <w:pPr>
+        <w:pStyle w:val="Default"/>
+      </w:pPr>
+    </w:p>
+    <w:p>
+      <w:pPr>
+        <w:pStyle w:val="Default"/>
+        <w:ind w:firstLine="0"/>
+        <w:jc w:val="center"/>
+      </w:pPr>
+      <w:r>
+        <w:fldChar w:fldCharType="begin"/>
+      </w:r>
+      <w:r>
+        <w:instrText xml:space="preserve"> INCLUDEPICTURE "https://upload.wikimedia.org/wikipedia/commons/thumb/4/42/Temp_plate.svg/601px-Temp_plate.svg.png?20070305014457" \* MERGEFORMATINET </w:instrText>
+      </w:r>
+      <w:r>
+        <w:fldChar w:fldCharType="separate"/>
+      </w:r>
+      <w:r>
+        <w:rPr>
+          <w:noProof/>
+        </w:rPr>
+        <w:drawing>
+          <wp:inline distT="0" distB="0" distL="0" distR="0" wp14:anchorId="579F6F0E" wp14:editId="1E2EEE2F">
+            <wp:extent cx="4846454" cy="2429163"/>
+            <wp:effectExtent l="0" t="0" r="5080" b="0"/>
+            <wp:docPr id="1060229030" name="Picture 1" descr="A black and white sign with black letters&#10;&#10;Description automatically generated"/>
+            <wp:cNvGraphicFramePr>
+              <a:graphicFrameLocks xmlns:a="http://schemas.openxmlformats.org/drawingml/2006/main" noChangeAspect="1"/>
+            </wp:cNvGraphicFramePr>
+            <a:graphic xmlns:a="http://schemas.openxmlformats.org/drawingml/2006/main">
+              <a:graphicData uri="http://schemas.openxmlformats.org/drawingml/2006/picture">
+                <pic:pic xmlns:pic="http://schemas.openxmlformats.org/drawingml/2006/picture">
+                  <pic:nvPicPr>
+                    <pic:cNvPr id="1060229030" name="Picture 1" descr="A black and white sign with black letters&#10;&#10;Description automatically generated"/>
+                    <pic:cNvPicPr>
+                      <a:picLocks noChangeAspect="1" noChangeArrowheads="1"/>
+                    </pic:cNvPicPr>
+                  </pic:nvPicPr>
+                  <pic:blipFill>
+                    <a:blip r:embed="rId13">
+                      <a:extLst>
+                        <a:ext uri="{28A0092B-C50C-407E-A947-70E740481C1C}">
+                          <a14:useLocalDpi xmlns:a14="http://schemas.microsoft.com/office/drawing/2010/main" val="0"/>
+                        </a:ext>
+                      </a:extLst>
+                    </a:blip>
+                    <a:srcRect/>
+                    <a:stretch>
+                      <a:fillRect/>
+                    </a:stretch>
+                  </pic:blipFill>
+                  <pic:spPr bwMode="auto">
+                    <a:xfrm>
+                      <a:off x="0" y="0"/>
+                      <a:ext cx="4909748" cy="2460888"/>
+                    </a:xfrm>
+                    <a:prstGeom prst="rect">
+                      <a:avLst/>
+                    </a:prstGeom>
+                    <a:noFill/>
+                    <a:ln>
+                      <a:noFill/>
+                    </a:ln>
+                  </pic:spPr>
+                </pic:pic>
+              </a:graphicData>
+            </a:graphic>
+          </wp:inline>
+        </w:drawing>
+      </w:r>
+      <w:r>
+        <w:fldChar w:fldCharType="end"/>
+      </w:r>
+    </w:p>
+    <w:p>
+      <w:pPr>
+        <w:pStyle w:val="Default"/>
+        <w:ind w:firstLine="0"/>
+        <w:jc w:val="center"/>
+      </w:pPr>
+      <w:r>
+        <w:t xml:space="preserve">Рисунок </w:t>
+      </w:r>
+      <w:r>
+        <w:t>3</w:t>
+      </w:r>
+      <w:r>
+        <w:t xml:space="preserve"> – Окно ввода кубика</w:t>
+      </w:r>
+    </w:p>
+    <w:p>
+      <w:pPr>
+        <w:pStyle w:val="Default"/>
+        <w:ind w:firstLine="0"/>
+        <w:jc w:val="center"/>
+      </w:pPr>
+    </w:p>
+    <w:p>
+      <w:pPr>
+        <w:pStyle w:val="Default"/>
+      </w:pPr>
+      <w:r>
+        <w:t>Бирюзовым цветом отмечены квадраты, цвет которых еще не определен. Фиолетовым цветов отмечен квадрат, ввод цвета которого в данный момент ожидается от пользователя. Цвет выбирается с помощью одной из цветных кнопок, расположенных в правом нижнем углу окна ввода кубика.</w:t>
+      </w:r>
+      <w:r>
+        <w:t xml:space="preserve"> После указания цветов всех квадратов окно ввода кубика автоматически закрывается, а введенный пользователем кубик переносится на главное окно.</w:t>
+      </w:r>
+    </w:p>
+    <w:p>
+      <w:pPr>
+        <w:pStyle w:val="Default"/>
+      </w:pPr>
+      <w:r>
+        <w:t xml:space="preserve">Пользователь может выбрать кубик из файла, нажав кнопку в </w:t>
+      </w:r>
+      <w:r>
+        <w:rPr>
+          <w:lang w:val="en-US"/>
+        </w:rPr>
+        <w:t>F</w:t>
+      </w:r>
+      <w:r>
+        <w:t xml:space="preserve"> </w:t>
+      </w:r>
+      <w:r>
+        <w:t xml:space="preserve">в левом нижнем углу окна ввода кубика. Нажатие кнопки создает системный диалог выбора файла аналогично диалогу открытия файла с шагами. </w:t>
+      </w:r>
+      <w:r>
+        <w:t xml:space="preserve">Файл с состоянием кубика состоит из шести строк, порядок ввода цветов квадратов изображен на развёртке куба, представленной на рисунке </w:t>
+      </w:r>
+      <w:r>
+        <w:t>4</w:t>
+      </w:r>
+      <w:r>
+        <w:t xml:space="preserve"> (индексация начинается с нуля)</w:t>
+      </w:r>
+      <w:r>
+        <w:t>.</w:t>
+      </w:r>
+      <w:r>
+        <w:t xml:space="preserve"> </w:t>
+      </w:r>
+      <w:r>
+        <w:t xml:space="preserve">Сначала вводится синяя сторона, потом оранжевая, потом белая, потом красная, потом желтая, и, наконец, зеленая. </w:t>
+      </w:r>
+      <w:r>
+        <w:t>Пример того, как должно записываться состояние кубика в этом файла, представлен на рисунке 5.</w:t>
+      </w:r>
+    </w:p>
+    <w:p>
+      <w:pPr>
+        <w:pStyle w:val="Default"/>
+      </w:pPr>
+    </w:p>
+    <w:p>
+      <w:pPr>
+        <w:pStyle w:val="Default"/>
+        <w:ind w:firstLine="0"/>
+        <w:jc w:val="center"/>
+      </w:pPr>
+      <w:r>
+        <w:lastRenderedPageBreak/>
+        <w:drawing>
+          <wp:inline distT="0" distB="0" distL="0" distR="0" wp14:anchorId="2E86497B" wp14:editId="5D692482">
+            <wp:extent cx="4959928" cy="3605851"/>
+            <wp:effectExtent l="0" t="0" r="6350" b="1270"/>
+            <wp:docPr id="184777791" name="Picture 1" descr="A colorful squares with numbers&#10;&#10;Description automatically generated"/>
+            <wp:cNvGraphicFramePr>
+              <a:graphicFrameLocks xmlns:a="http://schemas.openxmlformats.org/drawingml/2006/main" noChangeAspect="1"/>
+            </wp:cNvGraphicFramePr>
+            <a:graphic xmlns:a="http://schemas.openxmlformats.org/drawingml/2006/main">
+              <a:graphicData uri="http://schemas.openxmlformats.org/drawingml/2006/picture">
+                <pic:pic xmlns:pic="http://schemas.openxmlformats.org/drawingml/2006/picture">
+                  <pic:nvPicPr>
+                    <pic:cNvPr id="184777791" name="Picture 1" descr="A colorful squares with numbers&#10;&#10;Description automatically generated"/>
+                    <pic:cNvPicPr/>
+                  </pic:nvPicPr>
+                  <pic:blipFill>
+                    <a:blip r:embed="rId14"/>
+                    <a:stretch>
+                      <a:fillRect/>
+                    </a:stretch>
+                  </pic:blipFill>
+                  <pic:spPr>
+                    <a:xfrm>
+                      <a:off x="0" y="0"/>
+                      <a:ext cx="5016938" cy="3647297"/>
+                    </a:xfrm>
+                    <a:prstGeom prst="rect">
+                      <a:avLst/>
+                    </a:prstGeom>
+                  </pic:spPr>
+                </pic:pic>
+              </a:graphicData>
+            </a:graphic>
+          </wp:inline>
+        </w:drawing>
+      </w:r>
+    </w:p>
+    <w:p>
+      <w:pPr>
+        <w:pStyle w:val="Default"/>
+        <w:ind w:firstLine="0"/>
+        <w:jc w:val="center"/>
+      </w:pPr>
+      <w:r>
+        <w:t>Рисунок 4 – Порядок ввода сторон, ожидаемый от пользователя</w:t>
+      </w:r>
+    </w:p>
+    <w:p>
+      <w:pPr>
+        <w:pStyle w:val="Default"/>
+        <w:ind w:firstLine="0"/>
+        <w:jc w:val="center"/>
+      </w:pPr>
+    </w:p>
+    <w:p>
+      <w:pPr>
+        <w:pStyle w:val="Default"/>
+        <w:ind w:firstLine="0"/>
+        <w:jc w:val="center"/>
+      </w:pPr>
+      <w:r>
+        <w:drawing>
+          <wp:inline distT="0" distB="0" distL="0" distR="0" wp14:anchorId="2CCBBA81" wp14:editId="05D830BB">
+            <wp:extent cx="3903348" cy="2429163"/>
+            <wp:effectExtent l="0" t="0" r="0" b="0"/>
+            <wp:docPr id="1503246552" name="Picture 1" descr="A screenshot of a computer&#10;&#10;Description automatically generated"/>
+            <wp:cNvGraphicFramePr>
+              <a:graphicFrameLocks xmlns:a="http://schemas.openxmlformats.org/drawingml/2006/main" noChangeAspect="1"/>
+            </wp:cNvGraphicFramePr>
+            <a:graphic xmlns:a="http://schemas.openxmlformats.org/drawingml/2006/main">
+              <a:graphicData uri="http://schemas.openxmlformats.org/drawingml/2006/picture">
+                <pic:pic xmlns:pic="http://schemas.openxmlformats.org/drawingml/2006/picture">
+                  <pic:nvPicPr>
+                    <pic:cNvPr id="1503246552" name="Picture 1" descr="A screenshot of a computer&#10;&#10;Description automatically generated"/>
+                    <pic:cNvPicPr/>
+                  </pic:nvPicPr>
+                  <pic:blipFill>
+                    <a:blip r:embed="rId15"/>
+                    <a:stretch>
+                      <a:fillRect/>
+                    </a:stretch>
+                  </pic:blipFill>
+                  <pic:spPr>
+                    <a:xfrm>
+                      <a:off x="0" y="0"/>
+                      <a:ext cx="3991114" cy="2483782"/>
+                    </a:xfrm>
+                    <a:prstGeom prst="rect">
+                      <a:avLst/>
+                    </a:prstGeom>
+                  </pic:spPr>
+                </pic:pic>
+              </a:graphicData>
+            </a:graphic>
+          </wp:inline>
+        </w:drawing>
+      </w:r>
+    </w:p>
+    <w:p>
+      <w:pPr>
+        <w:pStyle w:val="Default"/>
+        <w:ind w:firstLine="0"/>
+        <w:jc w:val="center"/>
+      </w:pPr>
+      <w:r>
+        <w:t>Рисунок 5 – Пример файла с состоянием кубика</w:t>
+      </w:r>
+    </w:p>
+    <w:p>
+      <w:pPr>
+        <w:pStyle w:val="Default"/>
+      </w:pPr>
+    </w:p>
+    <w:p>
+      <w:pPr>
+        <w:pStyle w:val="Default"/>
+        <w:rPr>
+          <w:lang w:val="en-US"/>
+        </w:rPr>
+      </w:pPr>
+      <w:r>
+        <w:t>В случае ввода из файла все квадраты, введенные пользователем вручную, игнорируются, а на главном окне появляется кубик, состояние которого отражено в файле.</w:t>
+      </w:r>
+    </w:p>
+    <w:p>
+      <w:pPr>
+        <w:overflowPunct/>
+        <w:autoSpaceDE/>
+        <w:jc w:val="left"/>
+        <w:textAlignment w:val="auto"/>
+        <w:rPr>
+          <w:rFonts w:ascii="Times New Roman" w:hAnsi="Times New Roman" w:cs="Times New Roman"/>
+          <w:color w:val="000000"/>
+          <w:sz w:val="28"/>
+          <w:szCs w:val="24"/>
+        </w:rPr>
+      </w:pPr>
+      <w:r>
+        <w:br w:type="page"/>
+      </w:r>
+    </w:p>
+    <w:p>
+      <w:pPr>
+        <w:pStyle w:val="Heading"/>
+      </w:pPr>
+      <w:bookmarkStart w:id="6" w:name="_Toc168248278"/>
+      <w:r>
+        <w:lastRenderedPageBreak/>
+        <w:t>1</w:t>
+      </w:r>
+      <w:r>
+        <w:t>.</w:t>
+      </w:r>
+      <w:r>
+        <w:t>2</w:t>
+      </w:r>
+      <w:r>
+        <w:t>. АЛГОРИТМ РЕШЕНИЯ КУБИКА</w:t>
+      </w:r>
+      <w:bookmarkEnd w:id="6"/>
+    </w:p>
+    <w:p>
+      <w:pPr>
+        <w:pStyle w:val="Default"/>
+      </w:pPr>
+      <w:r>
+        <w:rPr>
+          <w:highlight w:val="yellow"/>
+        </w:rPr>
+        <w:t>ЗАКОНЧИТЬ</w:t>
+      </w:r>
+    </w:p>
+    <w:p>
+      <w:pPr>
+        <w:pStyle w:val="Default"/>
+      </w:pPr>
+    </w:p>
+    <w:p>
+      <w:pPr>
+        <w:overflowPunct/>
+        <w:autoSpaceDE/>
+        <w:jc w:val="left"/>
+        <w:textAlignment w:val="auto"/>
+        <w:rPr>
+          <w:rFonts w:ascii="Times New Roman" w:hAnsi="Times New Roman" w:cs="Times New Roman"/>
+          <w:color w:val="000000"/>
+          <w:sz w:val="28"/>
+          <w:szCs w:val="24"/>
+          <w:highlight w:val="yellow"/>
+        </w:rPr>
+      </w:pPr>
+      <w:r>
+        <w:rPr>
+          <w:highlight w:val="yellow"/>
+        </w:rPr>
+        <w:br w:type="page"/>
+      </w:r>
+    </w:p>
+    <w:p>
+      <w:pPr>
+        <w:pStyle w:val="Default"/>
+      </w:pPr>
+    </w:p>
     <w:sectPr>
-      <w:headerReference w:type="default" r:id="rId11"/>
-      <w:footerReference w:type="default" r:id="rId12"/>
-      <w:headerReference w:type="first" r:id="rId13"/>
-      <w:footerReference w:type="first" r:id="rId14"/>
+      <w:headerReference w:type="default" r:id="rId16"/>
+      <w:footerReference w:type="default" r:id="rId17"/>
+      <w:headerReference w:type="first" r:id="rId18"/>
+      <w:footerReference w:type="first" r:id="rId19"/>
       <w:pgSz w:w="11906" w:h="16838"/>
       <w:pgMar w:top="1134" w:right="567" w:bottom="1134" w:left="1134" w:header="720" w:footer="720" w:gutter="0"/>
       <w:cols w:space="720"/>
@@ -2808,7 +4140,6 @@
     <w:lvl w:ilvl="0">
       <w:start w:val="1"/>
       <w:numFmt w:val="decimal"/>
-      <w:pStyle w:val="TOC1"/>
       <w:suff w:val="nothing"/>
       <w:lvlText w:val="ÃËÀÂÀ %1"/>
       <w:lvlJc w:val="left"/>

</xml_diff>

<commit_message>
Add some notes to report
</commit_message>
<xml_diff>
--- a/ds_course_report.docx
+++ b/ds_course_report.docx
@@ -1,6 +1,6 @@
 
 <file path=word/document.xml><?xml version="1.0" encoding="utf-8"?>
-<w:document xmlns:wpc="http://schemas.microsoft.com/office/word/2010/wordprocessingCanvas" xmlns:cx="http://schemas.microsoft.com/office/drawing/2014/chartex" xmlns:cx1="http://schemas.microsoft.com/office/drawing/2015/9/8/chartex" xmlns:cx2="http://schemas.microsoft.com/office/drawing/2015/10/21/chartex" xmlns:cx3="http://schemas.microsoft.com/office/drawing/2016/5/9/chartex" xmlns:cx4="http://schemas.microsoft.com/office/drawing/2016/5/10/chartex" xmlns:cx5="http://schemas.microsoft.com/office/drawing/2016/5/11/chartex" xmlns:cx6="http://schemas.microsoft.com/office/drawing/2016/5/12/chartex" xmlns:cx7="http://schemas.microsoft.com/office/drawing/2016/5/13/chartex" xmlns:cx8="http://schemas.microsoft.com/office/drawing/2016/5/14/chartex" xmlns:mc="http://schemas.openxmlformats.org/markup-compatibility/2006" xmlns:aink="http://schemas.microsoft.com/office/drawing/2016/ink" xmlns:am3d="http://schemas.microsoft.com/office/drawing/2017/model3d" xmlns:o="urn:schemas-microsoft-com:office:office" xmlns:oel="http://schemas.microsoft.com/office/2019/extlst" xmlns:r="http://schemas.openxmlformats.org/officeDocument/2006/relationships" xmlns:m="http://schemas.openxmlformats.org/officeDocument/2006/math" xmlns:v="urn:schemas-microsoft-com:vml" xmlns:wp14="http://schemas.microsoft.com/office/word/2010/wordprocessingDrawing" xmlns:wp="http://schemas.openxmlformats.org/drawingml/2006/wordprocessingDrawing" xmlns:w10="urn:schemas-microsoft-com:office:word" xmlns:w="http://schemas.openxmlformats.org/wordprocessingml/2006/main" xmlns:w14="http://schemas.microsoft.com/office/word/2010/wordml" xmlns:w15="http://schemas.microsoft.com/office/word/2012/wordml" xmlns:w16cex="http://schemas.microsoft.com/office/word/2018/wordml/cex" xmlns:w16cid="http://schemas.microsoft.com/office/word/2016/wordml/cid" xmlns:w16="http://schemas.microsoft.com/office/word/2018/wordml" xmlns:w16sdtdh="http://schemas.microsoft.com/office/word/2020/wordml/sdtdatahash" xmlns:w16se="http://schemas.microsoft.com/office/word/2015/wordml/symex" xmlns:wpg="http://schemas.microsoft.com/office/word/2010/wordprocessingGroup" xmlns:wpi="http://schemas.microsoft.com/office/word/2010/wordprocessingInk" xmlns:wne="http://schemas.microsoft.com/office/word/2006/wordml" xmlns:wps="http://schemas.microsoft.com/office/word/2010/wordprocessingShape" mc:Ignorable="w14 w15 w16se w16cid w16 w16cex w16sdtdh wp14">
+<w:document xmlns:wpc="http://schemas.microsoft.com/office/word/2010/wordprocessingCanvas" xmlns:cx="http://schemas.microsoft.com/office/drawing/2014/chartex" xmlns:cx1="http://schemas.microsoft.com/office/drawing/2015/9/8/chartex" xmlns:mc="http://schemas.openxmlformats.org/markup-compatibility/2006" xmlns:o="urn:schemas-microsoft-com:office:office" xmlns:r="http://schemas.openxmlformats.org/officeDocument/2006/relationships" xmlns:m="http://schemas.openxmlformats.org/officeDocument/2006/math" xmlns:v="urn:schemas-microsoft-com:vml" xmlns:wp14="http://schemas.microsoft.com/office/word/2010/wordprocessingDrawing" xmlns:wp="http://schemas.openxmlformats.org/drawingml/2006/wordprocessingDrawing" xmlns:w10="urn:schemas-microsoft-com:office:word" xmlns:w="http://schemas.openxmlformats.org/wordprocessingml/2006/main" xmlns:w14="http://schemas.microsoft.com/office/word/2010/wordml" xmlns:w15="http://schemas.microsoft.com/office/word/2012/wordml" xmlns:w16se="http://schemas.microsoft.com/office/word/2015/wordml/symex" xmlns:wpg="http://schemas.microsoft.com/office/word/2010/wordprocessingGroup" xmlns:wpi="http://schemas.microsoft.com/office/word/2010/wordprocessingInk" xmlns:wne="http://schemas.microsoft.com/office/word/2006/wordml" xmlns:wps="http://schemas.microsoft.com/office/word/2010/wordprocessingShape" mc:Ignorable="w14 w15 w16se wp14">
   <w:body>
     <w:p>
       <w:pPr>
@@ -870,7 +870,7 @@
       <w:sdtContent>
         <w:p>
           <w:pPr>
-            <w:pStyle w:val="TOCHeading"/>
+            <w:pStyle w:val="af6"/>
             <w:spacing w:line="360" w:lineRule="auto"/>
             <w:rPr>
               <w:lang w:val="ru-RU"/>
@@ -879,7 +879,7 @@
         </w:p>
         <w:p>
           <w:pPr>
-            <w:pStyle w:val="TOC1"/>
+            <w:pStyle w:val="11"/>
             <w:tabs>
               <w:tab w:val="right" w:leader="dot" w:pos="9911"/>
             </w:tabs>
@@ -891,7 +891,7 @@
               <w:iCs w:val="0"/>
               <w:noProof/>
               <w:kern w:val="2"/>
-              <w:lang w:val="en-RU" w:eastAsia="en-GB"/>
+              <w:lang w:eastAsia="en-GB"/>
               <w14:ligatures w14:val="standardContextual"/>
             </w:rPr>
           </w:pPr>
@@ -935,7 +935,7 @@
           <w:hyperlink w:anchor="_Toc168422588" w:history="1">
             <w:r>
               <w:rPr>
-                <w:rStyle w:val="Hyperlink"/>
+                <w:rStyle w:val="af7"/>
                 <w:noProof/>
               </w:rPr>
               <w:t>ВВЕДЕНИЕ</w:t>
@@ -992,7 +992,7 @@
         </w:p>
         <w:p>
           <w:pPr>
-            <w:pStyle w:val="TOC1"/>
+            <w:pStyle w:val="11"/>
             <w:tabs>
               <w:tab w:val="right" w:leader="dot" w:pos="9911"/>
             </w:tabs>
@@ -1004,14 +1004,14 @@
               <w:iCs w:val="0"/>
               <w:noProof/>
               <w:kern w:val="2"/>
-              <w:lang w:val="en-RU" w:eastAsia="en-GB"/>
+              <w:lang w:eastAsia="en-GB"/>
               <w14:ligatures w14:val="standardContextual"/>
             </w:rPr>
           </w:pPr>
           <w:hyperlink w:anchor="_Toc168422589" w:history="1">
             <w:r>
               <w:rPr>
-                <w:rStyle w:val="Hyperlink"/>
+                <w:rStyle w:val="af7"/>
                 <w:noProof/>
               </w:rPr>
               <w:t>1. ОПИСАНИЕ РЕШЕНИЯ</w:t>
@@ -1068,7 +1068,7 @@
         </w:p>
         <w:p>
           <w:pPr>
-            <w:pStyle w:val="TOC1"/>
+            <w:pStyle w:val="11"/>
             <w:tabs>
               <w:tab w:val="right" w:leader="dot" w:pos="9911"/>
             </w:tabs>
@@ -1080,14 +1080,14 @@
               <w:iCs w:val="0"/>
               <w:noProof/>
               <w:kern w:val="2"/>
-              <w:lang w:val="en-RU" w:eastAsia="en-GB"/>
+              <w:lang w:eastAsia="en-GB"/>
               <w14:ligatures w14:val="standardContextual"/>
             </w:rPr>
           </w:pPr>
           <w:hyperlink w:anchor="_Toc168422590" w:history="1">
             <w:r>
               <w:rPr>
-                <w:rStyle w:val="Hyperlink"/>
+                <w:rStyle w:val="af7"/>
                 <w:noProof/>
               </w:rPr>
               <w:t>1.1. ГРАФИЧЕСКАЯ ЧАСТЬ</w:t>
@@ -1144,7 +1144,7 @@
         </w:p>
         <w:p>
           <w:pPr>
-            <w:pStyle w:val="TOC1"/>
+            <w:pStyle w:val="11"/>
             <w:tabs>
               <w:tab w:val="right" w:leader="dot" w:pos="9911"/>
             </w:tabs>
@@ -1156,14 +1156,14 @@
               <w:iCs w:val="0"/>
               <w:noProof/>
               <w:kern w:val="2"/>
-              <w:lang w:val="en-RU" w:eastAsia="en-GB"/>
+              <w:lang w:eastAsia="en-GB"/>
               <w14:ligatures w14:val="standardContextual"/>
             </w:rPr>
           </w:pPr>
           <w:hyperlink w:anchor="_Toc168422591" w:history="1">
             <w:r>
               <w:rPr>
-                <w:rStyle w:val="Hyperlink"/>
+                <w:rStyle w:val="af7"/>
                 <w:noProof/>
               </w:rPr>
               <w:t>1.1.1. ГЛАВНОЕ ОКНО</w:t>
@@ -1220,7 +1220,7 @@
         </w:p>
         <w:p>
           <w:pPr>
-            <w:pStyle w:val="TOC1"/>
+            <w:pStyle w:val="11"/>
             <w:tabs>
               <w:tab w:val="right" w:leader="dot" w:pos="9911"/>
             </w:tabs>
@@ -1232,14 +1232,14 @@
               <w:iCs w:val="0"/>
               <w:noProof/>
               <w:kern w:val="2"/>
-              <w:lang w:val="en-RU" w:eastAsia="en-GB"/>
+              <w:lang w:eastAsia="en-GB"/>
               <w14:ligatures w14:val="standardContextual"/>
             </w:rPr>
           </w:pPr>
           <w:hyperlink w:anchor="_Toc168422592" w:history="1">
             <w:r>
               <w:rPr>
-                <w:rStyle w:val="Hyperlink"/>
+                <w:rStyle w:val="af7"/>
                 <w:noProof/>
               </w:rPr>
               <w:t>1.1.2. ПРЕДСТАВЛЕНИЕ КУБИКА И ЕГО ОТРИСОВКА</w:t>
@@ -1296,7 +1296,7 @@
         </w:p>
         <w:p>
           <w:pPr>
-            <w:pStyle w:val="TOC1"/>
+            <w:pStyle w:val="11"/>
             <w:tabs>
               <w:tab w:val="right" w:leader="dot" w:pos="9911"/>
             </w:tabs>
@@ -1308,14 +1308,14 @@
               <w:iCs w:val="0"/>
               <w:noProof/>
               <w:kern w:val="2"/>
-              <w:lang w:val="en-RU" w:eastAsia="en-GB"/>
+              <w:lang w:eastAsia="en-GB"/>
               <w14:ligatures w14:val="standardContextual"/>
             </w:rPr>
           </w:pPr>
           <w:hyperlink w:anchor="_Toc168422593" w:history="1">
             <w:r>
               <w:rPr>
-                <w:rStyle w:val="Hyperlink"/>
+                <w:rStyle w:val="af7"/>
                 <w:noProof/>
               </w:rPr>
               <w:t>1.1.3. ОКНО ВВОДА КУБИКА</w:t>
@@ -1372,7 +1372,7 @@
         </w:p>
         <w:p>
           <w:pPr>
-            <w:pStyle w:val="TOC1"/>
+            <w:pStyle w:val="11"/>
             <w:tabs>
               <w:tab w:val="right" w:leader="dot" w:pos="9911"/>
             </w:tabs>
@@ -1384,14 +1384,14 @@
               <w:iCs w:val="0"/>
               <w:noProof/>
               <w:kern w:val="2"/>
-              <w:lang w:val="en-RU" w:eastAsia="en-GB"/>
+              <w:lang w:eastAsia="en-GB"/>
               <w14:ligatures w14:val="standardContextual"/>
             </w:rPr>
           </w:pPr>
           <w:hyperlink w:anchor="_Toc168422594" w:history="1">
             <w:r>
               <w:rPr>
-                <w:rStyle w:val="Hyperlink"/>
+                <w:rStyle w:val="af7"/>
                 <w:noProof/>
               </w:rPr>
               <w:t>1.1.4. СИНХРОНИЗАЦИЯ КУБИКОВ</w:t>
@@ -1448,7 +1448,7 @@
         </w:p>
         <w:p>
           <w:pPr>
-            <w:pStyle w:val="TOC1"/>
+            <w:pStyle w:val="11"/>
             <w:tabs>
               <w:tab w:val="right" w:leader="dot" w:pos="9911"/>
             </w:tabs>
@@ -1460,14 +1460,14 @@
               <w:iCs w:val="0"/>
               <w:noProof/>
               <w:kern w:val="2"/>
-              <w:lang w:val="en-RU" w:eastAsia="en-GB"/>
+              <w:lang w:eastAsia="en-GB"/>
               <w14:ligatures w14:val="standardContextual"/>
             </w:rPr>
           </w:pPr>
           <w:hyperlink w:anchor="_Toc168422595" w:history="1">
             <w:r>
               <w:rPr>
-                <w:rStyle w:val="Hyperlink"/>
+                <w:rStyle w:val="af7"/>
                 <w:noProof/>
               </w:rPr>
               <w:t>1.2. АЛГОРИТМ РЕШЕНИЯ КУБИКА</w:t>
@@ -1961,6 +1961,7 @@
       <w:r>
         <w:rPr>
           <w:noProof/>
+          <w:lang w:eastAsia="ru-RU"/>
         </w:rPr>
         <w:drawing>
           <wp:inline distT="0" distB="0" distL="0" distR="0" wp14:anchorId="7C1099CF" wp14:editId="64076EEE">
@@ -2340,7 +2341,7 @@
       <w:r>
         <w:rPr>
           <w:noProof/>
-          <w:lang w:val="en-US"/>
+          <w:lang w:eastAsia="ru-RU"/>
         </w:rPr>
         <w:drawing>
           <wp:inline distT="0" distB="0" distL="0" distR="0" wp14:anchorId="4767972A" wp14:editId="1F88E293">
@@ -2541,6 +2542,7 @@
       <w:r>
         <w:rPr>
           <w:noProof/>
+          <w:lang w:eastAsia="ru-RU"/>
         </w:rPr>
         <w:drawing>
           <wp:inline distT="0" distB="0" distL="0" distR="0" wp14:anchorId="36220E26" wp14:editId="3625C68A">
@@ -2603,6 +2605,7 @@
       <w:r>
         <w:rPr>
           <w:noProof/>
+          <w:lang w:eastAsia="ru-RU"/>
         </w:rPr>
         <w:lastRenderedPageBreak/>
         <w:drawing>
@@ -2803,7 +2806,15 @@
         <w:pStyle w:val="Default"/>
       </w:pPr>
       <w:r>
-        <w:t xml:space="preserve">Отрисовка кубика происходит в изометрии: пользователю видны три смежных стороны, чего вполне достаточно для полноценного отображения любого поворота. За отрисовку кубика отвечают функции </w:t>
+        <w:t xml:space="preserve">Отрисовка кубика происходит в изометрии: пользователю видны три смежных стороны, чего вполне достаточно для полноценного отображения любого поворота. За </w:t>
+      </w:r>
+      <w:proofErr w:type="spellStart"/>
+      <w:r>
+        <w:t>отрисовку</w:t>
+      </w:r>
+      <w:proofErr w:type="spellEnd"/>
+      <w:r>
+        <w:t xml:space="preserve"> кубика отвечают функции </w:t>
       </w:r>
       <w:proofErr w:type="spellStart"/>
       <w:r>
@@ -2922,6 +2933,7 @@
       <w:r>
         <w:rPr>
           <w:noProof/>
+          <w:lang w:eastAsia="ru-RU"/>
         </w:rPr>
         <w:drawing>
           <wp:inline distT="0" distB="0" distL="0" distR="0" wp14:anchorId="579F6F0E" wp14:editId="1E2EEE2F">
@@ -3071,6 +3083,7 @@
       <w:r>
         <w:rPr>
           <w:noProof/>
+          <w:lang w:eastAsia="ru-RU"/>
         </w:rPr>
         <w:lastRenderedPageBreak/>
         <w:drawing>
@@ -3136,6 +3149,7 @@
       <w:r>
         <w:rPr>
           <w:noProof/>
+          <w:lang w:eastAsia="ru-RU"/>
         </w:rPr>
         <w:drawing>
           <wp:inline distT="0" distB="0" distL="0" distR="0" wp14:anchorId="2CCBBA81" wp14:editId="0BCDD769">
@@ -3263,6 +3277,7 @@
       <w:r>
         <w:rPr>
           <w:noProof/>
+          <w:lang w:eastAsia="ru-RU"/>
         </w:rPr>
         <w:drawing>
           <wp:inline distT="0" distB="0" distL="0" distR="0" wp14:anchorId="7375243F" wp14:editId="0D49F7ED">
@@ -3336,17 +3351,964 @@
         <w:pStyle w:val="Default"/>
       </w:pPr>
       <w:r>
-        <w:rPr>
-          <w:highlight w:val="yellow"/>
-        </w:rPr>
-        <w:t>ЗАКОНЧИТЬ</w:t>
+        <w:t>В данной работе рассматривается трёхслойный метод решения кубика, который является одним из наиболее популярных благодаря своей простоте и логичности. Метод предполагает сборку кубика слой за слоем и состоит из нескольких ключевых этапов:</w:t>
+      </w:r>
+    </w:p>
+    <w:p>
+      <w:pPr>
+        <w:pStyle w:val="Default"/>
+      </w:pPr>
+      <w:r>
+        <w:t>Сборка креста передней грани:</w:t>
+      </w:r>
+      <w:r>
+        <w:t xml:space="preserve"> </w:t>
+      </w:r>
+      <w:r>
+        <w:t xml:space="preserve">На первом этапе необходимо собрать крест на передней (обычно белой) грани кубика. Для этого нужно расположить четыре ребра так, чтобы их цвета совпадали с центральным элементом передней грани и с центральными элементами боковых граней. Используются простые повороты </w:t>
+      </w:r>
+      <w:r>
+        <w:t xml:space="preserve">любых </w:t>
+      </w:r>
+      <w:r>
+        <w:t>граней</w:t>
+      </w:r>
+      <w:r>
+        <w:t>, кроме задней,</w:t>
+      </w:r>
+      <w:r>
+        <w:t xml:space="preserve"> для достижения этого результата.</w:t>
+      </w:r>
+      <w:r>
+        <w:t xml:space="preserve"> Пример кубика на данном этапе представлен на рисунке_.</w:t>
+      </w:r>
+    </w:p>
+    <w:p>
+      <w:pPr>
+        <w:pStyle w:val="Default"/>
+      </w:pPr>
+    </w:p>
+    <w:p>
+      <w:pPr>
+        <w:pStyle w:val="Default"/>
+        <w:jc w:val="center"/>
+      </w:pPr>
+      <w:r>
+        <w:drawing>
+          <wp:inline distT="0" distB="0" distL="0" distR="0" wp14:anchorId="3449EB4C" wp14:editId="12D4A0F2">
+            <wp:extent cx="3057952" cy="2534004"/>
+            <wp:effectExtent l="0" t="0" r="9525" b="0"/>
+            <wp:docPr id="1" name="Рисунок 1"/>
+            <wp:cNvGraphicFramePr>
+              <a:graphicFrameLocks xmlns:a="http://schemas.openxmlformats.org/drawingml/2006/main" noChangeAspect="1"/>
+            </wp:cNvGraphicFramePr>
+            <a:graphic xmlns:a="http://schemas.openxmlformats.org/drawingml/2006/main">
+              <a:graphicData uri="http://schemas.openxmlformats.org/drawingml/2006/picture">
+                <pic:pic xmlns:pic="http://schemas.openxmlformats.org/drawingml/2006/picture">
+                  <pic:nvPicPr>
+                    <pic:cNvPr id="1" name=""/>
+                    <pic:cNvPicPr/>
+                  </pic:nvPicPr>
+                  <pic:blipFill>
+                    <a:blip r:embed="rId19"/>
+                    <a:stretch>
+                      <a:fillRect/>
+                    </a:stretch>
+                  </pic:blipFill>
+                  <pic:spPr>
+                    <a:xfrm>
+                      <a:off x="0" y="0"/>
+                      <a:ext cx="3057952" cy="2534004"/>
+                    </a:xfrm>
+                    <a:prstGeom prst="rect">
+                      <a:avLst/>
+                    </a:prstGeom>
+                  </pic:spPr>
+                </pic:pic>
+              </a:graphicData>
+            </a:graphic>
+          </wp:inline>
+        </w:drawing>
+      </w:r>
+    </w:p>
+    <w:p>
+      <w:pPr>
+        <w:pStyle w:val="Default"/>
+        <w:jc w:val="center"/>
+      </w:pPr>
+      <w:r>
+        <w:t>Рисунок_ – Вид кубика после сборки белого креста</w:t>
+      </w:r>
+    </w:p>
+    <w:p>
+      <w:pPr>
+        <w:pStyle w:val="Default"/>
+        <w:jc w:val="center"/>
+      </w:pPr>
+    </w:p>
+    <w:p>
+      <w:pPr>
+        <w:pStyle w:val="Default"/>
+      </w:pPr>
+      <w:r>
+        <w:t>Сборка углов передней грани (всего верхнего слоя):</w:t>
+      </w:r>
+      <w:r>
+        <w:t xml:space="preserve"> </w:t>
+      </w:r>
+      <w:r>
+        <w:t>Следующий шаг включает установку угловых элементов передней грани. Углы должны быть размещены так, чтобы их цвета совпадали с цветами соседних центральных элементов</w:t>
+      </w:r>
+      <w:r>
+        <w:t>,</w:t>
+      </w:r>
+      <w:r>
+        <w:t xml:space="preserve"> </w:t>
+      </w:r>
+      <w:r>
+        <w:t>не нарушая собранный крест.</w:t>
+      </w:r>
+      <w:r>
+        <w:t xml:space="preserve"> Пример кубика на данном этапе представлен на рисунке_.</w:t>
+      </w:r>
+    </w:p>
+    <w:p>
+      <w:pPr>
+        <w:pStyle w:val="Default"/>
+      </w:pPr>
+    </w:p>
+    <w:p>
+      <w:pPr>
+        <w:pStyle w:val="Default"/>
+      </w:pPr>
+    </w:p>
+    <w:p>
+      <w:pPr>
+        <w:pStyle w:val="Default"/>
+        <w:jc w:val="center"/>
+      </w:pPr>
+      <w:r>
+        <w:lastRenderedPageBreak/>
+        <w:drawing>
+          <wp:inline distT="0" distB="0" distL="0" distR="0" wp14:anchorId="1AFBCFF6" wp14:editId="4965E2DD">
+            <wp:extent cx="2562583" cy="2514951"/>
+            <wp:effectExtent l="0" t="0" r="9525" b="0"/>
+            <wp:docPr id="2" name="Рисунок 2"/>
+            <wp:cNvGraphicFramePr>
+              <a:graphicFrameLocks xmlns:a="http://schemas.openxmlformats.org/drawingml/2006/main" noChangeAspect="1"/>
+            </wp:cNvGraphicFramePr>
+            <a:graphic xmlns:a="http://schemas.openxmlformats.org/drawingml/2006/main">
+              <a:graphicData uri="http://schemas.openxmlformats.org/drawingml/2006/picture">
+                <pic:pic xmlns:pic="http://schemas.openxmlformats.org/drawingml/2006/picture">
+                  <pic:nvPicPr>
+                    <pic:cNvPr id="1" name=""/>
+                    <pic:cNvPicPr/>
+                  </pic:nvPicPr>
+                  <pic:blipFill>
+                    <a:blip r:embed="rId20"/>
+                    <a:stretch>
+                      <a:fillRect/>
+                    </a:stretch>
+                  </pic:blipFill>
+                  <pic:spPr>
+                    <a:xfrm>
+                      <a:off x="0" y="0"/>
+                      <a:ext cx="2562583" cy="2514951"/>
+                    </a:xfrm>
+                    <a:prstGeom prst="rect">
+                      <a:avLst/>
+                    </a:prstGeom>
+                  </pic:spPr>
+                </pic:pic>
+              </a:graphicData>
+            </a:graphic>
+          </wp:inline>
+        </w:drawing>
+      </w:r>
+    </w:p>
+    <w:p>
+      <w:pPr>
+        <w:pStyle w:val="Default"/>
+        <w:jc w:val="center"/>
+      </w:pPr>
+      <w:r>
+        <w:t>Рисунок – Вид кубика после сборки верхнего слоя</w:t>
+      </w:r>
+    </w:p>
+    <w:p>
+      <w:pPr>
+        <w:pStyle w:val="Default"/>
+        <w:jc w:val="center"/>
+      </w:pPr>
+    </w:p>
+    <w:p>
+      <w:pPr>
+        <w:pStyle w:val="Default"/>
+      </w:pPr>
+      <w:r>
+        <w:t>Сборка среднего слоя:</w:t>
+      </w:r>
+      <w:r>
+        <w:t xml:space="preserve"> </w:t>
+      </w:r>
+      <w:r>
+        <w:t>На данном этапе необходимо расположить ребра среднего слоя кубика. Применяются алгоритмы, которые перемещают ребра в нужное положение, не разрушая при этом уже собранный верхний слой.</w:t>
+      </w:r>
+      <w:r>
+        <w:t xml:space="preserve"> Пример кубика на данном этапе представлен на рисунке_.</w:t>
+      </w:r>
+    </w:p>
+    <w:p>
+      <w:pPr>
+        <w:pStyle w:val="Default"/>
+      </w:pPr>
+    </w:p>
+    <w:p>
+      <w:pPr>
+        <w:pStyle w:val="Default"/>
+      </w:pPr>
+    </w:p>
+    <w:p>
+      <w:pPr>
+        <w:pStyle w:val="Default"/>
+        <w:jc w:val="center"/>
+      </w:pPr>
+      <w:r>
+        <w:drawing>
+          <wp:inline distT="0" distB="0" distL="0" distR="0" wp14:anchorId="79EB854C" wp14:editId="5B65BE2D">
+            <wp:extent cx="2772162" cy="2543530"/>
+            <wp:effectExtent l="0" t="0" r="9525" b="9525"/>
+            <wp:docPr id="3" name="Рисунок 3"/>
+            <wp:cNvGraphicFramePr>
+              <a:graphicFrameLocks xmlns:a="http://schemas.openxmlformats.org/drawingml/2006/main" noChangeAspect="1"/>
+            </wp:cNvGraphicFramePr>
+            <a:graphic xmlns:a="http://schemas.openxmlformats.org/drawingml/2006/main">
+              <a:graphicData uri="http://schemas.openxmlformats.org/drawingml/2006/picture">
+                <pic:pic xmlns:pic="http://schemas.openxmlformats.org/drawingml/2006/picture">
+                  <pic:nvPicPr>
+                    <pic:cNvPr id="1" name=""/>
+                    <pic:cNvPicPr/>
+                  </pic:nvPicPr>
+                  <pic:blipFill>
+                    <a:blip r:embed="rId21"/>
+                    <a:stretch>
+                      <a:fillRect/>
+                    </a:stretch>
+                  </pic:blipFill>
+                  <pic:spPr>
+                    <a:xfrm>
+                      <a:off x="0" y="0"/>
+                      <a:ext cx="2772162" cy="2543530"/>
+                    </a:xfrm>
+                    <a:prstGeom prst="rect">
+                      <a:avLst/>
+                    </a:prstGeom>
+                  </pic:spPr>
+                </pic:pic>
+              </a:graphicData>
+            </a:graphic>
+          </wp:inline>
+        </w:drawing>
+      </w:r>
+    </w:p>
+    <w:p>
+      <w:pPr>
+        <w:pStyle w:val="Default"/>
+        <w:jc w:val="center"/>
+      </w:pPr>
+      <w:r>
+        <w:t>Рисунок – Вид кубика после сборки среднего слоя</w:t>
+      </w:r>
+    </w:p>
+    <w:p>
+      <w:pPr>
+        <w:pStyle w:val="Default"/>
+        <w:jc w:val="center"/>
+      </w:pPr>
+    </w:p>
+    <w:p>
+      <w:pPr>
+        <w:pStyle w:val="Default"/>
+      </w:pPr>
+      <w:r>
+        <w:t xml:space="preserve">Этот процесс аналогичен сборке креста на передней грани, однако используются другие алгоритмы для правильного расположения ребер. Например, не </w:t>
+      </w:r>
+      <w:r>
+        <w:lastRenderedPageBreak/>
+        <w:t>используется поворот передней грани.</w:t>
+      </w:r>
+      <w:r>
+        <w:t xml:space="preserve"> Пример кубика на данном этапе представлен на рисунке_.</w:t>
+      </w:r>
+    </w:p>
+    <w:p>
+      <w:pPr>
+        <w:pStyle w:val="Default"/>
+      </w:pPr>
+    </w:p>
+    <w:p>
+      <w:pPr>
+        <w:pStyle w:val="Default"/>
+        <w:jc w:val="center"/>
+      </w:pPr>
+      <w:r>
+        <w:drawing>
+          <wp:inline distT="0" distB="0" distL="0" distR="0" wp14:anchorId="36752B6E" wp14:editId="480FDAF3">
+            <wp:extent cx="3019846" cy="2543530"/>
+            <wp:effectExtent l="0" t="0" r="9525" b="9525"/>
+            <wp:docPr id="4" name="Рисунок 4"/>
+            <wp:cNvGraphicFramePr>
+              <a:graphicFrameLocks xmlns:a="http://schemas.openxmlformats.org/drawingml/2006/main" noChangeAspect="1"/>
+            </wp:cNvGraphicFramePr>
+            <a:graphic xmlns:a="http://schemas.openxmlformats.org/drawingml/2006/main">
+              <a:graphicData uri="http://schemas.openxmlformats.org/drawingml/2006/picture">
+                <pic:pic xmlns:pic="http://schemas.openxmlformats.org/drawingml/2006/picture">
+                  <pic:nvPicPr>
+                    <pic:cNvPr id="1" name=""/>
+                    <pic:cNvPicPr/>
+                  </pic:nvPicPr>
+                  <pic:blipFill>
+                    <a:blip r:embed="rId22"/>
+                    <a:stretch>
+                      <a:fillRect/>
+                    </a:stretch>
+                  </pic:blipFill>
+                  <pic:spPr>
+                    <a:xfrm>
+                      <a:off x="0" y="0"/>
+                      <a:ext cx="3019846" cy="2543530"/>
+                    </a:xfrm>
+                    <a:prstGeom prst="rect">
+                      <a:avLst/>
+                    </a:prstGeom>
+                  </pic:spPr>
+                </pic:pic>
+              </a:graphicData>
+            </a:graphic>
+          </wp:inline>
+        </w:drawing>
+      </w:r>
+    </w:p>
+    <w:p>
+      <w:pPr>
+        <w:pStyle w:val="Default"/>
+        <w:jc w:val="center"/>
+      </w:pPr>
+      <w:r>
+        <w:t>Рисунок – Вид кубика после сборки креста на задней грани</w:t>
+      </w:r>
+    </w:p>
+    <w:p>
+      <w:pPr>
+        <w:pStyle w:val="Default"/>
+      </w:pPr>
+    </w:p>
+    <w:p>
+      <w:pPr>
+        <w:pStyle w:val="Default"/>
+      </w:pPr>
+      <w:r>
+        <w:t>Сборка углов на задней грани:</w:t>
+      </w:r>
+      <w:r>
+        <w:t xml:space="preserve"> </w:t>
+      </w:r>
+      <w:r>
+        <w:t>На этом этапе угловые элементы задней грани должны быть установлены в правильные позиции. Применяются алгоритмы, позволяющие перемещать углы задней грани, сохраняя при этом собранный крест.</w:t>
+      </w:r>
+    </w:p>
+    <w:p>
+      <w:pPr>
+        <w:pStyle w:val="Default"/>
+      </w:pPr>
+    </w:p>
+    <w:p>
+      <w:pPr>
+        <w:pStyle w:val="Default"/>
+        <w:jc w:val="center"/>
+      </w:pPr>
+      <w:r>
+        <w:drawing>
+          <wp:inline distT="0" distB="0" distL="0" distR="0" wp14:anchorId="514492BB" wp14:editId="4EBDE7D3">
+            <wp:extent cx="2810267" cy="2476846"/>
+            <wp:effectExtent l="0" t="0" r="0" b="0"/>
+            <wp:docPr id="5" name="Рисунок 5"/>
+            <wp:cNvGraphicFramePr>
+              <a:graphicFrameLocks xmlns:a="http://schemas.openxmlformats.org/drawingml/2006/main" noChangeAspect="1"/>
+            </wp:cNvGraphicFramePr>
+            <a:graphic xmlns:a="http://schemas.openxmlformats.org/drawingml/2006/main">
+              <a:graphicData uri="http://schemas.openxmlformats.org/drawingml/2006/picture">
+                <pic:pic xmlns:pic="http://schemas.openxmlformats.org/drawingml/2006/picture">
+                  <pic:nvPicPr>
+                    <pic:cNvPr id="1" name=""/>
+                    <pic:cNvPicPr/>
+                  </pic:nvPicPr>
+                  <pic:blipFill>
+                    <a:blip r:embed="rId23"/>
+                    <a:stretch>
+                      <a:fillRect/>
+                    </a:stretch>
+                  </pic:blipFill>
+                  <pic:spPr>
+                    <a:xfrm>
+                      <a:off x="0" y="0"/>
+                      <a:ext cx="2810267" cy="2476846"/>
+                    </a:xfrm>
+                    <a:prstGeom prst="rect">
+                      <a:avLst/>
+                    </a:prstGeom>
+                  </pic:spPr>
+                </pic:pic>
+              </a:graphicData>
+            </a:graphic>
+          </wp:inline>
+        </w:drawing>
+      </w:r>
+    </w:p>
+    <w:p>
+      <w:pPr>
+        <w:pStyle w:val="Default"/>
+        <w:jc w:val="center"/>
+      </w:pPr>
+      <w:r>
+        <w:t>Рисунок – Вид кубика после перемещения углов на задней грани</w:t>
+      </w:r>
+    </w:p>
+    <w:p>
+      <w:pPr>
+        <w:pStyle w:val="Default"/>
+      </w:pPr>
+    </w:p>
+    <w:p>
+      <w:pPr>
+        <w:pStyle w:val="Default"/>
+      </w:pPr>
+      <w:r>
+        <w:t>Ориентирование углов на задней грани:</w:t>
+      </w:r>
+      <w:r>
+        <w:t xml:space="preserve"> </w:t>
+      </w:r>
+      <w:r>
+        <w:t xml:space="preserve">Заключительный этап включает правильное ориентирование углов задней грани, чтобы все стороны кубика были </w:t>
+      </w:r>
+      <w:r>
+        <w:lastRenderedPageBreak/>
+        <w:t>одного цвета.</w:t>
+      </w:r>
+      <w:r>
+        <w:t xml:space="preserve"> Для этого используются всего лишь повороты трёх граней</w:t>
+      </w:r>
+      <w:r>
+        <w:t>.</w:t>
+      </w:r>
+      <w:r>
+        <w:t xml:space="preserve"> Пример кубика на данном этапе представлен на рисунке_.</w:t>
+      </w:r>
+    </w:p>
+    <w:p>
+      <w:pPr>
+        <w:pStyle w:val="Default"/>
+      </w:pPr>
+    </w:p>
+    <w:p>
+      <w:pPr>
+        <w:pStyle w:val="Default"/>
+        <w:jc w:val="center"/>
+      </w:pPr>
+      <w:r>
+        <w:drawing>
+          <wp:inline distT="0" distB="0" distL="0" distR="0" wp14:anchorId="23B5EB74" wp14:editId="151687F3">
+            <wp:extent cx="2772162" cy="2534004"/>
+            <wp:effectExtent l="0" t="0" r="9525" b="0"/>
+            <wp:docPr id="6" name="Рисунок 6"/>
+            <wp:cNvGraphicFramePr>
+              <a:graphicFrameLocks xmlns:a="http://schemas.openxmlformats.org/drawingml/2006/main" noChangeAspect="1"/>
+            </wp:cNvGraphicFramePr>
+            <a:graphic xmlns:a="http://schemas.openxmlformats.org/drawingml/2006/main">
+              <a:graphicData uri="http://schemas.openxmlformats.org/drawingml/2006/picture">
+                <pic:pic xmlns:pic="http://schemas.openxmlformats.org/drawingml/2006/picture">
+                  <pic:nvPicPr>
+                    <pic:cNvPr id="1" name=""/>
+                    <pic:cNvPicPr/>
+                  </pic:nvPicPr>
+                  <pic:blipFill>
+                    <a:blip r:embed="rId24"/>
+                    <a:stretch>
+                      <a:fillRect/>
+                    </a:stretch>
+                  </pic:blipFill>
+                  <pic:spPr>
+                    <a:xfrm>
+                      <a:off x="0" y="0"/>
+                      <a:ext cx="2772162" cy="2534004"/>
+                    </a:xfrm>
+                    <a:prstGeom prst="rect">
+                      <a:avLst/>
+                    </a:prstGeom>
+                  </pic:spPr>
+                </pic:pic>
+              </a:graphicData>
+            </a:graphic>
+          </wp:inline>
+        </w:drawing>
+      </w:r>
+    </w:p>
+    <w:p>
+      <w:pPr>
+        <w:pStyle w:val="Default"/>
+        <w:jc w:val="center"/>
+      </w:pPr>
+      <w:r>
+        <w:t>Рисунок – Вид полностью собранного кубика</w:t>
+      </w:r>
+    </w:p>
+    <w:p>
+      <w:pPr>
+        <w:pStyle w:val="Default"/>
+      </w:pPr>
+    </w:p>
+    <w:p>
+      <w:pPr>
+        <w:pStyle w:val="Default"/>
+      </w:pPr>
+      <w:r>
+        <w:t>Трёхслойный метод обладает преимуществами, такими как простота запоминания алгоритмов и относительная лёгкость выполнения. Он является отличной основой для начинающих и служит хорошей отправной точкой для изучения более сложных методов сборки кубика.</w:t>
+      </w:r>
+      <w:r>
+        <w:t xml:space="preserve"> </w:t>
+      </w:r>
+    </w:p>
+    <w:p>
+      <w:pPr>
+        <w:pStyle w:val="Default"/>
+      </w:pPr>
+      <w:r>
+        <w:t>В приложении для реализации данного алгоритма были созданы функции проверки состояния каждого из этапов, а также функции поворота каждой из шести граней. Алгоритм основан на переборе различных поворотов граней и возвращении наиболее приближенных к нужному этапу состояний.</w:t>
+      </w:r>
+    </w:p>
+    <w:p>
+      <w:pPr>
+        <w:tabs>
+          <w:tab w:val="left" w:pos="8360"/>
+        </w:tabs>
+      </w:pPr>
+      <w:r>
+        <w:tab/>
+      </w:r>
+    </w:p>
+    <w:p>
+      <w:pPr>
+        <w:pStyle w:val="Default"/>
+      </w:pPr>
+      <w:r>
+        <w:br w:type="page"/>
+      </w:r>
+    </w:p>
+    <w:p>
+      <w:pPr>
+        <w:pStyle w:val="Heading"/>
+      </w:pPr>
+      <w:r>
+        <w:lastRenderedPageBreak/>
+        <w:t>1.</w:t>
+      </w:r>
+      <w:r>
+        <w:t>2</w:t>
+      </w:r>
+      <w:r>
+        <w:t>.1</w:t>
+      </w:r>
+      <w:r>
+        <w:t>. Функции проверок состояния куба</w:t>
+      </w:r>
+    </w:p>
+    <w:p>
+      <w:pPr>
+        <w:pStyle w:val="Default"/>
+      </w:pPr>
+      <w:r>
+        <w:t>Для реализации</w:t>
+      </w:r>
+      <w:r>
+        <w:t xml:space="preserve"> алгоритма перебора с возвратом были созданы функции проверки соответствия куба каждому из этапов сборки. Количество функций проверок больше, чем этапов сборки кубика, что связано с тем, что некоторые шаги алгоритма сборки были разбиты на </w:t>
+      </w:r>
+      <w:proofErr w:type="spellStart"/>
+      <w:r>
+        <w:t>подшаги</w:t>
+      </w:r>
+      <w:proofErr w:type="spellEnd"/>
+      <w:r>
+        <w:t xml:space="preserve"> для ускорения поиска. Каждая из восьми функций проверки возвращает числовое значение </w:t>
+      </w:r>
+      <w:r>
+        <w:t xml:space="preserve">от 0 до 4, которое обозначает уровень </w:t>
+      </w:r>
+      <w:r>
+        <w:t>соответствия куба нужному этапу</w:t>
+      </w:r>
+      <w:r>
+        <w:t>.</w:t>
+      </w:r>
+    </w:p>
+    <w:p>
+      <w:pPr>
+        <w:pStyle w:val="Default"/>
+        <w:rPr>
+          <w:rFonts w:eastAsia="DejaVu Sans"/>
+        </w:rPr>
+      </w:pPr>
+      <w:r>
+        <w:t xml:space="preserve">Функция </w:t>
+      </w:r>
+      <w:r>
+        <w:rPr>
+          <w:rFonts w:eastAsia="DejaVu Sans"/>
+        </w:rPr>
+        <w:t>checkIfCrossFront</w:t>
+      </w:r>
+      <w:r>
+        <w:rPr>
+          <w:rFonts w:eastAsia="DejaVu Sans"/>
+        </w:rPr>
+        <w:t xml:space="preserve"> проверяет собранность переднего креста только относительно передней грани, без учёта соответствия цветов боковым граням. Данная проверка выполняется во второй функции – </w:t>
+      </w:r>
+      <w:r>
+        <w:rPr>
+          <w:rFonts w:eastAsia="DejaVu Sans"/>
+        </w:rPr>
+        <w:t>checkIfCrossSides</w:t>
+      </w:r>
+      <w:r>
+        <w:rPr>
+          <w:rFonts w:eastAsia="DejaVu Sans"/>
+        </w:rPr>
+        <w:t>.</w:t>
+      </w:r>
+    </w:p>
+    <w:p>
+      <w:pPr>
+        <w:pStyle w:val="Default"/>
+        <w:rPr>
+          <w:rFonts w:eastAsia="DejaVu Sans"/>
+        </w:rPr>
+      </w:pPr>
+      <w:r>
+        <w:t xml:space="preserve">Функция </w:t>
+      </w:r>
+      <w:r>
+        <w:rPr>
+          <w:rFonts w:eastAsia="DejaVu Sans"/>
+        </w:rPr>
+        <w:t>checkIfCornersFront</w:t>
+      </w:r>
+      <w:r>
+        <w:rPr>
+          <w:rFonts w:eastAsia="DejaVu Sans"/>
+        </w:rPr>
+        <w:t xml:space="preserve"> проверяет собранность углов передней грани, а также их ориентированность, чтобы на смежных с передней гранях также было соответствие цветов. В данной функции значение собранности куба после каждой проверки увеличивается на 1 только при условии соответствия всех цветов каждой грани данного угла.</w:t>
+      </w:r>
+    </w:p>
+    <w:p>
+      <w:pPr>
+        <w:pStyle w:val="Default"/>
+        <w:rPr>
+          <w:rFonts w:eastAsia="DejaVu Sans"/>
+        </w:rPr>
+      </w:pPr>
+      <w:r>
+        <w:rPr>
+          <w:rFonts w:eastAsia="DejaVu Sans"/>
+        </w:rPr>
+        <w:t xml:space="preserve">Функция </w:t>
+      </w:r>
+      <w:r>
+        <w:rPr>
+          <w:rFonts w:eastAsia="DejaVu Sans"/>
+        </w:rPr>
+        <w:t>checkIf</w:t>
+      </w:r>
+      <w:r>
+        <w:rPr>
+          <w:rFonts w:eastAsia="DejaVu Sans"/>
+          <w:lang w:val="en-US"/>
+        </w:rPr>
+        <w:t>Middle</w:t>
+      </w:r>
+      <w:r>
+        <w:rPr>
+          <w:rFonts w:eastAsia="DejaVu Sans"/>
+        </w:rPr>
+        <w:t>Row</w:t>
+      </w:r>
+      <w:r>
+        <w:rPr>
+          <w:rFonts w:eastAsia="DejaVu Sans"/>
+        </w:rPr>
+        <w:t xml:space="preserve"> проверяет собранность среднего ряда</w:t>
+      </w:r>
+      <w:r>
+        <w:rPr>
+          <w:rFonts w:eastAsia="DejaVu Sans"/>
+        </w:rPr>
+        <w:t>, а именно боковых краёв на каждой из четырёх смежных гранях. Функция проверки аналогична предыдущей, значение собранности куба после каждой проверки увеличивается на 1 только при условии соответствия всех цветов каждой грани данного края.</w:t>
+      </w:r>
+    </w:p>
+    <w:p>
+      <w:pPr>
+        <w:pStyle w:val="Default"/>
+        <w:rPr>
+          <w:rFonts w:eastAsia="DejaVu Sans"/>
+        </w:rPr>
+      </w:pPr>
+      <w:r>
+        <w:rPr>
+          <w:rFonts w:eastAsia="DejaVu Sans"/>
+        </w:rPr>
+        <w:t xml:space="preserve">Функция </w:t>
+      </w:r>
+      <w:r>
+        <w:rPr>
+          <w:rFonts w:eastAsia="DejaVu Sans"/>
+        </w:rPr>
+        <w:t>checkIfBackCross</w:t>
+      </w:r>
+      <w:r>
+        <w:rPr>
+          <w:rFonts w:eastAsia="DejaVu Sans"/>
+        </w:rPr>
+        <w:t xml:space="preserve"> проверяет собранность креста на задней части кубика</w:t>
+      </w:r>
+      <w:r>
+        <w:rPr>
+          <w:rFonts w:eastAsia="DejaVu Sans"/>
+        </w:rPr>
+        <w:t xml:space="preserve">. </w:t>
+      </w:r>
+      <w:r>
+        <w:rPr>
+          <w:rFonts w:eastAsia="DejaVu Sans"/>
+        </w:rPr>
+        <w:t>Особенностью функции является то, что она может вернуть только 0, 2 или 4 в результате проверки, так как она проверяет собранность креста как двух пересекающихся линий одного цвета. Это необходимо для реализации разбиения этапа сборки заднего креста на несколько шагов</w:t>
+      </w:r>
+      <w:r>
+        <w:rPr>
+          <w:rFonts w:eastAsia="DejaVu Sans"/>
+        </w:rPr>
+        <w:t>, то есть имеется возможность сначала собрать первую половину креста, и только потом вторую.</w:t>
+      </w:r>
+    </w:p>
+    <w:p>
+      <w:pPr>
+        <w:pStyle w:val="Default"/>
+        <w:rPr>
+          <w:rFonts w:eastAsia="DejaVu Sans"/>
+        </w:rPr>
+      </w:pPr>
+      <w:r>
+        <w:rPr>
+          <w:rFonts w:eastAsia="DejaVu Sans"/>
+        </w:rPr>
+        <w:t xml:space="preserve">Функция </w:t>
+      </w:r>
+      <w:r>
+        <w:rPr>
+          <w:rFonts w:eastAsia="DejaVu Sans"/>
+        </w:rPr>
+        <w:t>checkIfBackSide</w:t>
+      </w:r>
+      <w:r>
+        <w:rPr>
+          <w:rFonts w:eastAsia="DejaVu Sans"/>
+        </w:rPr>
+        <w:t xml:space="preserve"> проверяет собранность всей задней грани</w:t>
+      </w:r>
+      <w:r>
+        <w:rPr>
+          <w:rFonts w:eastAsia="DejaVu Sans"/>
+        </w:rPr>
+        <w:t>, функция аналогична</w:t>
+      </w:r>
+      <w:r>
+        <w:rPr>
+          <w:rFonts w:eastAsia="DejaVu Sans"/>
+        </w:rPr>
+        <w:t xml:space="preserve"> </w:t>
+      </w:r>
+      <w:r>
+        <w:rPr>
+          <w:rFonts w:eastAsia="DejaVu Sans"/>
+        </w:rPr>
+        <w:t>checkIfCrossFront</w:t>
+      </w:r>
+      <w:r>
+        <w:rPr>
+          <w:rFonts w:eastAsia="DejaVu Sans"/>
+        </w:rPr>
+        <w:t>, только вместо частей передней грани проверяются части задней.</w:t>
+      </w:r>
+    </w:p>
+    <w:p>
+      <w:pPr>
+        <w:pStyle w:val="Default"/>
+        <w:rPr>
+          <w:rFonts w:eastAsia="DejaVu Sans"/>
+        </w:rPr>
+      </w:pPr>
+      <w:r>
+        <w:rPr>
+          <w:rFonts w:eastAsia="DejaVu Sans"/>
+        </w:rPr>
+        <w:t xml:space="preserve">Функция </w:t>
+      </w:r>
+      <w:r>
+        <w:rPr>
+          <w:rFonts w:eastAsia="DejaVu Sans"/>
+        </w:rPr>
+        <w:t>checkIfBackCorners</w:t>
+      </w:r>
+      <w:r>
+        <w:rPr>
+          <w:rFonts w:eastAsia="DejaVu Sans"/>
+        </w:rPr>
+        <w:t xml:space="preserve"> проверяет собранность углов задней грани. Функция по своему строению аналогична </w:t>
+      </w:r>
+      <w:r>
+        <w:rPr>
+          <w:rFonts w:eastAsia="DejaVu Sans"/>
+        </w:rPr>
+        <w:t>checkIfCornersFront</w:t>
+      </w:r>
+      <w:r>
+        <w:rPr>
+          <w:rFonts w:eastAsia="DejaVu Sans"/>
+        </w:rPr>
+        <w:t>.</w:t>
+      </w:r>
+    </w:p>
+    <w:p>
+      <w:pPr>
+        <w:pStyle w:val="Default"/>
+        <w:rPr>
+          <w:rFonts w:eastAsia="DejaVu Sans"/>
+        </w:rPr>
+      </w:pPr>
+      <w:r>
+        <w:rPr>
+          <w:rFonts w:eastAsia="DejaVu Sans"/>
+        </w:rPr>
+        <w:lastRenderedPageBreak/>
+        <w:t xml:space="preserve">Функция </w:t>
+      </w:r>
+      <w:r>
+        <w:rPr>
+          <w:rFonts w:eastAsia="DejaVu Sans"/>
+        </w:rPr>
+        <w:t>checkIfBackRow</w:t>
+      </w:r>
+      <w:r>
+        <w:rPr>
+          <w:rFonts w:eastAsia="DejaVu Sans"/>
+        </w:rPr>
+        <w:t xml:space="preserve"> проверяет собранность всего последнего слоя. Так как цвета задней грани уже были проверены в функции </w:t>
+      </w:r>
+      <w:r>
+        <w:rPr>
+          <w:rFonts w:eastAsia="DejaVu Sans"/>
+        </w:rPr>
+        <w:t>checkIfBackSide</w:t>
+      </w:r>
+      <w:r>
+        <w:rPr>
+          <w:rFonts w:eastAsia="DejaVu Sans"/>
+        </w:rPr>
+        <w:t xml:space="preserve">, а углы в функции </w:t>
+      </w:r>
+      <w:r>
+        <w:rPr>
+          <w:rFonts w:eastAsia="DejaVu Sans"/>
+        </w:rPr>
+        <w:t>checkIfBackCorners</w:t>
+      </w:r>
+      <w:r>
+        <w:rPr>
+          <w:rFonts w:eastAsia="DejaVu Sans"/>
+        </w:rPr>
+        <w:t xml:space="preserve">, данная функция проверяет соответствие цветов на смежных </w:t>
+      </w:r>
+      <w:proofErr w:type="gramStart"/>
+      <w:r>
+        <w:rPr>
+          <w:rFonts w:eastAsia="DejaVu Sans"/>
+        </w:rPr>
+        <w:t xml:space="preserve">с </w:t>
+      </w:r>
+      <w:r>
+        <w:rPr>
+          <w:rFonts w:eastAsia="DejaVu Sans"/>
+        </w:rPr>
+        <w:t>задней гранях</w:t>
+      </w:r>
+      <w:proofErr w:type="gramEnd"/>
+      <w:r>
+        <w:rPr>
+          <w:rFonts w:eastAsia="DejaVu Sans"/>
+        </w:rPr>
+        <w:t>.</w:t>
+      </w:r>
+    </w:p>
+    <w:p>
+      <w:pPr>
+        <w:pStyle w:val="Default"/>
+      </w:pPr>
+    </w:p>
+    <w:p>
+      <w:pPr>
+        <w:overflowPunct/>
+        <w:autoSpaceDE/>
+        <w:jc w:val="left"/>
+        <w:textAlignment w:val="auto"/>
+        <w:rPr>
+          <w:rFonts w:ascii="Times New Roman" w:hAnsi="Times New Roman" w:cs="Times New Roman"/>
+          <w:color w:val="000000"/>
+          <w:sz w:val="28"/>
+          <w:szCs w:val="24"/>
+        </w:rPr>
+      </w:pPr>
+      <w:r>
+        <w:br w:type="page"/>
+      </w:r>
+    </w:p>
+    <w:p>
+      <w:pPr>
+        <w:pStyle w:val="Heading"/>
+      </w:pPr>
+      <w:r>
+        <w:lastRenderedPageBreak/>
+        <w:t>1.2.2. Функции решения кубика</w:t>
+      </w:r>
+    </w:p>
+    <w:p>
+      <w:pPr>
+        <w:pStyle w:val="Default"/>
+      </w:pPr>
+      <w:r>
+        <w:t>Для решения кубика используется перебор с возвратом различных вращений. Для оптимизации перебора на различных</w:t>
+      </w:r>
+      <w:r>
+        <w:t xml:space="preserve"> этапах решения доступны только некоторые возможные вращения кубика. Для сборки переднего и среднего слоя используются все повороты, кроме вращения задней грани. Для последних этапов решения. А именно ориентировки углов и сборки всего последнего слоя используются только три вращения. Такой подход позволяет отсекать повороты, которые бы не помогли привести куб в более собранное относительно конкретного этапа состояние.</w:t>
+      </w:r>
+      <w:bookmarkStart w:id="8" w:name="_GoBack"/>
+      <w:bookmarkEnd w:id="8"/>
+      <w:r>
+        <w:t xml:space="preserve"> </w:t>
       </w:r>
     </w:p>
     <w:sectPr>
-      <w:headerReference w:type="default" r:id="rId19"/>
-      <w:footerReference w:type="default" r:id="rId20"/>
-      <w:headerReference w:type="first" r:id="rId21"/>
-      <w:footerReference w:type="first" r:id="rId22"/>
+      <w:headerReference w:type="default" r:id="rId25"/>
+      <w:footerReference w:type="default" r:id="rId26"/>
+      <w:headerReference w:type="first" r:id="rId27"/>
+      <w:footerReference w:type="first" r:id="rId28"/>
       <w:pgSz w:w="11906" w:h="16838"/>
       <w:pgMar w:top="1134" w:right="567" w:bottom="1134" w:left="1134" w:header="720" w:footer="720" w:gutter="0"/>
       <w:cols w:space="720"/>
@@ -3359,7 +4321,7 @@
 </file>
 
 <file path=word/endnotes.xml><?xml version="1.0" encoding="utf-8"?>
-<w:endnotes xmlns:wpc="http://schemas.microsoft.com/office/word/2010/wordprocessingCanvas" xmlns:cx="http://schemas.microsoft.com/office/drawing/2014/chartex" xmlns:cx1="http://schemas.microsoft.com/office/drawing/2015/9/8/chartex" xmlns:cx2="http://schemas.microsoft.com/office/drawing/2015/10/21/chartex" xmlns:cx3="http://schemas.microsoft.com/office/drawing/2016/5/9/chartex" xmlns:cx4="http://schemas.microsoft.com/office/drawing/2016/5/10/chartex" xmlns:cx5="http://schemas.microsoft.com/office/drawing/2016/5/11/chartex" xmlns:cx6="http://schemas.microsoft.com/office/drawing/2016/5/12/chartex" xmlns:cx7="http://schemas.microsoft.com/office/drawing/2016/5/13/chartex" xmlns:cx8="http://schemas.microsoft.com/office/drawing/2016/5/14/chartex" xmlns:mc="http://schemas.openxmlformats.org/markup-compatibility/2006" xmlns:aink="http://schemas.microsoft.com/office/drawing/2016/ink" xmlns:am3d="http://schemas.microsoft.com/office/drawing/2017/model3d" xmlns:o="urn:schemas-microsoft-com:office:office" xmlns:oel="http://schemas.microsoft.com/office/2019/extlst" xmlns:r="http://schemas.openxmlformats.org/officeDocument/2006/relationships" xmlns:m="http://schemas.openxmlformats.org/officeDocument/2006/math" xmlns:v="urn:schemas-microsoft-com:vml" xmlns:wp14="http://schemas.microsoft.com/office/word/2010/wordprocessingDrawing" xmlns:wp="http://schemas.openxmlformats.org/drawingml/2006/wordprocessingDrawing" xmlns:w10="urn:schemas-microsoft-com:office:word" xmlns:w="http://schemas.openxmlformats.org/wordprocessingml/2006/main" xmlns:w14="http://schemas.microsoft.com/office/word/2010/wordml" xmlns:w15="http://schemas.microsoft.com/office/word/2012/wordml" xmlns:w16cex="http://schemas.microsoft.com/office/word/2018/wordml/cex" xmlns:w16cid="http://schemas.microsoft.com/office/word/2016/wordml/cid" xmlns:w16="http://schemas.microsoft.com/office/word/2018/wordml" xmlns:w16sdtdh="http://schemas.microsoft.com/office/word/2020/wordml/sdtdatahash" xmlns:w16se="http://schemas.microsoft.com/office/word/2015/wordml/symex" xmlns:wpg="http://schemas.microsoft.com/office/word/2010/wordprocessingGroup" xmlns:wpi="http://schemas.microsoft.com/office/word/2010/wordprocessingInk" xmlns:wne="http://schemas.microsoft.com/office/word/2006/wordml" xmlns:wps="http://schemas.microsoft.com/office/word/2010/wordprocessingShape" mc:Ignorable="w14 w15 w16se w16cid w16 w16cex w16sdtdh wp14">
+<w:endnotes xmlns:wpc="http://schemas.microsoft.com/office/word/2010/wordprocessingCanvas" xmlns:cx="http://schemas.microsoft.com/office/drawing/2014/chartex" xmlns:cx1="http://schemas.microsoft.com/office/drawing/2015/9/8/chartex" xmlns:mc="http://schemas.openxmlformats.org/markup-compatibility/2006" xmlns:o="urn:schemas-microsoft-com:office:office" xmlns:r="http://schemas.openxmlformats.org/officeDocument/2006/relationships" xmlns:m="http://schemas.openxmlformats.org/officeDocument/2006/math" xmlns:v="urn:schemas-microsoft-com:vml" xmlns:wp14="http://schemas.microsoft.com/office/word/2010/wordprocessingDrawing" xmlns:wp="http://schemas.openxmlformats.org/drawingml/2006/wordprocessingDrawing" xmlns:w10="urn:schemas-microsoft-com:office:word" xmlns:w="http://schemas.openxmlformats.org/wordprocessingml/2006/main" xmlns:w14="http://schemas.microsoft.com/office/word/2010/wordml" xmlns:w15="http://schemas.microsoft.com/office/word/2012/wordml" xmlns:w16se="http://schemas.microsoft.com/office/word/2015/wordml/symex" xmlns:wpg="http://schemas.microsoft.com/office/word/2010/wordprocessingGroup" xmlns:wpi="http://schemas.microsoft.com/office/word/2010/wordprocessingInk" xmlns:wne="http://schemas.microsoft.com/office/word/2006/wordml" xmlns:wps="http://schemas.microsoft.com/office/word/2010/wordprocessingShape" mc:Ignorable="w14 w15 w16se wp14">
   <w:endnote w:type="separator" w:id="-1">
     <w:p>
       <w:r>
@@ -3378,11 +4340,11 @@
 </file>
 
 <file path=word/footer1.xml><?xml version="1.0" encoding="utf-8"?>
-<w:ftr xmlns:wpc="http://schemas.microsoft.com/office/word/2010/wordprocessingCanvas" xmlns:cx="http://schemas.microsoft.com/office/drawing/2014/chartex" xmlns:cx1="http://schemas.microsoft.com/office/drawing/2015/9/8/chartex" xmlns:cx2="http://schemas.microsoft.com/office/drawing/2015/10/21/chartex" xmlns:cx3="http://schemas.microsoft.com/office/drawing/2016/5/9/chartex" xmlns:cx4="http://schemas.microsoft.com/office/drawing/2016/5/10/chartex" xmlns:cx5="http://schemas.microsoft.com/office/drawing/2016/5/11/chartex" xmlns:cx6="http://schemas.microsoft.com/office/drawing/2016/5/12/chartex" xmlns:cx7="http://schemas.microsoft.com/office/drawing/2016/5/13/chartex" xmlns:cx8="http://schemas.microsoft.com/office/drawing/2016/5/14/chartex" xmlns:mc="http://schemas.openxmlformats.org/markup-compatibility/2006" xmlns:aink="http://schemas.microsoft.com/office/drawing/2016/ink" xmlns:am3d="http://schemas.microsoft.com/office/drawing/2017/model3d" xmlns:o="urn:schemas-microsoft-com:office:office" xmlns:oel="http://schemas.microsoft.com/office/2019/extlst" xmlns:r="http://schemas.openxmlformats.org/officeDocument/2006/relationships" xmlns:m="http://schemas.openxmlformats.org/officeDocument/2006/math" xmlns:v="urn:schemas-microsoft-com:vml" xmlns:wp14="http://schemas.microsoft.com/office/word/2010/wordprocessingDrawing" xmlns:wp="http://schemas.openxmlformats.org/drawingml/2006/wordprocessingDrawing" xmlns:w10="urn:schemas-microsoft-com:office:word" xmlns:w="http://schemas.openxmlformats.org/wordprocessingml/2006/main" xmlns:w14="http://schemas.microsoft.com/office/word/2010/wordml" xmlns:w15="http://schemas.microsoft.com/office/word/2012/wordml" xmlns:w16cex="http://schemas.microsoft.com/office/word/2018/wordml/cex" xmlns:w16cid="http://schemas.microsoft.com/office/word/2016/wordml/cid" xmlns:w16="http://schemas.microsoft.com/office/word/2018/wordml" xmlns:w16sdtdh="http://schemas.microsoft.com/office/word/2020/wordml/sdtdatahash" xmlns:w16se="http://schemas.microsoft.com/office/word/2015/wordml/symex" xmlns:wpg="http://schemas.microsoft.com/office/word/2010/wordprocessingGroup" xmlns:wpi="http://schemas.microsoft.com/office/word/2010/wordprocessingInk" xmlns:wne="http://schemas.microsoft.com/office/word/2006/wordml" xmlns:wps="http://schemas.microsoft.com/office/word/2010/wordprocessingShape" mc:Ignorable="w14 w15 w16se w16cid w16 w16cex w16sdtdh wp14">
+<w:ftr xmlns:wpc="http://schemas.microsoft.com/office/word/2010/wordprocessingCanvas" xmlns:cx="http://schemas.microsoft.com/office/drawing/2014/chartex" xmlns:cx1="http://schemas.microsoft.com/office/drawing/2015/9/8/chartex" xmlns:mc="http://schemas.openxmlformats.org/markup-compatibility/2006" xmlns:o="urn:schemas-microsoft-com:office:office" xmlns:r="http://schemas.openxmlformats.org/officeDocument/2006/relationships" xmlns:m="http://schemas.openxmlformats.org/officeDocument/2006/math" xmlns:v="urn:schemas-microsoft-com:vml" xmlns:wp14="http://schemas.microsoft.com/office/word/2010/wordprocessingDrawing" xmlns:wp="http://schemas.openxmlformats.org/drawingml/2006/wordprocessingDrawing" xmlns:w10="urn:schemas-microsoft-com:office:word" xmlns:w="http://schemas.openxmlformats.org/wordprocessingml/2006/main" xmlns:w14="http://schemas.microsoft.com/office/word/2010/wordml" xmlns:w15="http://schemas.microsoft.com/office/word/2012/wordml" xmlns:w16se="http://schemas.microsoft.com/office/word/2015/wordml/symex" xmlns:wpg="http://schemas.microsoft.com/office/word/2010/wordprocessingGroup" xmlns:wpi="http://schemas.microsoft.com/office/word/2010/wordprocessingInk" xmlns:wne="http://schemas.microsoft.com/office/word/2006/wordml" xmlns:wps="http://schemas.microsoft.com/office/word/2010/wordprocessingShape" mc:Ignorable="w14 w15 w16se wp14">
   <w:sdt>
     <w:sdtPr>
       <w:rPr>
-        <w:rStyle w:val="PageNumber"/>
+        <w:rStyle w:val="a6"/>
       </w:rPr>
       <w:id w:val="-1550761048"/>
       <w:docPartObj>
@@ -3393,27 +4355,27 @@
     <w:sdtContent>
       <w:p>
         <w:pPr>
-          <w:pStyle w:val="Footer"/>
+          <w:pStyle w:val="af0"/>
           <w:framePr w:wrap="none" w:vAnchor="text" w:hAnchor="margin" w:xAlign="center" w:y="1"/>
           <w:rPr>
-            <w:rStyle w:val="PageNumber"/>
+            <w:rStyle w:val="a6"/>
           </w:rPr>
         </w:pPr>
         <w:r>
           <w:rPr>
-            <w:rStyle w:val="PageNumber"/>
+            <w:rStyle w:val="a6"/>
           </w:rPr>
           <w:fldChar w:fldCharType="begin"/>
         </w:r>
         <w:r>
           <w:rPr>
-            <w:rStyle w:val="PageNumber"/>
+            <w:rStyle w:val="a6"/>
           </w:rPr>
           <w:instrText xml:space="preserve"> PAGE </w:instrText>
         </w:r>
         <w:r>
           <w:rPr>
-            <w:rStyle w:val="PageNumber"/>
+            <w:rStyle w:val="a6"/>
           </w:rPr>
           <w:fldChar w:fldCharType="end"/>
         </w:r>
@@ -3422,18 +4384,18 @@
   </w:sdt>
   <w:p>
     <w:pPr>
-      <w:pStyle w:val="Footer"/>
+      <w:pStyle w:val="af0"/>
     </w:pPr>
   </w:p>
 </w:ftr>
 </file>
 
 <file path=word/footer2.xml><?xml version="1.0" encoding="utf-8"?>
-<w:ftr xmlns:wpc="http://schemas.microsoft.com/office/word/2010/wordprocessingCanvas" xmlns:cx="http://schemas.microsoft.com/office/drawing/2014/chartex" xmlns:cx1="http://schemas.microsoft.com/office/drawing/2015/9/8/chartex" xmlns:cx2="http://schemas.microsoft.com/office/drawing/2015/10/21/chartex" xmlns:cx3="http://schemas.microsoft.com/office/drawing/2016/5/9/chartex" xmlns:cx4="http://schemas.microsoft.com/office/drawing/2016/5/10/chartex" xmlns:cx5="http://schemas.microsoft.com/office/drawing/2016/5/11/chartex" xmlns:cx6="http://schemas.microsoft.com/office/drawing/2016/5/12/chartex" xmlns:cx7="http://schemas.microsoft.com/office/drawing/2016/5/13/chartex" xmlns:cx8="http://schemas.microsoft.com/office/drawing/2016/5/14/chartex" xmlns:mc="http://schemas.openxmlformats.org/markup-compatibility/2006" xmlns:aink="http://schemas.microsoft.com/office/drawing/2016/ink" xmlns:am3d="http://schemas.microsoft.com/office/drawing/2017/model3d" xmlns:o="urn:schemas-microsoft-com:office:office" xmlns:oel="http://schemas.microsoft.com/office/2019/extlst" xmlns:r="http://schemas.openxmlformats.org/officeDocument/2006/relationships" xmlns:m="http://schemas.openxmlformats.org/officeDocument/2006/math" xmlns:v="urn:schemas-microsoft-com:vml" xmlns:wp14="http://schemas.microsoft.com/office/word/2010/wordprocessingDrawing" xmlns:wp="http://schemas.openxmlformats.org/drawingml/2006/wordprocessingDrawing" xmlns:w10="urn:schemas-microsoft-com:office:word" xmlns:w="http://schemas.openxmlformats.org/wordprocessingml/2006/main" xmlns:w14="http://schemas.microsoft.com/office/word/2010/wordml" xmlns:w15="http://schemas.microsoft.com/office/word/2012/wordml" xmlns:w16cex="http://schemas.microsoft.com/office/word/2018/wordml/cex" xmlns:w16cid="http://schemas.microsoft.com/office/word/2016/wordml/cid" xmlns:w16="http://schemas.microsoft.com/office/word/2018/wordml" xmlns:w16sdtdh="http://schemas.microsoft.com/office/word/2020/wordml/sdtdatahash" xmlns:w16se="http://schemas.microsoft.com/office/word/2015/wordml/symex" xmlns:wpg="http://schemas.microsoft.com/office/word/2010/wordprocessingGroup" xmlns:wpi="http://schemas.microsoft.com/office/word/2010/wordprocessingInk" xmlns:wne="http://schemas.microsoft.com/office/word/2006/wordml" xmlns:wps="http://schemas.microsoft.com/office/word/2010/wordprocessingShape" mc:Ignorable="w14 w15 w16se w16cid w16 w16cex w16sdtdh wp14">
+<w:ftr xmlns:wpc="http://schemas.microsoft.com/office/word/2010/wordprocessingCanvas" xmlns:cx="http://schemas.microsoft.com/office/drawing/2014/chartex" xmlns:cx1="http://schemas.microsoft.com/office/drawing/2015/9/8/chartex" xmlns:mc="http://schemas.openxmlformats.org/markup-compatibility/2006" xmlns:o="urn:schemas-microsoft-com:office:office" xmlns:r="http://schemas.openxmlformats.org/officeDocument/2006/relationships" xmlns:m="http://schemas.openxmlformats.org/officeDocument/2006/math" xmlns:v="urn:schemas-microsoft-com:vml" xmlns:wp14="http://schemas.microsoft.com/office/word/2010/wordprocessingDrawing" xmlns:wp="http://schemas.openxmlformats.org/drawingml/2006/wordprocessingDrawing" xmlns:w10="urn:schemas-microsoft-com:office:word" xmlns:w="http://schemas.openxmlformats.org/wordprocessingml/2006/main" xmlns:w14="http://schemas.microsoft.com/office/word/2010/wordml" xmlns:w15="http://schemas.microsoft.com/office/word/2012/wordml" xmlns:w16se="http://schemas.microsoft.com/office/word/2015/wordml/symex" xmlns:wpg="http://schemas.microsoft.com/office/word/2010/wordprocessingGroup" xmlns:wpi="http://schemas.microsoft.com/office/word/2010/wordprocessingInk" xmlns:wne="http://schemas.microsoft.com/office/word/2006/wordml" xmlns:wps="http://schemas.microsoft.com/office/word/2010/wordprocessingShape" mc:Ignorable="w14 w15 w16se wp14">
   <w:sdt>
     <w:sdtPr>
       <w:rPr>
-        <w:rStyle w:val="PageNumber"/>
+        <w:rStyle w:val="a6"/>
       </w:rPr>
       <w:id w:val="1823772093"/>
       <w:docPartObj>
@@ -3444,40 +4406,40 @@
     <w:sdtContent>
       <w:p>
         <w:pPr>
-          <w:pStyle w:val="Footer"/>
+          <w:pStyle w:val="af0"/>
           <w:framePr w:wrap="none" w:vAnchor="text" w:hAnchor="margin" w:xAlign="center" w:y="1"/>
           <w:rPr>
-            <w:rStyle w:val="PageNumber"/>
+            <w:rStyle w:val="a6"/>
           </w:rPr>
         </w:pPr>
         <w:r>
           <w:rPr>
-            <w:rStyle w:val="PageNumber"/>
+            <w:rStyle w:val="a6"/>
           </w:rPr>
           <w:fldChar w:fldCharType="begin"/>
         </w:r>
         <w:r>
           <w:rPr>
-            <w:rStyle w:val="PageNumber"/>
+            <w:rStyle w:val="a6"/>
           </w:rPr>
           <w:instrText xml:space="preserve"> PAGE </w:instrText>
         </w:r>
         <w:r>
           <w:rPr>
-            <w:rStyle w:val="PageNumber"/>
+            <w:rStyle w:val="a6"/>
           </w:rPr>
           <w:fldChar w:fldCharType="separate"/>
         </w:r>
         <w:r>
           <w:rPr>
-            <w:rStyle w:val="PageNumber"/>
+            <w:rStyle w:val="a6"/>
             <w:noProof/>
           </w:rPr>
           <w:t>2</w:t>
         </w:r>
         <w:r>
           <w:rPr>
-            <w:rStyle w:val="PageNumber"/>
+            <w:rStyle w:val="a6"/>
           </w:rPr>
           <w:fldChar w:fldCharType="end"/>
         </w:r>
@@ -3486,7 +4448,7 @@
   </w:sdt>
   <w:p>
     <w:pPr>
-      <w:pStyle w:val="Footer"/>
+      <w:pStyle w:val="af0"/>
       <w:ind w:right="360"/>
     </w:pPr>
   </w:p>
@@ -3494,11 +4456,11 @@
 </file>
 
 <file path=word/footer3.xml><?xml version="1.0" encoding="utf-8"?>
-<w:ftr xmlns:wpc="http://schemas.microsoft.com/office/word/2010/wordprocessingCanvas" xmlns:cx="http://schemas.microsoft.com/office/drawing/2014/chartex" xmlns:cx1="http://schemas.microsoft.com/office/drawing/2015/9/8/chartex" xmlns:cx2="http://schemas.microsoft.com/office/drawing/2015/10/21/chartex" xmlns:cx3="http://schemas.microsoft.com/office/drawing/2016/5/9/chartex" xmlns:cx4="http://schemas.microsoft.com/office/drawing/2016/5/10/chartex" xmlns:cx5="http://schemas.microsoft.com/office/drawing/2016/5/11/chartex" xmlns:cx6="http://schemas.microsoft.com/office/drawing/2016/5/12/chartex" xmlns:cx7="http://schemas.microsoft.com/office/drawing/2016/5/13/chartex" xmlns:cx8="http://schemas.microsoft.com/office/drawing/2016/5/14/chartex" xmlns:mc="http://schemas.openxmlformats.org/markup-compatibility/2006" xmlns:aink="http://schemas.microsoft.com/office/drawing/2016/ink" xmlns:am3d="http://schemas.microsoft.com/office/drawing/2017/model3d" xmlns:o="urn:schemas-microsoft-com:office:office" xmlns:oel="http://schemas.microsoft.com/office/2019/extlst" xmlns:r="http://schemas.openxmlformats.org/officeDocument/2006/relationships" xmlns:m="http://schemas.openxmlformats.org/officeDocument/2006/math" xmlns:v="urn:schemas-microsoft-com:vml" xmlns:wp14="http://schemas.microsoft.com/office/word/2010/wordprocessingDrawing" xmlns:wp="http://schemas.openxmlformats.org/drawingml/2006/wordprocessingDrawing" xmlns:w10="urn:schemas-microsoft-com:office:word" xmlns:w="http://schemas.openxmlformats.org/wordprocessingml/2006/main" xmlns:w14="http://schemas.microsoft.com/office/word/2010/wordml" xmlns:w15="http://schemas.microsoft.com/office/word/2012/wordml" xmlns:w16cex="http://schemas.microsoft.com/office/word/2018/wordml/cex" xmlns:w16cid="http://schemas.microsoft.com/office/word/2016/wordml/cid" xmlns:w16="http://schemas.microsoft.com/office/word/2018/wordml" xmlns:w16sdtdh="http://schemas.microsoft.com/office/word/2020/wordml/sdtdatahash" xmlns:w16se="http://schemas.microsoft.com/office/word/2015/wordml/symex" xmlns:wpg="http://schemas.microsoft.com/office/word/2010/wordprocessingGroup" xmlns:wpi="http://schemas.microsoft.com/office/word/2010/wordprocessingInk" xmlns:wne="http://schemas.microsoft.com/office/word/2006/wordml" xmlns:wps="http://schemas.microsoft.com/office/word/2010/wordprocessingShape" mc:Ignorable="w14 w15 w16se w16cid w16 w16cex w16sdtdh wp14">
+<w:ftr xmlns:wpc="http://schemas.microsoft.com/office/word/2010/wordprocessingCanvas" xmlns:cx="http://schemas.microsoft.com/office/drawing/2014/chartex" xmlns:cx1="http://schemas.microsoft.com/office/drawing/2015/9/8/chartex" xmlns:mc="http://schemas.openxmlformats.org/markup-compatibility/2006" xmlns:o="urn:schemas-microsoft-com:office:office" xmlns:r="http://schemas.openxmlformats.org/officeDocument/2006/relationships" xmlns:m="http://schemas.openxmlformats.org/officeDocument/2006/math" xmlns:v="urn:schemas-microsoft-com:vml" xmlns:wp14="http://schemas.microsoft.com/office/word/2010/wordprocessingDrawing" xmlns:wp="http://schemas.openxmlformats.org/drawingml/2006/wordprocessingDrawing" xmlns:w10="urn:schemas-microsoft-com:office:word" xmlns:w="http://schemas.openxmlformats.org/wordprocessingml/2006/main" xmlns:w14="http://schemas.microsoft.com/office/word/2010/wordml" xmlns:w15="http://schemas.microsoft.com/office/word/2012/wordml" xmlns:w16se="http://schemas.microsoft.com/office/word/2015/wordml/symex" xmlns:wpg="http://schemas.microsoft.com/office/word/2010/wordprocessingGroup" xmlns:wpi="http://schemas.microsoft.com/office/word/2010/wordprocessingInk" xmlns:wne="http://schemas.microsoft.com/office/word/2006/wordml" xmlns:wps="http://schemas.microsoft.com/office/word/2010/wordprocessingShape" mc:Ignorable="w14 w15 w16se wp14">
   <w:sdt>
     <w:sdtPr>
       <w:rPr>
-        <w:rStyle w:val="PageNumber"/>
+        <w:rStyle w:val="a6"/>
       </w:rPr>
       <w:id w:val="1833645400"/>
       <w:docPartObj>
@@ -3509,40 +4471,40 @@
     <w:sdtContent>
       <w:p>
         <w:pPr>
-          <w:pStyle w:val="Footer"/>
+          <w:pStyle w:val="af0"/>
           <w:framePr w:wrap="none" w:vAnchor="text" w:hAnchor="margin" w:xAlign="center" w:y="1"/>
           <w:rPr>
-            <w:rStyle w:val="PageNumber"/>
+            <w:rStyle w:val="a6"/>
           </w:rPr>
         </w:pPr>
         <w:r>
           <w:rPr>
-            <w:rStyle w:val="PageNumber"/>
+            <w:rStyle w:val="a6"/>
           </w:rPr>
           <w:fldChar w:fldCharType="begin"/>
         </w:r>
         <w:r>
           <w:rPr>
-            <w:rStyle w:val="PageNumber"/>
+            <w:rStyle w:val="a6"/>
           </w:rPr>
           <w:instrText xml:space="preserve"> PAGE </w:instrText>
         </w:r>
         <w:r>
           <w:rPr>
-            <w:rStyle w:val="PageNumber"/>
+            <w:rStyle w:val="a6"/>
           </w:rPr>
           <w:fldChar w:fldCharType="separate"/>
         </w:r>
         <w:r>
           <w:rPr>
-            <w:rStyle w:val="PageNumber"/>
+            <w:rStyle w:val="a6"/>
             <w:noProof/>
           </w:rPr>
-          <w:t>4</w:t>
+          <w:t>21</w:t>
         </w:r>
         <w:r>
           <w:rPr>
-            <w:rStyle w:val="PageNumber"/>
+            <w:rStyle w:val="a6"/>
           </w:rPr>
           <w:fldChar w:fldCharType="end"/>
         </w:r>
@@ -3551,7 +4513,7 @@
   </w:sdt>
   <w:p>
     <w:pPr>
-      <w:pStyle w:val="Footer"/>
+      <w:pStyle w:val="af0"/>
       <w:ind w:right="360"/>
     </w:pPr>
   </w:p>
@@ -3559,17 +4521,17 @@
 </file>
 
 <file path=word/footer4.xml><?xml version="1.0" encoding="utf-8"?>
-<w:ftr xmlns:wpc="http://schemas.microsoft.com/office/word/2010/wordprocessingCanvas" xmlns:cx="http://schemas.microsoft.com/office/drawing/2014/chartex" xmlns:cx1="http://schemas.microsoft.com/office/drawing/2015/9/8/chartex" xmlns:cx2="http://schemas.microsoft.com/office/drawing/2015/10/21/chartex" xmlns:cx3="http://schemas.microsoft.com/office/drawing/2016/5/9/chartex" xmlns:cx4="http://schemas.microsoft.com/office/drawing/2016/5/10/chartex" xmlns:cx5="http://schemas.microsoft.com/office/drawing/2016/5/11/chartex" xmlns:cx6="http://schemas.microsoft.com/office/drawing/2016/5/12/chartex" xmlns:cx7="http://schemas.microsoft.com/office/drawing/2016/5/13/chartex" xmlns:cx8="http://schemas.microsoft.com/office/drawing/2016/5/14/chartex" xmlns:mc="http://schemas.openxmlformats.org/markup-compatibility/2006" xmlns:aink="http://schemas.microsoft.com/office/drawing/2016/ink" xmlns:am3d="http://schemas.microsoft.com/office/drawing/2017/model3d" xmlns:o="urn:schemas-microsoft-com:office:office" xmlns:oel="http://schemas.microsoft.com/office/2019/extlst" xmlns:r="http://schemas.openxmlformats.org/officeDocument/2006/relationships" xmlns:m="http://schemas.openxmlformats.org/officeDocument/2006/math" xmlns:v="urn:schemas-microsoft-com:vml" xmlns:wp14="http://schemas.microsoft.com/office/word/2010/wordprocessingDrawing" xmlns:wp="http://schemas.openxmlformats.org/drawingml/2006/wordprocessingDrawing" xmlns:w10="urn:schemas-microsoft-com:office:word" xmlns:w="http://schemas.openxmlformats.org/wordprocessingml/2006/main" xmlns:w14="http://schemas.microsoft.com/office/word/2010/wordml" xmlns:w15="http://schemas.microsoft.com/office/word/2012/wordml" xmlns:w16cex="http://schemas.microsoft.com/office/word/2018/wordml/cex" xmlns:w16cid="http://schemas.microsoft.com/office/word/2016/wordml/cid" xmlns:w16="http://schemas.microsoft.com/office/word/2018/wordml" xmlns:w16sdtdh="http://schemas.microsoft.com/office/word/2020/wordml/sdtdatahash" xmlns:w16se="http://schemas.microsoft.com/office/word/2015/wordml/symex" xmlns:wpg="http://schemas.microsoft.com/office/word/2010/wordprocessingGroup" xmlns:wpi="http://schemas.microsoft.com/office/word/2010/wordprocessingInk" xmlns:wne="http://schemas.microsoft.com/office/word/2006/wordml" xmlns:wps="http://schemas.microsoft.com/office/word/2010/wordprocessingShape" mc:Ignorable="w14 w15 w16se w16cid w16 w16cex w16sdtdh wp14">
+<w:ftr xmlns:wpc="http://schemas.microsoft.com/office/word/2010/wordprocessingCanvas" xmlns:cx="http://schemas.microsoft.com/office/drawing/2014/chartex" xmlns:cx1="http://schemas.microsoft.com/office/drawing/2015/9/8/chartex" xmlns:mc="http://schemas.openxmlformats.org/markup-compatibility/2006" xmlns:o="urn:schemas-microsoft-com:office:office" xmlns:r="http://schemas.openxmlformats.org/officeDocument/2006/relationships" xmlns:m="http://schemas.openxmlformats.org/officeDocument/2006/math" xmlns:v="urn:schemas-microsoft-com:vml" xmlns:wp14="http://schemas.microsoft.com/office/word/2010/wordprocessingDrawing" xmlns:wp="http://schemas.openxmlformats.org/drawingml/2006/wordprocessingDrawing" xmlns:w10="urn:schemas-microsoft-com:office:word" xmlns:w="http://schemas.openxmlformats.org/wordprocessingml/2006/main" xmlns:w14="http://schemas.microsoft.com/office/word/2010/wordml" xmlns:w15="http://schemas.microsoft.com/office/word/2012/wordml" xmlns:w16se="http://schemas.microsoft.com/office/word/2015/wordml/symex" xmlns:wpg="http://schemas.microsoft.com/office/word/2010/wordprocessingGroup" xmlns:wpi="http://schemas.microsoft.com/office/word/2010/wordprocessingInk" xmlns:wne="http://schemas.microsoft.com/office/word/2006/wordml" xmlns:wps="http://schemas.microsoft.com/office/word/2010/wordprocessingShape" mc:Ignorable="w14 w15 w16se wp14">
   <w:p>
     <w:pPr>
-      <w:pStyle w:val="Footer"/>
+      <w:pStyle w:val="af0"/>
     </w:pPr>
   </w:p>
 </w:ftr>
 </file>
 
 <file path=word/footnotes.xml><?xml version="1.0" encoding="utf-8"?>
-<w:footnotes xmlns:wpc="http://schemas.microsoft.com/office/word/2010/wordprocessingCanvas" xmlns:cx="http://schemas.microsoft.com/office/drawing/2014/chartex" xmlns:cx1="http://schemas.microsoft.com/office/drawing/2015/9/8/chartex" xmlns:cx2="http://schemas.microsoft.com/office/drawing/2015/10/21/chartex" xmlns:cx3="http://schemas.microsoft.com/office/drawing/2016/5/9/chartex" xmlns:cx4="http://schemas.microsoft.com/office/drawing/2016/5/10/chartex" xmlns:cx5="http://schemas.microsoft.com/office/drawing/2016/5/11/chartex" xmlns:cx6="http://schemas.microsoft.com/office/drawing/2016/5/12/chartex" xmlns:cx7="http://schemas.microsoft.com/office/drawing/2016/5/13/chartex" xmlns:cx8="http://schemas.microsoft.com/office/drawing/2016/5/14/chartex" xmlns:mc="http://schemas.openxmlformats.org/markup-compatibility/2006" xmlns:aink="http://schemas.microsoft.com/office/drawing/2016/ink" xmlns:am3d="http://schemas.microsoft.com/office/drawing/2017/model3d" xmlns:o="urn:schemas-microsoft-com:office:office" xmlns:oel="http://schemas.microsoft.com/office/2019/extlst" xmlns:r="http://schemas.openxmlformats.org/officeDocument/2006/relationships" xmlns:m="http://schemas.openxmlformats.org/officeDocument/2006/math" xmlns:v="urn:schemas-microsoft-com:vml" xmlns:wp14="http://schemas.microsoft.com/office/word/2010/wordprocessingDrawing" xmlns:wp="http://schemas.openxmlformats.org/drawingml/2006/wordprocessingDrawing" xmlns:w10="urn:schemas-microsoft-com:office:word" xmlns:w="http://schemas.openxmlformats.org/wordprocessingml/2006/main" xmlns:w14="http://schemas.microsoft.com/office/word/2010/wordml" xmlns:w15="http://schemas.microsoft.com/office/word/2012/wordml" xmlns:w16cex="http://schemas.microsoft.com/office/word/2018/wordml/cex" xmlns:w16cid="http://schemas.microsoft.com/office/word/2016/wordml/cid" xmlns:w16="http://schemas.microsoft.com/office/word/2018/wordml" xmlns:w16sdtdh="http://schemas.microsoft.com/office/word/2020/wordml/sdtdatahash" xmlns:w16se="http://schemas.microsoft.com/office/word/2015/wordml/symex" xmlns:wpg="http://schemas.microsoft.com/office/word/2010/wordprocessingGroup" xmlns:wpi="http://schemas.microsoft.com/office/word/2010/wordprocessingInk" xmlns:wne="http://schemas.microsoft.com/office/word/2006/wordml" xmlns:wps="http://schemas.microsoft.com/office/word/2010/wordprocessingShape" mc:Ignorable="w14 w15 w16se w16cid w16 w16cex w16sdtdh wp14">
+<w:footnotes xmlns:wpc="http://schemas.microsoft.com/office/word/2010/wordprocessingCanvas" xmlns:cx="http://schemas.microsoft.com/office/drawing/2014/chartex" xmlns:cx1="http://schemas.microsoft.com/office/drawing/2015/9/8/chartex" xmlns:mc="http://schemas.openxmlformats.org/markup-compatibility/2006" xmlns:o="urn:schemas-microsoft-com:office:office" xmlns:r="http://schemas.openxmlformats.org/officeDocument/2006/relationships" xmlns:m="http://schemas.openxmlformats.org/officeDocument/2006/math" xmlns:v="urn:schemas-microsoft-com:vml" xmlns:wp14="http://schemas.microsoft.com/office/word/2010/wordprocessingDrawing" xmlns:wp="http://schemas.openxmlformats.org/drawingml/2006/wordprocessingDrawing" xmlns:w10="urn:schemas-microsoft-com:office:word" xmlns:w="http://schemas.openxmlformats.org/wordprocessingml/2006/main" xmlns:w14="http://schemas.microsoft.com/office/word/2010/wordml" xmlns:w15="http://schemas.microsoft.com/office/word/2012/wordml" xmlns:w16se="http://schemas.microsoft.com/office/word/2015/wordml/symex" xmlns:wpg="http://schemas.microsoft.com/office/word/2010/wordprocessingGroup" xmlns:wpi="http://schemas.microsoft.com/office/word/2010/wordprocessingInk" xmlns:wne="http://schemas.microsoft.com/office/word/2006/wordml" xmlns:wps="http://schemas.microsoft.com/office/word/2010/wordprocessingShape" mc:Ignorable="w14 w15 w16se wp14">
   <w:footnote w:type="separator" w:id="-1">
     <w:p>
       <w:r>
@@ -3588,10 +4550,10 @@
 </file>
 
 <file path=word/header1.xml><?xml version="1.0" encoding="utf-8"?>
-<w:hdr xmlns:wpc="http://schemas.microsoft.com/office/word/2010/wordprocessingCanvas" xmlns:cx="http://schemas.microsoft.com/office/drawing/2014/chartex" xmlns:cx1="http://schemas.microsoft.com/office/drawing/2015/9/8/chartex" xmlns:cx2="http://schemas.microsoft.com/office/drawing/2015/10/21/chartex" xmlns:cx3="http://schemas.microsoft.com/office/drawing/2016/5/9/chartex" xmlns:cx4="http://schemas.microsoft.com/office/drawing/2016/5/10/chartex" xmlns:cx5="http://schemas.microsoft.com/office/drawing/2016/5/11/chartex" xmlns:cx6="http://schemas.microsoft.com/office/drawing/2016/5/12/chartex" xmlns:cx7="http://schemas.microsoft.com/office/drawing/2016/5/13/chartex" xmlns:cx8="http://schemas.microsoft.com/office/drawing/2016/5/14/chartex" xmlns:mc="http://schemas.openxmlformats.org/markup-compatibility/2006" xmlns:aink="http://schemas.microsoft.com/office/drawing/2016/ink" xmlns:am3d="http://schemas.microsoft.com/office/drawing/2017/model3d" xmlns:o="urn:schemas-microsoft-com:office:office" xmlns:oel="http://schemas.microsoft.com/office/2019/extlst" xmlns:r="http://schemas.openxmlformats.org/officeDocument/2006/relationships" xmlns:m="http://schemas.openxmlformats.org/officeDocument/2006/math" xmlns:v="urn:schemas-microsoft-com:vml" xmlns:wp14="http://schemas.microsoft.com/office/word/2010/wordprocessingDrawing" xmlns:wp="http://schemas.openxmlformats.org/drawingml/2006/wordprocessingDrawing" xmlns:w10="urn:schemas-microsoft-com:office:word" xmlns:w="http://schemas.openxmlformats.org/wordprocessingml/2006/main" xmlns:w14="http://schemas.microsoft.com/office/word/2010/wordml" xmlns:w15="http://schemas.microsoft.com/office/word/2012/wordml" xmlns:w16cex="http://schemas.microsoft.com/office/word/2018/wordml/cex" xmlns:w16cid="http://schemas.microsoft.com/office/word/2016/wordml/cid" xmlns:w16="http://schemas.microsoft.com/office/word/2018/wordml" xmlns:w16sdtdh="http://schemas.microsoft.com/office/word/2020/wordml/sdtdatahash" xmlns:w16se="http://schemas.microsoft.com/office/word/2015/wordml/symex" xmlns:wpg="http://schemas.microsoft.com/office/word/2010/wordprocessingGroup" xmlns:wpi="http://schemas.microsoft.com/office/word/2010/wordprocessingInk" xmlns:wne="http://schemas.microsoft.com/office/word/2006/wordml" xmlns:wps="http://schemas.microsoft.com/office/word/2010/wordprocessingShape" mc:Ignorable="w14 w15 w16se w16cid w16 w16cex w16sdtdh wp14">
+<w:hdr xmlns:wpc="http://schemas.microsoft.com/office/word/2010/wordprocessingCanvas" xmlns:cx="http://schemas.microsoft.com/office/drawing/2014/chartex" xmlns:cx1="http://schemas.microsoft.com/office/drawing/2015/9/8/chartex" xmlns:mc="http://schemas.openxmlformats.org/markup-compatibility/2006" xmlns:o="urn:schemas-microsoft-com:office:office" xmlns:r="http://schemas.openxmlformats.org/officeDocument/2006/relationships" xmlns:m="http://schemas.openxmlformats.org/officeDocument/2006/math" xmlns:v="urn:schemas-microsoft-com:vml" xmlns:wp14="http://schemas.microsoft.com/office/word/2010/wordprocessingDrawing" xmlns:wp="http://schemas.openxmlformats.org/drawingml/2006/wordprocessingDrawing" xmlns:w10="urn:schemas-microsoft-com:office:word" xmlns:w="http://schemas.openxmlformats.org/wordprocessingml/2006/main" xmlns:w14="http://schemas.microsoft.com/office/word/2010/wordml" xmlns:w15="http://schemas.microsoft.com/office/word/2012/wordml" xmlns:w16se="http://schemas.microsoft.com/office/word/2015/wordml/symex" xmlns:wpg="http://schemas.microsoft.com/office/word/2010/wordprocessingGroup" xmlns:wpi="http://schemas.microsoft.com/office/word/2010/wordprocessingInk" xmlns:wne="http://schemas.microsoft.com/office/word/2006/wordml" xmlns:wps="http://schemas.microsoft.com/office/word/2010/wordprocessingShape" mc:Ignorable="w14 w15 w16se wp14">
   <w:p>
     <w:pPr>
-      <w:pStyle w:val="Header"/>
+      <w:pStyle w:val="ad"/>
       <w:jc w:val="right"/>
     </w:pPr>
     <w:r>
@@ -3604,6 +4566,9 @@
       <w:fldChar w:fldCharType="separate"/>
     </w:r>
     <w:r>
+      <w:rPr>
+        <w:noProof/>
+      </w:rPr>
       <w:t>2</w:t>
     </w:r>
     <w:r>
@@ -3612,7 +4577,7 @@
   </w:p>
   <w:p>
     <w:pPr>
-      <w:pStyle w:val="Header"/>
+      <w:pStyle w:val="ad"/>
       <w:ind w:right="360"/>
     </w:pPr>
   </w:p>
@@ -3620,10 +4585,10 @@
 </file>
 
 <file path=word/header2.xml><?xml version="1.0" encoding="utf-8"?>
-<w:hdr xmlns:wpc="http://schemas.microsoft.com/office/word/2010/wordprocessingCanvas" xmlns:cx="http://schemas.microsoft.com/office/drawing/2014/chartex" xmlns:cx1="http://schemas.microsoft.com/office/drawing/2015/9/8/chartex" xmlns:cx2="http://schemas.microsoft.com/office/drawing/2015/10/21/chartex" xmlns:cx3="http://schemas.microsoft.com/office/drawing/2016/5/9/chartex" xmlns:cx4="http://schemas.microsoft.com/office/drawing/2016/5/10/chartex" xmlns:cx5="http://schemas.microsoft.com/office/drawing/2016/5/11/chartex" xmlns:cx6="http://schemas.microsoft.com/office/drawing/2016/5/12/chartex" xmlns:cx7="http://schemas.microsoft.com/office/drawing/2016/5/13/chartex" xmlns:cx8="http://schemas.microsoft.com/office/drawing/2016/5/14/chartex" xmlns:mc="http://schemas.openxmlformats.org/markup-compatibility/2006" xmlns:aink="http://schemas.microsoft.com/office/drawing/2016/ink" xmlns:am3d="http://schemas.microsoft.com/office/drawing/2017/model3d" xmlns:o="urn:schemas-microsoft-com:office:office" xmlns:oel="http://schemas.microsoft.com/office/2019/extlst" xmlns:r="http://schemas.openxmlformats.org/officeDocument/2006/relationships" xmlns:m="http://schemas.openxmlformats.org/officeDocument/2006/math" xmlns:v="urn:schemas-microsoft-com:vml" xmlns:wp14="http://schemas.microsoft.com/office/word/2010/wordprocessingDrawing" xmlns:wp="http://schemas.openxmlformats.org/drawingml/2006/wordprocessingDrawing" xmlns:w10="urn:schemas-microsoft-com:office:word" xmlns:w="http://schemas.openxmlformats.org/wordprocessingml/2006/main" xmlns:w14="http://schemas.microsoft.com/office/word/2010/wordml" xmlns:w15="http://schemas.microsoft.com/office/word/2012/wordml" xmlns:w16cex="http://schemas.microsoft.com/office/word/2018/wordml/cex" xmlns:w16cid="http://schemas.microsoft.com/office/word/2016/wordml/cid" xmlns:w16="http://schemas.microsoft.com/office/word/2018/wordml" xmlns:w16sdtdh="http://schemas.microsoft.com/office/word/2020/wordml/sdtdatahash" xmlns:w16se="http://schemas.microsoft.com/office/word/2015/wordml/symex" xmlns:wpg="http://schemas.microsoft.com/office/word/2010/wordprocessingGroup" xmlns:wpi="http://schemas.microsoft.com/office/word/2010/wordprocessingInk" xmlns:wne="http://schemas.microsoft.com/office/word/2006/wordml" xmlns:wps="http://schemas.microsoft.com/office/word/2010/wordprocessingShape" mc:Ignorable="w14 w15 w16se w16cid w16 w16cex w16sdtdh wp14">
+<w:hdr xmlns:wpc="http://schemas.microsoft.com/office/word/2010/wordprocessingCanvas" xmlns:cx="http://schemas.microsoft.com/office/drawing/2014/chartex" xmlns:cx1="http://schemas.microsoft.com/office/drawing/2015/9/8/chartex" xmlns:mc="http://schemas.openxmlformats.org/markup-compatibility/2006" xmlns:o="urn:schemas-microsoft-com:office:office" xmlns:r="http://schemas.openxmlformats.org/officeDocument/2006/relationships" xmlns:m="http://schemas.openxmlformats.org/officeDocument/2006/math" xmlns:v="urn:schemas-microsoft-com:vml" xmlns:wp14="http://schemas.microsoft.com/office/word/2010/wordprocessingDrawing" xmlns:wp="http://schemas.openxmlformats.org/drawingml/2006/wordprocessingDrawing" xmlns:w10="urn:schemas-microsoft-com:office:word" xmlns:w="http://schemas.openxmlformats.org/wordprocessingml/2006/main" xmlns:w14="http://schemas.microsoft.com/office/word/2010/wordml" xmlns:w15="http://schemas.microsoft.com/office/word/2012/wordml" xmlns:w16se="http://schemas.microsoft.com/office/word/2015/wordml/symex" xmlns:wpg="http://schemas.microsoft.com/office/word/2010/wordprocessingGroup" xmlns:wpi="http://schemas.microsoft.com/office/word/2010/wordprocessingInk" xmlns:wne="http://schemas.microsoft.com/office/word/2006/wordml" xmlns:wps="http://schemas.microsoft.com/office/word/2010/wordprocessingShape" mc:Ignorable="w14 w15 w16se wp14">
   <w:p>
     <w:pPr>
-      <w:pStyle w:val="Header"/>
+      <w:pStyle w:val="ad"/>
       <w:jc w:val="right"/>
     </w:pPr>
     <w:r>
@@ -3636,7 +4601,10 @@
       <w:fldChar w:fldCharType="separate"/>
     </w:r>
     <w:r>
-      <w:t>7</w:t>
+      <w:rPr>
+        <w:noProof/>
+      </w:rPr>
+      <w:t>21</w:t>
     </w:r>
     <w:r>
       <w:fldChar w:fldCharType="end"/>
@@ -3644,7 +4612,7 @@
   </w:p>
   <w:p>
     <w:pPr>
-      <w:pStyle w:val="Header"/>
+      <w:pStyle w:val="ad"/>
       <w:ind w:right="360"/>
     </w:pPr>
   </w:p>
@@ -3652,17 +4620,17 @@
 </file>
 
 <file path=word/header3.xml><?xml version="1.0" encoding="utf-8"?>
-<w:hdr xmlns:wpc="http://schemas.microsoft.com/office/word/2010/wordprocessingCanvas" xmlns:cx="http://schemas.microsoft.com/office/drawing/2014/chartex" xmlns:cx1="http://schemas.microsoft.com/office/drawing/2015/9/8/chartex" xmlns:cx2="http://schemas.microsoft.com/office/drawing/2015/10/21/chartex" xmlns:cx3="http://schemas.microsoft.com/office/drawing/2016/5/9/chartex" xmlns:cx4="http://schemas.microsoft.com/office/drawing/2016/5/10/chartex" xmlns:cx5="http://schemas.microsoft.com/office/drawing/2016/5/11/chartex" xmlns:cx6="http://schemas.microsoft.com/office/drawing/2016/5/12/chartex" xmlns:cx7="http://schemas.microsoft.com/office/drawing/2016/5/13/chartex" xmlns:cx8="http://schemas.microsoft.com/office/drawing/2016/5/14/chartex" xmlns:mc="http://schemas.openxmlformats.org/markup-compatibility/2006" xmlns:aink="http://schemas.microsoft.com/office/drawing/2016/ink" xmlns:am3d="http://schemas.microsoft.com/office/drawing/2017/model3d" xmlns:o="urn:schemas-microsoft-com:office:office" xmlns:oel="http://schemas.microsoft.com/office/2019/extlst" xmlns:r="http://schemas.openxmlformats.org/officeDocument/2006/relationships" xmlns:m="http://schemas.openxmlformats.org/officeDocument/2006/math" xmlns:v="urn:schemas-microsoft-com:vml" xmlns:wp14="http://schemas.microsoft.com/office/word/2010/wordprocessingDrawing" xmlns:wp="http://schemas.openxmlformats.org/drawingml/2006/wordprocessingDrawing" xmlns:w10="urn:schemas-microsoft-com:office:word" xmlns:w="http://schemas.openxmlformats.org/wordprocessingml/2006/main" xmlns:w14="http://schemas.microsoft.com/office/word/2010/wordml" xmlns:w15="http://schemas.microsoft.com/office/word/2012/wordml" xmlns:w16cex="http://schemas.microsoft.com/office/word/2018/wordml/cex" xmlns:w16cid="http://schemas.microsoft.com/office/word/2016/wordml/cid" xmlns:w16="http://schemas.microsoft.com/office/word/2018/wordml" xmlns:w16sdtdh="http://schemas.microsoft.com/office/word/2020/wordml/sdtdatahash" xmlns:w16se="http://schemas.microsoft.com/office/word/2015/wordml/symex" xmlns:wpg="http://schemas.microsoft.com/office/word/2010/wordprocessingGroup" xmlns:wpi="http://schemas.microsoft.com/office/word/2010/wordprocessingInk" xmlns:wne="http://schemas.microsoft.com/office/word/2006/wordml" xmlns:wps="http://schemas.microsoft.com/office/word/2010/wordprocessingShape" mc:Ignorable="w14 w15 w16se w16cid w16 w16cex w16sdtdh wp14">
+<w:hdr xmlns:wpc="http://schemas.microsoft.com/office/word/2010/wordprocessingCanvas" xmlns:cx="http://schemas.microsoft.com/office/drawing/2014/chartex" xmlns:cx1="http://schemas.microsoft.com/office/drawing/2015/9/8/chartex" xmlns:mc="http://schemas.openxmlformats.org/markup-compatibility/2006" xmlns:o="urn:schemas-microsoft-com:office:office" xmlns:r="http://schemas.openxmlformats.org/officeDocument/2006/relationships" xmlns:m="http://schemas.openxmlformats.org/officeDocument/2006/math" xmlns:v="urn:schemas-microsoft-com:vml" xmlns:wp14="http://schemas.microsoft.com/office/word/2010/wordprocessingDrawing" xmlns:wp="http://schemas.openxmlformats.org/drawingml/2006/wordprocessingDrawing" xmlns:w10="urn:schemas-microsoft-com:office:word" xmlns:w="http://schemas.openxmlformats.org/wordprocessingml/2006/main" xmlns:w14="http://schemas.microsoft.com/office/word/2010/wordml" xmlns:w15="http://schemas.microsoft.com/office/word/2012/wordml" xmlns:w16se="http://schemas.microsoft.com/office/word/2015/wordml/symex" xmlns:wpg="http://schemas.microsoft.com/office/word/2010/wordprocessingGroup" xmlns:wpi="http://schemas.microsoft.com/office/word/2010/wordprocessingInk" xmlns:wne="http://schemas.microsoft.com/office/word/2006/wordml" xmlns:wps="http://schemas.microsoft.com/office/word/2010/wordprocessingShape" mc:Ignorable="w14 w15 w16se wp14">
   <w:p>
     <w:pPr>
-      <w:pStyle w:val="Header"/>
+      <w:pStyle w:val="ad"/>
     </w:pPr>
   </w:p>
 </w:hdr>
 </file>
 
 <file path=word/numbering.xml><?xml version="1.0" encoding="utf-8"?>
-<w:numbering xmlns:wpc="http://schemas.microsoft.com/office/word/2010/wordprocessingCanvas" xmlns:cx="http://schemas.microsoft.com/office/drawing/2014/chartex" xmlns:cx1="http://schemas.microsoft.com/office/drawing/2015/9/8/chartex" xmlns:cx2="http://schemas.microsoft.com/office/drawing/2015/10/21/chartex" xmlns:cx3="http://schemas.microsoft.com/office/drawing/2016/5/9/chartex" xmlns:cx4="http://schemas.microsoft.com/office/drawing/2016/5/10/chartex" xmlns:cx5="http://schemas.microsoft.com/office/drawing/2016/5/11/chartex" xmlns:cx6="http://schemas.microsoft.com/office/drawing/2016/5/12/chartex" xmlns:cx7="http://schemas.microsoft.com/office/drawing/2016/5/13/chartex" xmlns:cx8="http://schemas.microsoft.com/office/drawing/2016/5/14/chartex" xmlns:mc="http://schemas.openxmlformats.org/markup-compatibility/2006" xmlns:aink="http://schemas.microsoft.com/office/drawing/2016/ink" xmlns:am3d="http://schemas.microsoft.com/office/drawing/2017/model3d" xmlns:o="urn:schemas-microsoft-com:office:office" xmlns:oel="http://schemas.microsoft.com/office/2019/extlst" xmlns:r="http://schemas.openxmlformats.org/officeDocument/2006/relationships" xmlns:m="http://schemas.openxmlformats.org/officeDocument/2006/math" xmlns:v="urn:schemas-microsoft-com:vml" xmlns:wp14="http://schemas.microsoft.com/office/word/2010/wordprocessingDrawing" xmlns:wp="http://schemas.openxmlformats.org/drawingml/2006/wordprocessingDrawing" xmlns:w10="urn:schemas-microsoft-com:office:word" xmlns:w="http://schemas.openxmlformats.org/wordprocessingml/2006/main" xmlns:w14="http://schemas.microsoft.com/office/word/2010/wordml" xmlns:w15="http://schemas.microsoft.com/office/word/2012/wordml" xmlns:w16cex="http://schemas.microsoft.com/office/word/2018/wordml/cex" xmlns:w16cid="http://schemas.microsoft.com/office/word/2016/wordml/cid" xmlns:w16="http://schemas.microsoft.com/office/word/2018/wordml" xmlns:w16sdtdh="http://schemas.microsoft.com/office/word/2020/wordml/sdtdatahash" xmlns:w16se="http://schemas.microsoft.com/office/word/2015/wordml/symex" xmlns:wpg="http://schemas.microsoft.com/office/word/2010/wordprocessingGroup" xmlns:wpi="http://schemas.microsoft.com/office/word/2010/wordprocessingInk" xmlns:wne="http://schemas.microsoft.com/office/word/2006/wordml" xmlns:wps="http://schemas.microsoft.com/office/word/2010/wordprocessingShape" mc:Ignorable="w14 w15 w16se w16cid w16 w16cex w16sdtdh wp14">
+<w:numbering xmlns:wpc="http://schemas.microsoft.com/office/word/2010/wordprocessingCanvas" xmlns:cx="http://schemas.microsoft.com/office/drawing/2014/chartex" xmlns:cx1="http://schemas.microsoft.com/office/drawing/2015/9/8/chartex" xmlns:mc="http://schemas.openxmlformats.org/markup-compatibility/2006" xmlns:o="urn:schemas-microsoft-com:office:office" xmlns:r="http://schemas.openxmlformats.org/officeDocument/2006/relationships" xmlns:m="http://schemas.openxmlformats.org/officeDocument/2006/math" xmlns:v="urn:schemas-microsoft-com:vml" xmlns:wp14="http://schemas.microsoft.com/office/word/2010/wordprocessingDrawing" xmlns:wp="http://schemas.openxmlformats.org/drawingml/2006/wordprocessingDrawing" xmlns:w10="urn:schemas-microsoft-com:office:word" xmlns:w="http://schemas.openxmlformats.org/wordprocessingml/2006/main" xmlns:w14="http://schemas.microsoft.com/office/word/2010/wordml" xmlns:w15="http://schemas.microsoft.com/office/word/2012/wordml" xmlns:w16se="http://schemas.microsoft.com/office/word/2015/wordml/symex" xmlns:wpg="http://schemas.microsoft.com/office/word/2010/wordprocessingGroup" xmlns:wpi="http://schemas.microsoft.com/office/word/2010/wordprocessingInk" xmlns:wne="http://schemas.microsoft.com/office/word/2006/wordml" xmlns:wps="http://schemas.microsoft.com/office/word/2010/wordprocessingShape" mc:Ignorable="w14 w15 w16se wp14">
   <w:abstractNum w:abstractNumId="0" w15:restartNumberingAfterBreak="0">
     <w:nsid w:val="04B0798E"/>
     <w:multiLevelType w:val="multilevel"/>
@@ -3670,7 +4638,7 @@
     <w:lvl w:ilvl="0">
       <w:start w:val="1"/>
       <w:numFmt w:val="none"/>
-      <w:pStyle w:val="Heading1"/>
+      <w:pStyle w:val="1"/>
       <w:suff w:val="nothing"/>
       <w:lvlText w:val=""/>
       <w:lvlJc w:val="left"/>
@@ -3681,7 +4649,7 @@
     <w:lvl w:ilvl="1">
       <w:start w:val="1"/>
       <w:numFmt w:val="none"/>
-      <w:pStyle w:val="Heading2"/>
+      <w:pStyle w:val="2"/>
       <w:suff w:val="nothing"/>
       <w:lvlText w:val=""/>
       <w:lvlJc w:val="left"/>
@@ -3692,7 +4660,7 @@
     <w:lvl w:ilvl="2">
       <w:start w:val="1"/>
       <w:numFmt w:val="none"/>
-      <w:pStyle w:val="Heading3"/>
+      <w:pStyle w:val="3"/>
       <w:suff w:val="nothing"/>
       <w:lvlText w:val=""/>
       <w:lvlJc w:val="left"/>
@@ -3703,7 +4671,7 @@
     <w:lvl w:ilvl="3">
       <w:start w:val="1"/>
       <w:numFmt w:val="none"/>
-      <w:pStyle w:val="Heading4"/>
+      <w:pStyle w:val="4"/>
       <w:suff w:val="nothing"/>
       <w:lvlText w:val=""/>
       <w:lvlJc w:val="left"/>
@@ -3714,7 +4682,7 @@
     <w:lvl w:ilvl="4">
       <w:start w:val="1"/>
       <w:numFmt w:val="none"/>
-      <w:pStyle w:val="Heading5"/>
+      <w:pStyle w:val="5"/>
       <w:suff w:val="nothing"/>
       <w:lvlText w:val=""/>
       <w:lvlJc w:val="left"/>
@@ -3725,7 +4693,7 @@
     <w:lvl w:ilvl="5">
       <w:start w:val="1"/>
       <w:numFmt w:val="none"/>
-      <w:pStyle w:val="Heading6"/>
+      <w:pStyle w:val="6"/>
       <w:suff w:val="nothing"/>
       <w:lvlText w:val=""/>
       <w:lvlJc w:val="left"/>
@@ -3736,7 +4704,7 @@
     <w:lvl w:ilvl="6">
       <w:start w:val="1"/>
       <w:numFmt w:val="none"/>
-      <w:pStyle w:val="Heading7"/>
+      <w:pStyle w:val="7"/>
       <w:suff w:val="nothing"/>
       <w:lvlText w:val=""/>
       <w:lvlJc w:val="left"/>
@@ -3747,7 +4715,7 @@
     <w:lvl w:ilvl="7">
       <w:start w:val="1"/>
       <w:numFmt w:val="none"/>
-      <w:pStyle w:val="Heading8"/>
+      <w:pStyle w:val="8"/>
       <w:suff w:val="nothing"/>
       <w:lvlText w:val=""/>
       <w:lvlJc w:val="left"/>
@@ -3758,7 +4726,7 @@
     <w:lvl w:ilvl="8">
       <w:start w:val="1"/>
       <w:numFmt w:val="none"/>
-      <w:pStyle w:val="Heading9"/>
+      <w:pStyle w:val="9"/>
       <w:suff w:val="nothing"/>
       <w:lvlText w:val=""/>
       <w:lvlJc w:val="left"/>
@@ -4261,7 +5229,7 @@
     <w:tmpl w:val="B54CAA90"/>
     <w:lvl w:ilvl="0">
       <w:numFmt w:val="bullet"/>
-      <w:pStyle w:val="List"/>
+      <w:pStyle w:val="a0"/>
       <w:lvlText w:val=""/>
       <w:lvlJc w:val="left"/>
       <w:pPr>
@@ -4724,47 +5692,47 @@
       <w:lvlJc w:val="left"/>
     </w:lvl>
   </w:abstractNum>
-  <w:num w:numId="1" w16cid:durableId="1874228200">
+  <w:num w:numId="1">
     <w:abstractNumId w:val="0"/>
   </w:num>
-  <w:num w:numId="2" w16cid:durableId="929585812">
+  <w:num w:numId="2">
     <w:abstractNumId w:val="1"/>
   </w:num>
-  <w:num w:numId="3" w16cid:durableId="1624728881">
+  <w:num w:numId="3">
     <w:abstractNumId w:val="8"/>
   </w:num>
-  <w:num w:numId="4" w16cid:durableId="311300321">
+  <w:num w:numId="4">
     <w:abstractNumId w:val="9"/>
   </w:num>
-  <w:num w:numId="5" w16cid:durableId="972173136">
+  <w:num w:numId="5">
     <w:abstractNumId w:val="11"/>
   </w:num>
-  <w:num w:numId="6" w16cid:durableId="1849368875">
+  <w:num w:numId="6">
     <w:abstractNumId w:val="7"/>
   </w:num>
-  <w:num w:numId="7" w16cid:durableId="567883087">
+  <w:num w:numId="7">
     <w:abstractNumId w:val="6"/>
   </w:num>
-  <w:num w:numId="8" w16cid:durableId="1233351021">
+  <w:num w:numId="8">
     <w:abstractNumId w:val="10"/>
   </w:num>
-  <w:num w:numId="9" w16cid:durableId="5063644">
+  <w:num w:numId="9">
     <w:abstractNumId w:val="3"/>
   </w:num>
-  <w:num w:numId="10" w16cid:durableId="918906804">
+  <w:num w:numId="10">
     <w:abstractNumId w:val="5"/>
   </w:num>
-  <w:num w:numId="11" w16cid:durableId="242641628">
+  <w:num w:numId="11">
     <w:abstractNumId w:val="4"/>
   </w:num>
-  <w:num w:numId="12" w16cid:durableId="254366996">
+  <w:num w:numId="12">
     <w:abstractNumId w:val="2"/>
   </w:num>
 </w:numbering>
 </file>
 
 <file path=word/styles.xml><?xml version="1.0" encoding="utf-8"?>
-<w:styles xmlns:mc="http://schemas.openxmlformats.org/markup-compatibility/2006" xmlns:r="http://schemas.openxmlformats.org/officeDocument/2006/relationships" xmlns:w="http://schemas.openxmlformats.org/wordprocessingml/2006/main" xmlns:w14="http://schemas.microsoft.com/office/word/2010/wordml" xmlns:w15="http://schemas.microsoft.com/office/word/2012/wordml" xmlns:w16cex="http://schemas.microsoft.com/office/word/2018/wordml/cex" xmlns:w16cid="http://schemas.microsoft.com/office/word/2016/wordml/cid" xmlns:w16="http://schemas.microsoft.com/office/word/2018/wordml" xmlns:w16sdtdh="http://schemas.microsoft.com/office/word/2020/wordml/sdtdatahash" xmlns:w16se="http://schemas.microsoft.com/office/word/2015/wordml/symex" mc:Ignorable="w14 w15 w16se w16cid w16 w16cex w16sdtdh">
+<w:styles xmlns:mc="http://schemas.openxmlformats.org/markup-compatibility/2006" xmlns:r="http://schemas.openxmlformats.org/officeDocument/2006/relationships" xmlns:w="http://schemas.openxmlformats.org/wordprocessingml/2006/main" xmlns:w14="http://schemas.microsoft.com/office/word/2010/wordml" xmlns:w15="http://schemas.microsoft.com/office/word/2012/wordml" xmlns:w16se="http://schemas.microsoft.com/office/word/2015/wordml/symex" mc:Ignorable="w14 w15 w16se">
   <w:docDefaults>
     <w:rPrDefault>
       <w:rPr>
@@ -4776,7 +5744,7 @@
     </w:rPrDefault>
     <w:pPrDefault/>
   </w:docDefaults>
-  <w:latentStyles w:defLockedState="0" w:defUIPriority="99" w:defSemiHidden="0" w:defUnhideWhenUsed="0" w:defQFormat="0" w:count="376">
+  <w:latentStyles w:defLockedState="0" w:defUIPriority="99" w:defSemiHidden="0" w:defUnhideWhenUsed="0" w:defQFormat="0" w:count="371">
     <w:lsdException w:name="Normal" w:uiPriority="0" w:qFormat="1"/>
     <w:lsdException w:name="heading 1" w:uiPriority="9" w:qFormat="1"/>
     <w:lsdException w:name="heading 2" w:semiHidden="1" w:uiPriority="9" w:unhideWhenUsed="1" w:qFormat="1"/>
@@ -4784,9 +5752,9 @@
     <w:lsdException w:name="heading 4" w:semiHidden="1" w:uiPriority="9" w:unhideWhenUsed="1" w:qFormat="1"/>
     <w:lsdException w:name="heading 5" w:semiHidden="1" w:uiPriority="9" w:unhideWhenUsed="1" w:qFormat="1"/>
     <w:lsdException w:name="heading 6" w:semiHidden="1" w:uiPriority="9" w:unhideWhenUsed="1" w:qFormat="1"/>
-    <w:lsdException w:name="heading 7" w:semiHidden="1" w:uiPriority="9" w:unhideWhenUsed="1" w:qFormat="1"/>
-    <w:lsdException w:name="heading 8" w:semiHidden="1" w:uiPriority="9" w:unhideWhenUsed="1" w:qFormat="1"/>
-    <w:lsdException w:name="heading 9" w:semiHidden="1" w:uiPriority="9" w:unhideWhenUsed="1" w:qFormat="1"/>
+    <w:lsdException w:name="heading 7" w:semiHidden="1" w:uiPriority="0" w:unhideWhenUsed="1" w:qFormat="1"/>
+    <w:lsdException w:name="heading 8" w:semiHidden="1" w:uiPriority="0" w:unhideWhenUsed="1" w:qFormat="1"/>
+    <w:lsdException w:name="heading 9" w:semiHidden="1" w:uiPriority="0" w:unhideWhenUsed="1" w:qFormat="1"/>
     <w:lsdException w:name="index 1" w:semiHidden="1" w:unhideWhenUsed="1"/>
     <w:lsdException w:name="index 2" w:semiHidden="1" w:unhideWhenUsed="1"/>
     <w:lsdException w:name="index 3" w:semiHidden="1" w:unhideWhenUsed="1"/>
@@ -5148,13 +6116,8 @@
     <w:lsdException w:name="List Table 5 Dark Accent 6" w:uiPriority="50"/>
     <w:lsdException w:name="List Table 6 Colorful Accent 6" w:uiPriority="51"/>
     <w:lsdException w:name="List Table 7 Colorful Accent 6" w:uiPriority="52"/>
-    <w:lsdException w:name="Mention" w:semiHidden="1" w:unhideWhenUsed="1"/>
-    <w:lsdException w:name="Smart Hyperlink" w:semiHidden="1" w:unhideWhenUsed="1"/>
-    <w:lsdException w:name="Hashtag" w:semiHidden="1" w:unhideWhenUsed="1"/>
-    <w:lsdException w:name="Unresolved Mention" w:semiHidden="1" w:unhideWhenUsed="1"/>
-    <w:lsdException w:name="Smart Link" w:semiHidden="1" w:unhideWhenUsed="1"/>
   </w:latentStyles>
-  <w:style w:type="paragraph" w:default="1" w:styleId="Normal">
+  <w:style w:type="paragraph" w:default="1" w:styleId="a1">
     <w:name w:val="Normal"/>
     <w:qFormat/>
     <w:pPr>
@@ -5170,10 +6133,10 @@
       <w:lang w:val="ru-RU" w:bidi="ar-SA"/>
     </w:rPr>
   </w:style>
-  <w:style w:type="paragraph" w:styleId="Heading1">
+  <w:style w:type="paragraph" w:styleId="1">
     <w:name w:val="heading 1"/>
-    <w:basedOn w:val="Normal"/>
-    <w:next w:val="BodyText"/>
+    <w:basedOn w:val="a1"/>
+    <w:next w:val="a2"/>
     <w:uiPriority w:val="9"/>
     <w:qFormat/>
     <w:pPr>
@@ -5194,10 +6157,10 @@
       <w:sz w:val="32"/>
     </w:rPr>
   </w:style>
-  <w:style w:type="paragraph" w:styleId="Heading2">
+  <w:style w:type="paragraph" w:styleId="2">
     <w:name w:val="heading 2"/>
-    <w:basedOn w:val="Normal"/>
-    <w:next w:val="BodyText"/>
+    <w:basedOn w:val="a1"/>
+    <w:next w:val="a2"/>
     <w:uiPriority w:val="9"/>
     <w:semiHidden/>
     <w:unhideWhenUsed/>
@@ -5221,10 +6184,10 @@
       <w:sz w:val="28"/>
     </w:rPr>
   </w:style>
-  <w:style w:type="paragraph" w:styleId="Heading3">
+  <w:style w:type="paragraph" w:styleId="3">
     <w:name w:val="heading 3"/>
-    <w:basedOn w:val="Normal"/>
-    <w:next w:val="BodyText"/>
+    <w:basedOn w:val="a1"/>
+    <w:next w:val="a2"/>
     <w:uiPriority w:val="9"/>
     <w:semiHidden/>
     <w:unhideWhenUsed/>
@@ -5246,10 +6209,10 @@
       <w:sz w:val="28"/>
     </w:rPr>
   </w:style>
-  <w:style w:type="paragraph" w:styleId="Heading4">
+  <w:style w:type="paragraph" w:styleId="4">
     <w:name w:val="heading 4"/>
-    <w:basedOn w:val="Normal"/>
-    <w:next w:val="BodyText"/>
+    <w:basedOn w:val="a1"/>
+    <w:next w:val="a2"/>
     <w:uiPriority w:val="9"/>
     <w:semiHidden/>
     <w:unhideWhenUsed/>
@@ -5271,10 +6234,10 @@
       <w:sz w:val="24"/>
     </w:rPr>
   </w:style>
-  <w:style w:type="paragraph" w:styleId="Heading5">
+  <w:style w:type="paragraph" w:styleId="5">
     <w:name w:val="heading 5"/>
-    <w:basedOn w:val="Normal"/>
-    <w:next w:val="BodyText"/>
+    <w:basedOn w:val="a1"/>
+    <w:next w:val="a2"/>
     <w:uiPriority w:val="9"/>
     <w:semiHidden/>
     <w:unhideWhenUsed/>
@@ -5297,10 +6260,10 @@
       <w:kern w:val="2"/>
     </w:rPr>
   </w:style>
-  <w:style w:type="paragraph" w:styleId="Heading6">
+  <w:style w:type="paragraph" w:styleId="6">
     <w:name w:val="heading 6"/>
-    <w:basedOn w:val="Normal"/>
-    <w:next w:val="BodyText"/>
+    <w:basedOn w:val="a1"/>
+    <w:next w:val="a2"/>
     <w:uiPriority w:val="9"/>
     <w:semiHidden/>
     <w:unhideWhenUsed/>
@@ -5319,10 +6282,10 @@
       <w:kern w:val="2"/>
     </w:rPr>
   </w:style>
-  <w:style w:type="paragraph" w:styleId="Heading7">
+  <w:style w:type="paragraph" w:styleId="7">
     <w:name w:val="heading 7"/>
-    <w:basedOn w:val="Normal"/>
-    <w:next w:val="Normal"/>
+    <w:basedOn w:val="a1"/>
+    <w:next w:val="a1"/>
     <w:qFormat/>
     <w:pPr>
       <w:numPr>
@@ -5336,10 +6299,10 @@
       <w:rFonts w:ascii="Arial" w:hAnsi="Arial" w:cs="Arial"/>
     </w:rPr>
   </w:style>
-  <w:style w:type="paragraph" w:styleId="Heading8">
+  <w:style w:type="paragraph" w:styleId="8">
     <w:name w:val="heading 8"/>
-    <w:basedOn w:val="Normal"/>
-    <w:next w:val="Normal"/>
+    <w:basedOn w:val="a1"/>
+    <w:next w:val="a1"/>
     <w:qFormat/>
     <w:pPr>
       <w:numPr>
@@ -5354,10 +6317,10 @@
       <w:i/>
     </w:rPr>
   </w:style>
-  <w:style w:type="paragraph" w:styleId="Heading9">
+  <w:style w:type="paragraph" w:styleId="9">
     <w:name w:val="heading 9"/>
-    <w:basedOn w:val="Normal"/>
-    <w:next w:val="Normal"/>
+    <w:basedOn w:val="a1"/>
+    <w:next w:val="a1"/>
     <w:qFormat/>
     <w:pPr>
       <w:numPr>
@@ -5373,13 +6336,12 @@
       <w:sz w:val="18"/>
     </w:rPr>
   </w:style>
-  <w:style w:type="character" w:default="1" w:styleId="DefaultParagraphFont">
+  <w:style w:type="character" w:default="1" w:styleId="a3">
     <w:name w:val="Default Paragraph Font"/>
     <w:uiPriority w:val="1"/>
-    <w:semiHidden/>
     <w:unhideWhenUsed/>
   </w:style>
-  <w:style w:type="table" w:default="1" w:styleId="TableNormal">
+  <w:style w:type="table" w:default="1" w:styleId="a4">
     <w:name w:val="Normal Table"/>
     <w:uiPriority w:val="99"/>
     <w:semiHidden/>
@@ -5394,7 +6356,7 @@
       </w:tblCellMar>
     </w:tblPr>
   </w:style>
-  <w:style w:type="numbering" w:default="1" w:styleId="NoList">
+  <w:style w:type="numbering" w:default="1" w:styleId="a5">
     <w:name w:val="No List"/>
     <w:uiPriority w:val="99"/>
     <w:semiHidden/>
@@ -5546,18 +6508,18 @@
       <w:rFonts w:ascii="Symbol" w:hAnsi="Symbol" w:cs="Symbol"/>
     </w:rPr>
   </w:style>
-  <w:style w:type="character" w:customStyle="1" w:styleId="a0">
-    <w:name w:val="Основной шрифт абзаца"/>
+  <w:style w:type="character" w:customStyle="1" w:styleId="10">
+    <w:name w:val="Основной шрифт абзаца1"/>
     <w:qFormat/>
   </w:style>
-  <w:style w:type="character" w:styleId="PageNumber">
+  <w:style w:type="character" w:styleId="a6">
     <w:name w:val="page number"/>
     <w:rPr>
       <w:rFonts w:ascii="Courier New" w:hAnsi="Courier New" w:cs="Courier New"/>
       <w:sz w:val="20"/>
     </w:rPr>
   </w:style>
-  <w:style w:type="character" w:customStyle="1" w:styleId="a1">
+  <w:style w:type="character" w:customStyle="1" w:styleId="a7">
     <w:name w:val="Горячие клавиши"/>
     <w:qFormat/>
     <w:rPr>
@@ -5565,7 +6527,7 @@
       <w:sz w:val="24"/>
     </w:rPr>
   </w:style>
-  <w:style w:type="character" w:customStyle="1" w:styleId="a2">
+  <w:style w:type="character" w:customStyle="1" w:styleId="a8">
     <w:name w:val="Определения"/>
     <w:qFormat/>
     <w:rPr>
@@ -5576,7 +6538,7 @@
       <w:u w:val="none"/>
     </w:rPr>
   </w:style>
-  <w:style w:type="character" w:customStyle="1" w:styleId="a3">
+  <w:style w:type="character" w:customStyle="1" w:styleId="a9">
     <w:name w:val="Примечание"/>
     <w:qFormat/>
     <w:rPr>
@@ -5585,7 +6547,7 @@
       <w:sz w:val="24"/>
     </w:rPr>
   </w:style>
-  <w:style w:type="character" w:customStyle="1" w:styleId="a4">
+  <w:style w:type="character" w:customStyle="1" w:styleId="aa">
     <w:name w:val="Верхний колонтитул Знак"/>
     <w:qFormat/>
     <w:rPr>
@@ -5593,7 +6555,7 @@
       <w:sz w:val="22"/>
     </w:rPr>
   </w:style>
-  <w:style w:type="character" w:customStyle="1" w:styleId="a5">
+  <w:style w:type="character" w:customStyle="1" w:styleId="ab">
     <w:name w:val="Нижний колонтитул Знак"/>
     <w:qFormat/>
     <w:rPr>
@@ -5608,7 +6570,7 @@
       <w:sz w:val="18"/>
     </w:rPr>
   </w:style>
-  <w:style w:type="character" w:customStyle="1" w:styleId="3">
+  <w:style w:type="character" w:customStyle="1" w:styleId="30">
     <w:name w:val="Основной текст (3)_"/>
     <w:qFormat/>
     <w:rPr>
@@ -5619,8 +6581,8 @@
   </w:style>
   <w:style w:type="paragraph" w:customStyle="1" w:styleId="Heading">
     <w:name w:val="Heading"/>
-    <w:basedOn w:val="Heading1"/>
-    <w:next w:val="Heading1"/>
+    <w:basedOn w:val="1"/>
+    <w:next w:val="1"/>
     <w:qFormat/>
     <w:rsid w:val="00B23DF8"/>
     <w:pPr>
@@ -5632,16 +6594,16 @@
       <w:szCs w:val="28"/>
     </w:rPr>
   </w:style>
-  <w:style w:type="paragraph" w:styleId="BodyText">
+  <w:style w:type="paragraph" w:styleId="a2">
     <w:name w:val="Body Text"/>
-    <w:basedOn w:val="Normal"/>
+    <w:basedOn w:val="a1"/>
     <w:pPr>
       <w:ind w:firstLine="567"/>
     </w:pPr>
   </w:style>
-  <w:style w:type="paragraph" w:styleId="List">
+  <w:style w:type="paragraph" w:styleId="a0">
     <w:name w:val="List"/>
-    <w:basedOn w:val="Normal"/>
+    <w:basedOn w:val="a1"/>
     <w:pPr>
       <w:numPr>
         <w:numId w:val="7"/>
@@ -5649,9 +6611,9 @@
       <w:ind w:left="284" w:hanging="284"/>
     </w:pPr>
   </w:style>
-  <w:style w:type="paragraph" w:styleId="Caption">
+  <w:style w:type="paragraph" w:styleId="ac">
     <w:name w:val="caption"/>
-    <w:basedOn w:val="Normal"/>
+    <w:basedOn w:val="a1"/>
     <w:qFormat/>
     <w:pPr>
       <w:suppressLineNumbers/>
@@ -5666,15 +6628,15 @@
   </w:style>
   <w:style w:type="paragraph" w:customStyle="1" w:styleId="Index">
     <w:name w:val="Index"/>
-    <w:basedOn w:val="Normal"/>
+    <w:basedOn w:val="a1"/>
     <w:qFormat/>
     <w:pPr>
       <w:suppressLineNumbers/>
     </w:pPr>
   </w:style>
-  <w:style w:type="paragraph" w:styleId="Header">
+  <w:style w:type="paragraph" w:styleId="ad">
     <w:name w:val="header"/>
-    <w:basedOn w:val="Normal"/>
+    <w:basedOn w:val="a1"/>
     <w:pPr>
       <w:tabs>
         <w:tab w:val="center" w:pos="4536"/>
@@ -5686,10 +6648,10 @@
       <w:lang w:val="en-US"/>
     </w:rPr>
   </w:style>
-  <w:style w:type="paragraph" w:styleId="TOC1">
+  <w:style w:type="paragraph" w:styleId="11">
     <w:name w:val="toc 1"/>
-    <w:basedOn w:val="Normal"/>
-    <w:next w:val="Normal"/>
+    <w:basedOn w:val="a1"/>
+    <w:next w:val="a1"/>
     <w:uiPriority w:val="39"/>
     <w:pPr>
       <w:spacing w:before="120"/>
@@ -5705,10 +6667,10 @@
       <w:szCs w:val="24"/>
     </w:rPr>
   </w:style>
-  <w:style w:type="paragraph" w:styleId="TOC2">
+  <w:style w:type="paragraph" w:styleId="20">
     <w:name w:val="toc 2"/>
-    <w:basedOn w:val="Heading2"/>
-    <w:next w:val="Normal"/>
+    <w:basedOn w:val="2"/>
+    <w:next w:val="a1"/>
     <w:pPr>
       <w:keepNext w:val="0"/>
       <w:keepLines w:val="0"/>
@@ -5730,10 +6692,10 @@
       <w:szCs w:val="22"/>
     </w:rPr>
   </w:style>
-  <w:style w:type="paragraph" w:styleId="TOC3">
+  <w:style w:type="paragraph" w:styleId="31">
     <w:name w:val="toc 3"/>
-    <w:basedOn w:val="Normal"/>
-    <w:next w:val="Normal"/>
+    <w:basedOn w:val="a1"/>
+    <w:next w:val="a1"/>
     <w:pPr>
       <w:ind w:left="440"/>
       <w:jc w:val="left"/>
@@ -5743,10 +6705,10 @@
       <w:sz w:val="20"/>
     </w:rPr>
   </w:style>
-  <w:style w:type="paragraph" w:styleId="TOC4">
+  <w:style w:type="paragraph" w:styleId="40">
     <w:name w:val="toc 4"/>
-    <w:basedOn w:val="TOC1"/>
-    <w:next w:val="Normal"/>
+    <w:basedOn w:val="11"/>
+    <w:next w:val="a1"/>
     <w:pPr>
       <w:spacing w:before="0"/>
       <w:ind w:left="660"/>
@@ -5760,10 +6722,10 @@
       <w:szCs w:val="20"/>
     </w:rPr>
   </w:style>
-  <w:style w:type="paragraph" w:styleId="TOC5">
+  <w:style w:type="paragraph" w:styleId="50">
     <w:name w:val="toc 5"/>
-    <w:basedOn w:val="TOC1"/>
-    <w:next w:val="Normal"/>
+    <w:basedOn w:val="11"/>
+    <w:next w:val="a1"/>
     <w:pPr>
       <w:spacing w:before="0"/>
       <w:ind w:left="880"/>
@@ -5777,10 +6739,10 @@
       <w:szCs w:val="20"/>
     </w:rPr>
   </w:style>
-  <w:style w:type="paragraph" w:styleId="TOC7">
+  <w:style w:type="paragraph" w:styleId="70">
     <w:name w:val="toc 7"/>
-    <w:basedOn w:val="Normal"/>
-    <w:next w:val="Normal"/>
+    <w:basedOn w:val="a1"/>
+    <w:next w:val="a1"/>
     <w:pPr>
       <w:ind w:left="1320"/>
       <w:jc w:val="left"/>
@@ -5790,10 +6752,10 @@
       <w:sz w:val="20"/>
     </w:rPr>
   </w:style>
-  <w:style w:type="paragraph" w:styleId="TOC8">
+  <w:style w:type="paragraph" w:styleId="80">
     <w:name w:val="toc 8"/>
-    <w:basedOn w:val="Normal"/>
-    <w:next w:val="Normal"/>
+    <w:basedOn w:val="a1"/>
+    <w:next w:val="a1"/>
     <w:pPr>
       <w:ind w:left="1540"/>
       <w:jc w:val="left"/>
@@ -5803,10 +6765,10 @@
       <w:sz w:val="20"/>
     </w:rPr>
   </w:style>
-  <w:style w:type="paragraph" w:styleId="TOC9">
+  <w:style w:type="paragraph" w:styleId="90">
     <w:name w:val="toc 9"/>
-    <w:basedOn w:val="Normal"/>
-    <w:next w:val="Normal"/>
+    <w:basedOn w:val="a1"/>
+    <w:next w:val="a1"/>
     <w:pPr>
       <w:ind w:left="1760"/>
       <w:jc w:val="left"/>
@@ -5816,10 +6778,10 @@
       <w:sz w:val="20"/>
     </w:rPr>
   </w:style>
-  <w:style w:type="paragraph" w:styleId="Subtitle">
+  <w:style w:type="paragraph" w:styleId="ae">
     <w:name w:val="Subtitle"/>
-    <w:basedOn w:val="Normal"/>
-    <w:next w:val="BodyText"/>
+    <w:basedOn w:val="a1"/>
+    <w:next w:val="a2"/>
     <w:uiPriority w:val="11"/>
     <w:qFormat/>
     <w:pPr>
@@ -5831,18 +6793,18 @@
       <w:sz w:val="24"/>
     </w:rPr>
   </w:style>
-  <w:style w:type="paragraph" w:customStyle="1" w:styleId="a6">
+  <w:style w:type="paragraph" w:customStyle="1" w:styleId="af">
     <w:name w:val="Абзац примечания"/>
-    <w:basedOn w:val="BodyText"/>
-    <w:next w:val="BodyText"/>
+    <w:basedOn w:val="a2"/>
+    <w:next w:val="a2"/>
     <w:qFormat/>
     <w:pPr>
       <w:ind w:left="567" w:hanging="567"/>
     </w:pPr>
   </w:style>
-  <w:style w:type="paragraph" w:styleId="Footer">
+  <w:style w:type="paragraph" w:styleId="af0">
     <w:name w:val="footer"/>
-    <w:basedOn w:val="Normal"/>
+    <w:basedOn w:val="a1"/>
     <w:pPr>
       <w:tabs>
         <w:tab w:val="center" w:pos="4536"/>
@@ -5855,18 +6817,18 @@
       <w:lang w:val="en-US"/>
     </w:rPr>
   </w:style>
-  <w:style w:type="paragraph" w:customStyle="1" w:styleId="a7">
+  <w:style w:type="paragraph" w:customStyle="1" w:styleId="af1">
     <w:name w:val="Основной с отступом"/>
-    <w:basedOn w:val="BodyText"/>
+    <w:basedOn w:val="a2"/>
     <w:qFormat/>
     <w:pPr>
       <w:ind w:left="567" w:firstLine="0"/>
     </w:pPr>
   </w:style>
-  <w:style w:type="paragraph" w:customStyle="1" w:styleId="a8">
+  <w:style w:type="paragraph" w:customStyle="1" w:styleId="af2">
     <w:name w:val="Пример"/>
-    <w:basedOn w:val="BodyText"/>
-    <w:next w:val="Normal"/>
+    <w:basedOn w:val="a2"/>
+    <w:next w:val="a1"/>
     <w:qFormat/>
     <w:pPr>
       <w:keepNext/>
@@ -5877,10 +6839,10 @@
       <w:b/>
     </w:rPr>
   </w:style>
-  <w:style w:type="paragraph" w:customStyle="1" w:styleId="a9">
+  <w:style w:type="paragraph" w:customStyle="1" w:styleId="af3">
     <w:name w:val="Например"/>
-    <w:basedOn w:val="BodyText"/>
-    <w:next w:val="Normal"/>
+    <w:basedOn w:val="a2"/>
+    <w:next w:val="a1"/>
     <w:qFormat/>
     <w:pPr>
       <w:keepNext/>
@@ -5892,9 +6854,9 @@
       <w:b/>
     </w:rPr>
   </w:style>
-  <w:style w:type="paragraph" w:customStyle="1" w:styleId="aa">
+  <w:style w:type="paragraph" w:customStyle="1" w:styleId="af4">
     <w:name w:val="Функция"/>
-    <w:basedOn w:val="Normal"/>
+    <w:basedOn w:val="a1"/>
     <w:qFormat/>
     <w:pPr>
       <w:keepNext/>
@@ -5906,7 +6868,7 @@
   </w:style>
   <w:style w:type="paragraph" w:customStyle="1" w:styleId="a">
     <w:name w:val="Нумерованный"/>
-    <w:basedOn w:val="BodyText"/>
+    <w:basedOn w:val="a2"/>
     <w:qFormat/>
     <w:pPr>
       <w:numPr>
@@ -5914,10 +6876,10 @@
       </w:numPr>
     </w:pPr>
   </w:style>
-  <w:style w:type="paragraph" w:customStyle="1" w:styleId="ab">
+  <w:style w:type="paragraph" w:customStyle="1" w:styleId="af5">
     <w:name w:val="Рисунок"/>
-    <w:basedOn w:val="BodyText"/>
-    <w:next w:val="BodyText"/>
+    <w:basedOn w:val="a2"/>
+    <w:next w:val="a2"/>
     <w:qFormat/>
     <w:pPr>
       <w:keepNext/>
@@ -5927,10 +6889,10 @@
       <w:jc w:val="center"/>
     </w:pPr>
   </w:style>
-  <w:style w:type="paragraph" w:customStyle="1" w:styleId="ac">
-    <w:name w:val="Название объекта"/>
-    <w:basedOn w:val="Normal"/>
-    <w:next w:val="Normal"/>
+  <w:style w:type="paragraph" w:customStyle="1" w:styleId="12">
+    <w:name w:val="Название объекта1"/>
+    <w:basedOn w:val="a1"/>
+    <w:next w:val="a1"/>
     <w:qFormat/>
     <w:pPr>
       <w:spacing w:before="120" w:after="120"/>
@@ -5940,10 +6902,10 @@
       <w:sz w:val="24"/>
     </w:rPr>
   </w:style>
-  <w:style w:type="paragraph" w:styleId="TOC6">
+  <w:style w:type="paragraph" w:styleId="60">
     <w:name w:val="toc 6"/>
-    <w:basedOn w:val="Normal"/>
-    <w:next w:val="Normal"/>
+    <w:basedOn w:val="a1"/>
+    <w:next w:val="a1"/>
     <w:pPr>
       <w:ind w:left="1100"/>
       <w:jc w:val="left"/>
@@ -5955,7 +6917,7 @@
   </w:style>
   <w:style w:type="paragraph" w:customStyle="1" w:styleId="Style8">
     <w:name w:val="Style8"/>
-    <w:basedOn w:val="Normal"/>
+    <w:basedOn w:val="a1"/>
     <w:qFormat/>
     <w:pPr>
       <w:widowControl w:val="0"/>
@@ -5972,7 +6934,7 @@
   </w:style>
   <w:style w:type="paragraph" w:customStyle="1" w:styleId="Style4">
     <w:name w:val="Style4"/>
-    <w:basedOn w:val="Normal"/>
+    <w:basedOn w:val="a1"/>
     <w:qFormat/>
     <w:pPr>
       <w:widowControl w:val="0"/>
@@ -6005,8 +6967,8 @@
   </w:style>
   <w:style w:type="paragraph" w:customStyle="1" w:styleId="1TimesNewRoman12">
     <w:name w:val="Стиль Заголовок 1 + Times New Roman 12 пт все прописные"/>
-    <w:basedOn w:val="Heading1"/>
-    <w:next w:val="Normal"/>
+    <w:basedOn w:val="1"/>
+    <w:next w:val="a1"/>
     <w:qFormat/>
     <w:pPr>
       <w:pageBreakBefore w:val="0"/>
@@ -6028,9 +6990,9 @@
       <w:szCs w:val="32"/>
     </w:rPr>
   </w:style>
-  <w:style w:type="paragraph" w:customStyle="1" w:styleId="ad">
-    <w:name w:val="Абзац списка"/>
-    <w:basedOn w:val="Normal"/>
+  <w:style w:type="paragraph" w:customStyle="1" w:styleId="13">
+    <w:name w:val="Абзац списка1"/>
+    <w:basedOn w:val="a1"/>
     <w:qFormat/>
     <w:pPr>
       <w:overflowPunct/>
@@ -6045,9 +7007,9 @@
       <w:szCs w:val="22"/>
     </w:rPr>
   </w:style>
-  <w:style w:type="paragraph" w:customStyle="1" w:styleId="30">
+  <w:style w:type="paragraph" w:customStyle="1" w:styleId="32">
     <w:name w:val="Основной текст (3)"/>
-    <w:basedOn w:val="Normal"/>
+    <w:basedOn w:val="a1"/>
     <w:qFormat/>
     <w:pPr>
       <w:widowControl w:val="0"/>
@@ -6066,7 +7028,7 @@
   </w:style>
   <w:style w:type="paragraph" w:customStyle="1" w:styleId="TableContents">
     <w:name w:val="Table Contents"/>
-    <w:basedOn w:val="Normal"/>
+    <w:basedOn w:val="a1"/>
     <w:qFormat/>
     <w:pPr>
       <w:suppressLineNumbers/>
@@ -6128,10 +7090,10 @@
     <w:name w:val="WW8StyleNum1"/>
     <w:qFormat/>
   </w:style>
-  <w:style w:type="paragraph" w:styleId="TOCHeading">
+  <w:style w:type="paragraph" w:styleId="af6">
     <w:name w:val="TOC Heading"/>
-    <w:basedOn w:val="Heading1"/>
-    <w:next w:val="Normal"/>
+    <w:basedOn w:val="1"/>
+    <w:next w:val="a1"/>
     <w:uiPriority w:val="39"/>
     <w:unhideWhenUsed/>
     <w:qFormat/>
@@ -6160,9 +7122,9 @@
       <w:lang w:val="en-US" w:eastAsia="en-US"/>
     </w:rPr>
   </w:style>
-  <w:style w:type="character" w:styleId="Hyperlink">
+  <w:style w:type="character" w:styleId="af7">
     <w:name w:val="Hyperlink"/>
-    <w:basedOn w:val="DefaultParagraphFont"/>
+    <w:basedOn w:val="a3"/>
     <w:uiPriority w:val="99"/>
     <w:unhideWhenUsed/>
     <w:rsid w:val="00B23DF8"/>
@@ -6474,7 +7436,7 @@
 </file>
 
 <file path=customXml/itemProps1.xml><?xml version="1.0" encoding="utf-8"?>
-<ds:datastoreItem xmlns:ds="http://schemas.openxmlformats.org/officeDocument/2006/customXml" ds:itemID="{EB3886B6-E62B-6E44-A45F-5229FC096D04}">
+<ds:datastoreItem xmlns:ds="http://schemas.openxmlformats.org/officeDocument/2006/customXml" ds:itemID="{D985CED0-174F-4F42-9C37-4B1C04BE34C7}">
   <ds:schemaRefs>
     <ds:schemaRef ds:uri="http://schemas.openxmlformats.org/officeDocument/2006/bibliography"/>
   </ds:schemaRefs>

</xml_diff>